<commit_message>
Ispravljene gramatičke greške i greške u kucanju
</commit_message>
<xml_diff>
--- a/Dokumentacija/D01_Predlog_Projekta.docx
+++ b/Dokumentacija/D01_Predlog_Projekta.docx
@@ -1,6 +1,6 @@
 
 <file path=word/document.xml><?xml version="1.0" encoding="utf-8"?>
-<w:document xmlns:wpc="http://schemas.microsoft.com/office/word/2010/wordprocessingCanvas" xmlns:mc="http://schemas.openxmlformats.org/markup-compatibility/2006" xmlns:o="urn:schemas-microsoft-com:office:office" xmlns:r="http://schemas.openxmlformats.org/officeDocument/2006/relationships" xmlns:m="http://schemas.openxmlformats.org/officeDocument/2006/math" xmlns:v="urn:schemas-microsoft-com:vml" xmlns:wp14="http://schemas.microsoft.com/office/word/2010/wordprocessingDrawing" xmlns:wp="http://schemas.openxmlformats.org/drawingml/2006/wordprocessingDrawing" xmlns:w10="urn:schemas-microsoft-com:office:word" xmlns:w="http://schemas.openxmlformats.org/wordprocessingml/2006/main" xmlns:w14="http://schemas.microsoft.com/office/word/2010/wordml" xmlns:w15="http://schemas.microsoft.com/office/word/2012/wordml" xmlns:wpg="http://schemas.microsoft.com/office/word/2010/wordprocessingGroup" xmlns:wpi="http://schemas.microsoft.com/office/word/2010/wordprocessingInk" xmlns:wne="http://schemas.microsoft.com/office/word/2006/wordml" xmlns:wps="http://schemas.microsoft.com/office/word/2010/wordprocessingShape" mc:Ignorable="w14 w15 wp14">
+<w:document xmlns:ve="http://schemas.openxmlformats.org/markup-compatibility/2006" xmlns:o="urn:schemas-microsoft-com:office:office" xmlns:r="http://schemas.openxmlformats.org/officeDocument/2006/relationships" xmlns:m="http://schemas.openxmlformats.org/officeDocument/2006/math" xmlns:v="urn:schemas-microsoft-com:vml" xmlns:wp="http://schemas.openxmlformats.org/drawingml/2006/wordprocessingDrawing" xmlns:w10="urn:schemas-microsoft-com:office:word" xmlns:w="http://schemas.openxmlformats.org/wordprocessingml/2006/main" xmlns:wne="http://schemas.microsoft.com/office/word/2006/wordml">
   <w:body>
     <w:p>
       <w:pPr>
@@ -204,7 +204,7 @@
           <w:insideV w:val="single" w:sz="6" w:space="0" w:color="auto"/>
         </w:tblBorders>
         <w:tblLayout w:type="fixed"/>
-        <w:tblLook w:val="0000" w:firstRow="0" w:lastRow="0" w:firstColumn="0" w:lastColumn="0" w:noHBand="0" w:noVBand="0"/>
+        <w:tblLook w:val="0000"/>
       </w:tblPr>
       <w:tblGrid>
         <w:gridCol w:w="2304"/>
@@ -1057,36 +1057,7 @@
         <w:rPr>
           <w:noProof/>
         </w:rPr>
-        <w:fldChar w:fldCharType="begin"/>
-      </w:r>
-      <w:r>
-        <w:rPr>
-          <w:noProof/>
-        </w:rPr>
-        <w:instrText xml:space="preserve"> PAGEREF _Toc507815239 \h </w:instrText>
-      </w:r>
-      <w:r>
-        <w:rPr>
-          <w:noProof/>
-        </w:rPr>
-      </w:r>
-      <w:r>
-        <w:rPr>
-          <w:noProof/>
-        </w:rPr>
-        <w:fldChar w:fldCharType="separate"/>
-      </w:r>
-      <w:r>
-        <w:rPr>
-          <w:noProof/>
-        </w:rPr>
-        <w:t>4</w:t>
-      </w:r>
-      <w:r>
-        <w:rPr>
-          <w:noProof/>
-        </w:rPr>
-        <w:fldChar w:fldCharType="end"/>
+        <w:t>5</w:t>
       </w:r>
     </w:p>
     <w:p>
@@ -1137,36 +1108,7 @@
         <w:rPr>
           <w:noProof/>
         </w:rPr>
-        <w:fldChar w:fldCharType="begin"/>
-      </w:r>
-      <w:r>
-        <w:rPr>
-          <w:noProof/>
-        </w:rPr>
-        <w:instrText xml:space="preserve"> PAGEREF _Toc507815240 \h </w:instrText>
-      </w:r>
-      <w:r>
-        <w:rPr>
-          <w:noProof/>
-        </w:rPr>
-      </w:r>
-      <w:r>
-        <w:rPr>
-          <w:noProof/>
-        </w:rPr>
-        <w:fldChar w:fldCharType="separate"/>
-      </w:r>
-      <w:r>
-        <w:rPr>
-          <w:noProof/>
-        </w:rPr>
-        <w:t>4</w:t>
-      </w:r>
-      <w:r>
-        <w:rPr>
-          <w:noProof/>
-        </w:rPr>
-        <w:fldChar w:fldCharType="end"/>
+        <w:t>6</w:t>
       </w:r>
     </w:p>
     <w:p>
@@ -1217,36 +1159,7 @@
         <w:rPr>
           <w:noProof/>
         </w:rPr>
-        <w:fldChar w:fldCharType="begin"/>
-      </w:r>
-      <w:r>
-        <w:rPr>
-          <w:noProof/>
-        </w:rPr>
-        <w:instrText xml:space="preserve"> PAGEREF _Toc507815241 \h </w:instrText>
-      </w:r>
-      <w:r>
-        <w:rPr>
-          <w:noProof/>
-        </w:rPr>
-      </w:r>
-      <w:r>
-        <w:rPr>
-          <w:noProof/>
-        </w:rPr>
-        <w:fldChar w:fldCharType="separate"/>
-      </w:r>
-      <w:r>
-        <w:rPr>
-          <w:noProof/>
-        </w:rPr>
-        <w:t>5</w:t>
-      </w:r>
-      <w:r>
-        <w:rPr>
-          <w:noProof/>
-        </w:rPr>
-        <w:fldChar w:fldCharType="end"/>
+        <w:t>7</w:t>
       </w:r>
     </w:p>
     <w:p>
@@ -1297,36 +1210,7 @@
         <w:rPr>
           <w:noProof/>
         </w:rPr>
-        <w:fldChar w:fldCharType="begin"/>
-      </w:r>
-      <w:r>
-        <w:rPr>
-          <w:noProof/>
-        </w:rPr>
-        <w:instrText xml:space="preserve"> PAGEREF _Toc507815242 \h </w:instrText>
-      </w:r>
-      <w:r>
-        <w:rPr>
-          <w:noProof/>
-        </w:rPr>
-      </w:r>
-      <w:r>
-        <w:rPr>
-          <w:noProof/>
-        </w:rPr>
-        <w:fldChar w:fldCharType="separate"/>
-      </w:r>
-      <w:r>
-        <w:rPr>
-          <w:noProof/>
-        </w:rPr>
-        <w:t>5</w:t>
-      </w:r>
-      <w:r>
-        <w:rPr>
-          <w:noProof/>
-        </w:rPr>
-        <w:fldChar w:fldCharType="end"/>
+        <w:t>7</w:t>
       </w:r>
     </w:p>
     <w:p>
@@ -1358,55 +1242,26 @@
           <w:szCs w:val="22"/>
           <w:lang w:eastAsia="en-US"/>
         </w:rPr>
+        <w:t xml:space="preserve">    </w:t>
+      </w:r>
+      <w:r>
+        <w:rPr>
+          <w:noProof/>
+          <w:lang w:val="sr-Latn-CS"/>
+        </w:rPr>
+        <w:t>Planiranje vremena</w:t>
+      </w:r>
+      <w:r>
+        <w:rPr>
+          <w:noProof/>
+        </w:rPr>
         <w:tab/>
       </w:r>
       <w:r>
         <w:rPr>
           <w:noProof/>
-          <w:lang w:val="sr-Latn-CS"/>
-        </w:rPr>
-        <w:t>Planiranje vremena</w:t>
-      </w:r>
-      <w:r>
-        <w:rPr>
-          <w:noProof/>
-        </w:rPr>
-        <w:tab/>
-      </w:r>
-      <w:r>
-        <w:rPr>
-          <w:noProof/>
-        </w:rPr>
-        <w:fldChar w:fldCharType="begin"/>
-      </w:r>
-      <w:r>
-        <w:rPr>
-          <w:noProof/>
-        </w:rPr>
-        <w:instrText xml:space="preserve"> PAGEREF _Toc507815243 \h </w:instrText>
-      </w:r>
-      <w:r>
-        <w:rPr>
-          <w:noProof/>
-        </w:rPr>
-      </w:r>
-      <w:r>
-        <w:rPr>
-          <w:noProof/>
-        </w:rPr>
-        <w:fldChar w:fldCharType="separate"/>
-      </w:r>
-      <w:r>
-        <w:rPr>
-          <w:noProof/>
-        </w:rPr>
-        <w:t>5</w:t>
-      </w:r>
-      <w:r>
-        <w:rPr>
-          <w:noProof/>
-        </w:rPr>
-        <w:fldChar w:fldCharType="end"/>
+        </w:rPr>
+        <w:t>8</w:t>
       </w:r>
     </w:p>
     <w:p>
@@ -1475,7 +1330,7 @@
       <w:pPr>
         <w:pStyle w:val="BodyText"/>
         <w:rPr>
-          <w:lang w:val="sr-Latn-RS"/>
+          <w:lang/>
         </w:rPr>
       </w:pPr>
       <w:r>
@@ -1546,19 +1401,19 @@
       </w:r>
       <w:r>
         <w:rPr>
-          <w:lang w:val="sr-Latn-RS"/>
+          <w:lang/>
         </w:rPr>
         <w:t xml:space="preserve"> </w:t>
       </w:r>
       <w:r>
         <w:rPr>
-          <w:lang w:val="sr-Latn-RS"/>
+          <w:lang/>
         </w:rPr>
         <w:t>NaGlasu</w:t>
       </w:r>
       <w:r>
         <w:rPr>
-          <w:lang w:val="sr-Latn-RS"/>
+          <w:lang/>
         </w:rPr>
         <w:t>.</w:t>
       </w:r>
@@ -1699,11 +1554,11 @@
           <w:insideH w:val="single" w:sz="4" w:space="0" w:color="auto"/>
           <w:insideV w:val="single" w:sz="4" w:space="0" w:color="auto"/>
         </w:tblBorders>
-        <w:tblLook w:val="04A0" w:firstRow="1" w:lastRow="0" w:firstColumn="1" w:lastColumn="0" w:noHBand="0" w:noVBand="1"/>
+        <w:tblLook w:val="04A0"/>
       </w:tblPr>
       <w:tblGrid>
-        <w:gridCol w:w="2766"/>
-        <w:gridCol w:w="5767"/>
+        <w:gridCol w:w="2835"/>
+        <w:gridCol w:w="5924"/>
       </w:tblGrid>
       <w:tr>
         <w:tc>
@@ -1843,54 +1698,12 @@
           <w:p>
             <w:pPr>
               <w:rPr>
-                <w:lang w:val="sr-Latn-RS"/>
+                <w:lang/>
               </w:rPr>
             </w:pPr>
-            <w:proofErr w:type="spellStart"/>
             <w:r>
-              <w:t>Uroš</w:t>
+              <w:t>Uroš Marinković [vođa], Veljko Veljović, Vasilije Tomović</w:t>
             </w:r>
-            <w:proofErr w:type="spellEnd"/>
-            <w:r>
-              <w:t xml:space="preserve"> </w:t>
-            </w:r>
-            <w:proofErr w:type="spellStart"/>
-            <w:r>
-              <w:t>Marinković</w:t>
-            </w:r>
-            <w:proofErr w:type="spellEnd"/>
-            <w:r>
-              <w:t xml:space="preserve"> [</w:t>
-            </w:r>
-            <w:proofErr w:type="spellStart"/>
-            <w:r>
-              <w:t>vođa</w:t>
-            </w:r>
-            <w:proofErr w:type="spellEnd"/>
-            <w:r>
-              <w:t xml:space="preserve">], </w:t>
-            </w:r>
-            <w:proofErr w:type="spellStart"/>
-            <w:r>
-              <w:t>Veljko</w:t>
-            </w:r>
-            <w:proofErr w:type="spellEnd"/>
-            <w:r>
-              <w:t xml:space="preserve"> </w:t>
-            </w:r>
-            <w:proofErr w:type="spellStart"/>
-            <w:r>
-              <w:t>Veljović</w:t>
-            </w:r>
-            <w:proofErr w:type="spellEnd"/>
-            <w:r>
-              <w:t xml:space="preserve">, Vasilije </w:t>
-            </w:r>
-            <w:proofErr w:type="spellStart"/>
-            <w:r>
-              <w:t>Tomović</w:t>
-            </w:r>
-            <w:proofErr w:type="spellEnd"/>
           </w:p>
         </w:tc>
       </w:tr>
@@ -1930,142 +1743,15 @@
             </w:tcBorders>
           </w:tcPr>
           <w:p>
-            <w:proofErr w:type="spellStart"/>
             <w:r>
-              <w:t>Potreba</w:t>
-            </w:r>
-            <w:proofErr w:type="spellEnd"/>
-            <w:r>
-              <w:t xml:space="preserve"> da se </w:t>
-            </w:r>
-            <w:proofErr w:type="spellStart"/>
-            <w:r>
-              <w:t>spoje</w:t>
-            </w:r>
-            <w:proofErr w:type="spellEnd"/>
-            <w:r>
-              <w:t xml:space="preserve"> </w:t>
-            </w:r>
-            <w:proofErr w:type="spellStart"/>
-            <w:r>
-              <w:t>ljudi</w:t>
-            </w:r>
-            <w:proofErr w:type="spellEnd"/>
-            <w:r>
-              <w:t xml:space="preserve"> </w:t>
-            </w:r>
-            <w:proofErr w:type="spellStart"/>
-            <w:r>
-              <w:t>koji</w:t>
-            </w:r>
-            <w:proofErr w:type="spellEnd"/>
-            <w:r>
-              <w:t xml:space="preserve"> nude </w:t>
-            </w:r>
-            <w:proofErr w:type="spellStart"/>
-            <w:r>
-              <w:t>usluge</w:t>
-            </w:r>
-            <w:proofErr w:type="spellEnd"/>
-            <w:r>
-              <w:t xml:space="preserve"> </w:t>
-            </w:r>
-            <w:proofErr w:type="spellStart"/>
-            <w:r>
-              <w:t>i</w:t>
-            </w:r>
-            <w:proofErr w:type="spellEnd"/>
-            <w:r>
-              <w:t xml:space="preserve"> </w:t>
-            </w:r>
-            <w:proofErr w:type="spellStart"/>
-            <w:r>
-              <w:t>proizvode</w:t>
-            </w:r>
-            <w:proofErr w:type="spellEnd"/>
-            <w:r>
-              <w:t xml:space="preserve"> </w:t>
-            </w:r>
-            <w:proofErr w:type="spellStart"/>
-            <w:r>
-              <w:t>sa</w:t>
-            </w:r>
-            <w:proofErr w:type="spellEnd"/>
-            <w:r>
-              <w:t xml:space="preserve"> </w:t>
-            </w:r>
-            <w:proofErr w:type="spellStart"/>
-            <w:r>
-              <w:t>ljudima</w:t>
-            </w:r>
-            <w:proofErr w:type="spellEnd"/>
-            <w:r>
-              <w:t xml:space="preserve"> </w:t>
-            </w:r>
-            <w:proofErr w:type="spellStart"/>
-            <w:r>
-              <w:t>kojima</w:t>
-            </w:r>
-            <w:proofErr w:type="spellEnd"/>
-            <w:r>
-              <w:t xml:space="preserve"> </w:t>
-            </w:r>
-            <w:proofErr w:type="spellStart"/>
-            <w:r>
-              <w:t>su</w:t>
-            </w:r>
-            <w:proofErr w:type="spellEnd"/>
-            <w:r>
-              <w:t xml:space="preserve"> </w:t>
-            </w:r>
-            <w:proofErr w:type="spellStart"/>
-            <w:r>
-              <w:t>te</w:t>
-            </w:r>
-            <w:proofErr w:type="spellEnd"/>
-            <w:r>
-              <w:t xml:space="preserve"> </w:t>
-            </w:r>
-            <w:proofErr w:type="spellStart"/>
-            <w:r>
-              <w:t>usluge</w:t>
-            </w:r>
-            <w:proofErr w:type="spellEnd"/>
-            <w:r>
-              <w:t xml:space="preserve"> </w:t>
-            </w:r>
-            <w:proofErr w:type="spellStart"/>
-            <w:r>
-              <w:t>i</w:t>
-            </w:r>
-            <w:proofErr w:type="spellEnd"/>
-            <w:r>
-              <w:t xml:space="preserve"> </w:t>
-            </w:r>
-            <w:proofErr w:type="spellStart"/>
-            <w:r>
-              <w:t>proizvodi</w:t>
-            </w:r>
-            <w:proofErr w:type="spellEnd"/>
-            <w:r>
-              <w:t xml:space="preserve"> </w:t>
-            </w:r>
-            <w:proofErr w:type="spellStart"/>
-            <w:r>
-              <w:t>potreb</w:t>
+              <w:t>Potreba da se spoje ljudi koji nude usluge i proizvode sa ljudima kojima su te usluge i proizvodi potreb</w:t>
             </w:r>
             <w:r>
-              <w:t>ni</w:t>
-            </w:r>
-            <w:proofErr w:type="spellEnd"/>
-            <w:proofErr w:type="gramStart"/>
-            <w:r>
-              <w:t>.</w:t>
+              <w:t>ni.</w:t>
             </w:r>
             <w:r>
               <w:t>.</w:t>
             </w:r>
-            <w:proofErr w:type="gramEnd"/>
           </w:p>
         </w:tc>
       </w:tr>
@@ -2106,122 +1792,19 @@
           </w:tcPr>
           <w:p>
             <w:r>
-              <w:t xml:space="preserve">Internet </w:t>
+              <w:t xml:space="preserve">Internet korisnike koji traže </w:t>
             </w:r>
-            <w:proofErr w:type="spellStart"/>
-            <w:r>
-              <w:t>korisnike</w:t>
-            </w:r>
-            <w:proofErr w:type="spellEnd"/>
-            <w:r>
-              <w:t xml:space="preserve"> </w:t>
-            </w:r>
-            <w:proofErr w:type="spellStart"/>
-            <w:r>
-              <w:t>koji</w:t>
-            </w:r>
-            <w:proofErr w:type="spellEnd"/>
-            <w:r>
-              <w:t xml:space="preserve"> </w:t>
-            </w:r>
-            <w:proofErr w:type="spellStart"/>
-            <w:r>
-              <w:t>traže</w:t>
-            </w:r>
-            <w:proofErr w:type="spellEnd"/>
-            <w:r>
-              <w:t xml:space="preserve"> </w:t>
-            </w:r>
-            <w:proofErr w:type="spellStart"/>
             <w:r>
               <w:t>uslugu</w:t>
             </w:r>
-            <w:proofErr w:type="spellEnd"/>
             <w:r>
-              <w:t xml:space="preserve"> </w:t>
-            </w:r>
-            <w:proofErr w:type="spellStart"/>
-            <w:r>
-              <w:t>ili</w:t>
-            </w:r>
-            <w:proofErr w:type="spellEnd"/>
-            <w:r>
-              <w:t xml:space="preserve"> </w:t>
-            </w:r>
-            <w:proofErr w:type="spellStart"/>
-            <w:r>
-              <w:t>proizvod</w:t>
-            </w:r>
-            <w:proofErr w:type="spellEnd"/>
-            <w:r>
-              <w:t xml:space="preserve"> </w:t>
-            </w:r>
-            <w:proofErr w:type="spellStart"/>
-            <w:r>
-              <w:t>kao</w:t>
-            </w:r>
-            <w:proofErr w:type="spellEnd"/>
-            <w:r>
-              <w:t xml:space="preserve"> </w:t>
-            </w:r>
-            <w:proofErr w:type="spellStart"/>
-            <w:r>
-              <w:t>i</w:t>
-            </w:r>
-            <w:proofErr w:type="spellEnd"/>
-            <w:r>
-              <w:t xml:space="preserve"> </w:t>
-            </w:r>
-            <w:proofErr w:type="spellStart"/>
-            <w:r>
-              <w:t>korisnike</w:t>
-            </w:r>
-            <w:proofErr w:type="spellEnd"/>
-            <w:r>
-              <w:t xml:space="preserve"> </w:t>
-            </w:r>
-            <w:proofErr w:type="spellStart"/>
-            <w:r>
-              <w:t>koji</w:t>
-            </w:r>
-            <w:proofErr w:type="spellEnd"/>
-            <w:r>
-              <w:t xml:space="preserve"> </w:t>
-            </w:r>
-            <w:proofErr w:type="spellStart"/>
-            <w:r>
-              <w:t>pru</w:t>
+              <w:t xml:space="preserve"> ili proizvod</w:t>
             </w:r>
             <w:r>
-              <w:t>žaju</w:t>
+              <w:t xml:space="preserve"> kao i korisnike koji pru</w:t>
             </w:r>
-            <w:proofErr w:type="spellEnd"/>
             <w:r>
-              <w:t xml:space="preserve"> </w:t>
-            </w:r>
-            <w:proofErr w:type="spellStart"/>
-            <w:r>
-              <w:t>usluge</w:t>
-            </w:r>
-            <w:proofErr w:type="spellEnd"/>
-            <w:r>
-              <w:t xml:space="preserve"> </w:t>
-            </w:r>
-            <w:proofErr w:type="spellStart"/>
-            <w:r>
-              <w:t>i</w:t>
-            </w:r>
-            <w:proofErr w:type="spellEnd"/>
-            <w:r>
-              <w:t xml:space="preserve"> </w:t>
-            </w:r>
-            <w:proofErr w:type="spellStart"/>
-            <w:r>
-              <w:t>proizvode</w:t>
-            </w:r>
-            <w:proofErr w:type="spellEnd"/>
-            <w:r>
-              <w:t>.</w:t>
+              <w:t>žaju usluge i proizvode.</w:t>
             </w:r>
           </w:p>
         </w:tc>
@@ -2262,61 +1845,8 @@
             </w:tcBorders>
           </w:tcPr>
           <w:p>
-            <w:proofErr w:type="spellStart"/>
             <w:r>
-              <w:t>Otežana</w:t>
-            </w:r>
-            <w:proofErr w:type="spellEnd"/>
-            <w:r>
-              <w:t xml:space="preserve"> </w:t>
-            </w:r>
-            <w:proofErr w:type="spellStart"/>
-            <w:r>
-              <w:t>prodaja</w:t>
-            </w:r>
-            <w:proofErr w:type="spellEnd"/>
-            <w:r>
-              <w:t xml:space="preserve"> </w:t>
-            </w:r>
-            <w:proofErr w:type="spellStart"/>
-            <w:r>
-              <w:t>i</w:t>
-            </w:r>
-            <w:proofErr w:type="spellEnd"/>
-            <w:r>
-              <w:t xml:space="preserve"> </w:t>
-            </w:r>
-            <w:proofErr w:type="spellStart"/>
-            <w:r>
-              <w:t>kupovina</w:t>
-            </w:r>
-            <w:proofErr w:type="spellEnd"/>
-            <w:r>
-              <w:t xml:space="preserve"> </w:t>
-            </w:r>
-            <w:proofErr w:type="spellStart"/>
-            <w:r>
-              <w:t>proizvoda</w:t>
-            </w:r>
-            <w:proofErr w:type="spellEnd"/>
-            <w:r>
-              <w:t xml:space="preserve"> </w:t>
-            </w:r>
-            <w:proofErr w:type="spellStart"/>
-            <w:r>
-              <w:t>i</w:t>
-            </w:r>
-            <w:proofErr w:type="spellEnd"/>
-            <w:r>
-              <w:t xml:space="preserve"> </w:t>
-            </w:r>
-            <w:proofErr w:type="spellStart"/>
-            <w:r>
-              <w:t>usluga</w:t>
-            </w:r>
-            <w:proofErr w:type="spellEnd"/>
-            <w:r>
-              <w:t>.</w:t>
+              <w:t>Otežana prodaja i kupovina proizvoda i usluga.</w:t>
             </w:r>
           </w:p>
         </w:tc>
@@ -2357,49 +1887,14 @@
             </w:tcBorders>
           </w:tcPr>
           <w:p>
-            <w:proofErr w:type="spellStart"/>
             <w:r>
-              <w:t>Omogućiti</w:t>
+              <w:t>Omogućiti brzo i efikasno spajanje kup</w:t>
             </w:r>
-            <w:proofErr w:type="spellEnd"/>
             <w:r>
-              <w:t xml:space="preserve"> </w:t>
+              <w:t>a</w:t>
             </w:r>
-            <w:proofErr w:type="spellStart"/>
             <w:r>
-              <w:t>brzo</w:t>
-            </w:r>
-            <w:proofErr w:type="spellEnd"/>
-            <w:r>
-              <w:t xml:space="preserve"> </w:t>
-            </w:r>
-            <w:proofErr w:type="spellStart"/>
-            <w:r>
-              <w:t>i</w:t>
-            </w:r>
-            <w:proofErr w:type="spellEnd"/>
-            <w:r>
-              <w:t xml:space="preserve"> </w:t>
-            </w:r>
-            <w:proofErr w:type="spellStart"/>
-            <w:r>
-              <w:t>efikasno</w:t>
-            </w:r>
-            <w:proofErr w:type="spellEnd"/>
-            <w:r>
-              <w:t xml:space="preserve"> </w:t>
-            </w:r>
-            <w:proofErr w:type="spellStart"/>
-            <w:r>
-              <w:t>spajanje</w:t>
-            </w:r>
-            <w:proofErr w:type="spellEnd"/>
-            <w:r>
-              <w:t xml:space="preserve"> </w:t>
-            </w:r>
-            <w:proofErr w:type="spellStart"/>
-            <w:r>
-              <w:t>kup</w:t>
+              <w:t>ca i prodav</w:t>
             </w:r>
             <w:r>
               <w:t>a</w:t>
@@ -2407,29 +1902,6 @@
             <w:r>
               <w:t>ca</w:t>
             </w:r>
-            <w:proofErr w:type="spellEnd"/>
-            <w:r>
-              <w:t xml:space="preserve"> </w:t>
-            </w:r>
-            <w:proofErr w:type="spellStart"/>
-            <w:r>
-              <w:t>i</w:t>
-            </w:r>
-            <w:proofErr w:type="spellEnd"/>
-            <w:r>
-              <w:t xml:space="preserve"> </w:t>
-            </w:r>
-            <w:proofErr w:type="spellStart"/>
-            <w:r>
-              <w:t>prodav</w:t>
-            </w:r>
-            <w:r>
-              <w:t>a</w:t>
-            </w:r>
-            <w:r>
-              <w:t>ca</w:t>
-            </w:r>
-            <w:proofErr w:type="spellEnd"/>
             <w:r>
               <w:t>.</w:t>
             </w:r>
@@ -2472,119 +1944,18 @@
             </w:tcBorders>
           </w:tcPr>
           <w:p>
-            <w:proofErr w:type="spellStart"/>
             <w:r>
-              <w:t>Korisnicima</w:t>
-            </w:r>
-            <w:proofErr w:type="spellEnd"/>
-            <w:r>
-              <w:t xml:space="preserve"> </w:t>
-            </w:r>
-            <w:proofErr w:type="spellStart"/>
-            <w:r>
-              <w:t>koji</w:t>
-            </w:r>
-            <w:proofErr w:type="spellEnd"/>
-            <w:r>
-              <w:t xml:space="preserve"> </w:t>
-            </w:r>
-            <w:proofErr w:type="spellStart"/>
-            <w:r>
-              <w:t>žele</w:t>
-            </w:r>
-            <w:proofErr w:type="spellEnd"/>
-            <w:r>
-              <w:t xml:space="preserve"> da </w:t>
-            </w:r>
-            <w:proofErr w:type="spellStart"/>
-            <w:r>
-              <w:t>reklamiraju</w:t>
-            </w:r>
-            <w:proofErr w:type="spellEnd"/>
-            <w:r>
-              <w:t xml:space="preserve"> </w:t>
-            </w:r>
-            <w:proofErr w:type="spellStart"/>
-            <w:r>
-              <w:t>svoj</w:t>
-            </w:r>
-            <w:proofErr w:type="spellEnd"/>
-            <w:r>
-              <w:t xml:space="preserve"> </w:t>
-            </w:r>
-            <w:proofErr w:type="spellStart"/>
-            <w:r>
-              <w:t>proizvod</w:t>
-            </w:r>
-            <w:proofErr w:type="spellEnd"/>
-            <w:r>
-              <w:t xml:space="preserve"> </w:t>
-            </w:r>
-            <w:proofErr w:type="spellStart"/>
-            <w:r>
-              <w:t>ili</w:t>
-            </w:r>
-            <w:proofErr w:type="spellEnd"/>
-            <w:r>
-              <w:t xml:space="preserve"> </w:t>
-            </w:r>
-            <w:proofErr w:type="spellStart"/>
-            <w:r>
-              <w:t>uslugu</w:t>
-            </w:r>
-            <w:proofErr w:type="spellEnd"/>
-            <w:r>
-              <w:t xml:space="preserve"> </w:t>
-            </w:r>
-            <w:proofErr w:type="spellStart"/>
-            <w:r>
-              <w:t>i</w:t>
-            </w:r>
-            <w:proofErr w:type="spellEnd"/>
-            <w:r>
-              <w:t xml:space="preserve"> </w:t>
-            </w:r>
-            <w:proofErr w:type="spellStart"/>
-            <w:r>
-              <w:t>korisnicima</w:t>
-            </w:r>
-            <w:proofErr w:type="spellEnd"/>
-            <w:r>
-              <w:t xml:space="preserve"> </w:t>
-            </w:r>
-            <w:proofErr w:type="spellStart"/>
-            <w:r>
-              <w:t>koji</w:t>
-            </w:r>
-            <w:proofErr w:type="spellEnd"/>
-            <w:r>
-              <w:t xml:space="preserve"> </w:t>
-            </w:r>
-            <w:proofErr w:type="spellStart"/>
-            <w:r>
-              <w:t>te</w:t>
-            </w:r>
-            <w:proofErr w:type="spellEnd"/>
-            <w:r>
-              <w:t xml:space="preserve"> </w:t>
-            </w:r>
-            <w:proofErr w:type="spellStart"/>
-            <w:r>
-              <w:t>proizvode</w:t>
-            </w:r>
-            <w:proofErr w:type="spellEnd"/>
-            <w:r>
-              <w:t>/</w:t>
+              <w:t>Korisnicima koji žele da reklamiraju svoj proizvod ili uslugu i korisnicima koji te proizvode/</w:t>
             </w:r>
             <w:r>
               <w:rPr>
-                <w:lang w:val="sr-Latn-RS"/>
+                <w:lang/>
               </w:rPr>
               <w:t>usluge žele da kupe</w:t>
             </w:r>
             <w:r>
               <w:rPr>
-                <w:lang w:val="sr-Latn-RS"/>
+                <w:lang/>
               </w:rPr>
               <w:t>.</w:t>
             </w:r>
@@ -2630,152 +2001,26 @@
             </w:tcBorders>
           </w:tcPr>
           <w:p>
-            <w:proofErr w:type="spellStart"/>
             <w:r>
               <w:t>Će</w:t>
             </w:r>
-            <w:proofErr w:type="spellEnd"/>
             <w:r>
-              <w:t xml:space="preserve"> </w:t>
-            </w:r>
-            <w:proofErr w:type="spellStart"/>
-            <w:r>
-              <w:t>pospešiti</w:t>
-            </w:r>
-            <w:proofErr w:type="spellEnd"/>
-            <w:r>
-              <w:t xml:space="preserve"> </w:t>
-            </w:r>
-            <w:proofErr w:type="spellStart"/>
-            <w:r>
-              <w:t>poslovanje</w:t>
-            </w:r>
-            <w:proofErr w:type="spellEnd"/>
-            <w:r>
-              <w:t xml:space="preserve"> </w:t>
-            </w:r>
-            <w:proofErr w:type="spellStart"/>
-            <w:r>
-              <w:t>malih</w:t>
-            </w:r>
-            <w:proofErr w:type="spellEnd"/>
-            <w:r>
-              <w:t xml:space="preserve"> </w:t>
-            </w:r>
-            <w:proofErr w:type="spellStart"/>
-            <w:r>
-              <w:t>i</w:t>
-            </w:r>
-            <w:proofErr w:type="spellEnd"/>
-            <w:r>
-              <w:t xml:space="preserve"> </w:t>
-            </w:r>
-            <w:proofErr w:type="spellStart"/>
-            <w:r>
-              <w:t>srednjih</w:t>
-            </w:r>
-            <w:proofErr w:type="spellEnd"/>
-            <w:r>
-              <w:t xml:space="preserve"> </w:t>
-            </w:r>
-            <w:proofErr w:type="spellStart"/>
-            <w:r>
-              <w:t>preduzetnika</w:t>
-            </w:r>
-            <w:proofErr w:type="spellEnd"/>
-            <w:r>
-              <w:t xml:space="preserve"> </w:t>
-            </w:r>
-            <w:proofErr w:type="spellStart"/>
-            <w:r>
-              <w:t>i</w:t>
-            </w:r>
-            <w:proofErr w:type="spellEnd"/>
-            <w:r>
-              <w:t xml:space="preserve"> </w:t>
-            </w:r>
-            <w:proofErr w:type="spellStart"/>
-            <w:r>
-              <w:t>najamnika</w:t>
-            </w:r>
-            <w:proofErr w:type="spellEnd"/>
-            <w:r>
-              <w:t xml:space="preserve"> </w:t>
-            </w:r>
-            <w:proofErr w:type="spellStart"/>
-            <w:r>
-              <w:t>i</w:t>
-            </w:r>
-            <w:proofErr w:type="spellEnd"/>
-            <w:r>
-              <w:t xml:space="preserve"> </w:t>
-            </w:r>
-            <w:proofErr w:type="spellStart"/>
-            <w:r>
-              <w:t>p</w:t>
+              <w:t xml:space="preserve"> pospešiti </w:t>
             </w:r>
             <w:r>
-              <w:t>ronalaženje</w:t>
+              <w:t>poslovanje malih i srednjih preduzetnika i najamnika</w:t>
             </w:r>
-            <w:proofErr w:type="spellEnd"/>
             <w:r>
-              <w:t xml:space="preserve"> </w:t>
+              <w:t xml:space="preserve"> i p</w:t>
             </w:r>
-            <w:proofErr w:type="spellStart"/>
             <w:r>
-              <w:t>adekvatnih</w:t>
+              <w:t xml:space="preserve">ronalaženje adekvatnih usluga i proizvoda </w:t>
             </w:r>
-            <w:proofErr w:type="spellEnd"/>
-            <w:r>
-              <w:t xml:space="preserve"> </w:t>
-            </w:r>
-            <w:proofErr w:type="spellStart"/>
-            <w:r>
-              <w:t>usluga</w:t>
-            </w:r>
-            <w:proofErr w:type="spellEnd"/>
-            <w:r>
-              <w:t xml:space="preserve"> </w:t>
-            </w:r>
-            <w:proofErr w:type="spellStart"/>
-            <w:r>
-              <w:t>i</w:t>
-            </w:r>
-            <w:proofErr w:type="spellEnd"/>
-            <w:r>
-              <w:t xml:space="preserve"> </w:t>
-            </w:r>
-            <w:proofErr w:type="spellStart"/>
-            <w:r>
-              <w:t>proizvoda</w:t>
-            </w:r>
-            <w:proofErr w:type="spellEnd"/>
-            <w:r>
-              <w:t xml:space="preserve"> </w:t>
-            </w:r>
-            <w:proofErr w:type="spellStart"/>
             <w:r>
               <w:t>od</w:t>
             </w:r>
-            <w:proofErr w:type="spellEnd"/>
             <w:r>
-              <w:t xml:space="preserve"> </w:t>
-            </w:r>
-            <w:proofErr w:type="spellStart"/>
-            <w:r>
-              <w:t>strane</w:t>
-            </w:r>
-            <w:proofErr w:type="spellEnd"/>
-            <w:r>
-              <w:t xml:space="preserve"> </w:t>
-            </w:r>
-            <w:proofErr w:type="spellStart"/>
-            <w:r>
-              <w:t>mušterija</w:t>
-            </w:r>
-            <w:proofErr w:type="spellEnd"/>
-            <w:r>
-              <w:t>.</w:t>
+              <w:t xml:space="preserve"> strane mušterija.</w:t>
             </w:r>
           </w:p>
         </w:tc>
@@ -2817,13 +2062,8 @@
           </w:tcPr>
           <w:p>
             <w:r>
-              <w:t xml:space="preserve">Web </w:t>
+              <w:t>Web aplikacija</w:t>
             </w:r>
-            <w:proofErr w:type="spellStart"/>
-            <w:r>
-              <w:t>aplikacija</w:t>
-            </w:r>
-            <w:proofErr w:type="spellEnd"/>
             <w:r>
               <w:t>.</w:t>
             </w:r>
@@ -2866,248 +2106,23 @@
             </w:tcBorders>
           </w:tcPr>
           <w:p>
-            <w:proofErr w:type="spellStart"/>
             <w:r>
-              <w:t>Pruža</w:t>
-            </w:r>
-            <w:proofErr w:type="spellEnd"/>
-            <w:r>
-              <w:t xml:space="preserve"> </w:t>
-            </w:r>
-            <w:proofErr w:type="spellStart"/>
-            <w:r>
-              <w:t>platformu</w:t>
-            </w:r>
-            <w:proofErr w:type="spellEnd"/>
-            <w:r>
-              <w:t xml:space="preserve"> </w:t>
-            </w:r>
-            <w:proofErr w:type="spellStart"/>
-            <w:r>
-              <w:t>za</w:t>
-            </w:r>
-            <w:proofErr w:type="spellEnd"/>
-            <w:r>
-              <w:t xml:space="preserve"> </w:t>
-            </w:r>
-            <w:proofErr w:type="spellStart"/>
-            <w:r>
-              <w:t>lako</w:t>
-            </w:r>
-            <w:proofErr w:type="spellEnd"/>
-            <w:r>
-              <w:t xml:space="preserve"> </w:t>
-            </w:r>
-            <w:proofErr w:type="spellStart"/>
-            <w:r>
-              <w:t>reklamiranje</w:t>
-            </w:r>
-            <w:proofErr w:type="spellEnd"/>
-            <w:r>
-              <w:t xml:space="preserve"> </w:t>
-            </w:r>
-            <w:proofErr w:type="spellStart"/>
-            <w:r>
-              <w:t>i</w:t>
-            </w:r>
-            <w:proofErr w:type="spellEnd"/>
-            <w:r>
-              <w:t xml:space="preserve"> </w:t>
-            </w:r>
-            <w:proofErr w:type="spellStart"/>
-            <w:r>
-              <w:t>pretragu</w:t>
-            </w:r>
-            <w:proofErr w:type="spellEnd"/>
-            <w:r>
-              <w:t xml:space="preserve"> </w:t>
-            </w:r>
-            <w:proofErr w:type="spellStart"/>
-            <w:r>
-              <w:t>usluga</w:t>
-            </w:r>
-            <w:proofErr w:type="spellEnd"/>
-            <w:r>
-              <w:t xml:space="preserve"> </w:t>
-            </w:r>
-            <w:proofErr w:type="spellStart"/>
-            <w:r>
-              <w:t>i</w:t>
-            </w:r>
-            <w:proofErr w:type="spellEnd"/>
-            <w:r>
-              <w:t xml:space="preserve"> </w:t>
-            </w:r>
-            <w:proofErr w:type="spellStart"/>
-            <w:r>
-              <w:t>proizvoda</w:t>
-            </w:r>
-            <w:proofErr w:type="spellEnd"/>
-            <w:r>
-              <w:t xml:space="preserve"> </w:t>
-            </w:r>
-            <w:proofErr w:type="spellStart"/>
-            <w:r>
-              <w:t>sa</w:t>
-            </w:r>
-            <w:proofErr w:type="spellEnd"/>
-            <w:r>
-              <w:t xml:space="preserve"> </w:t>
-            </w:r>
-            <w:proofErr w:type="spellStart"/>
-            <w:r>
-              <w:t>fleksibilnom</w:t>
-            </w:r>
-            <w:proofErr w:type="spellEnd"/>
-            <w:r>
-              <w:t xml:space="preserve"> </w:t>
-            </w:r>
-            <w:proofErr w:type="spellStart"/>
-            <w:r>
-              <w:t>naplatom</w:t>
-            </w:r>
-            <w:proofErr w:type="spellEnd"/>
-            <w:r>
-              <w:t xml:space="preserve"> </w:t>
-            </w:r>
-            <w:proofErr w:type="spellStart"/>
-            <w:r>
-              <w:t>usluge</w:t>
-            </w:r>
-            <w:proofErr w:type="spellEnd"/>
-            <w:r>
-              <w:t xml:space="preserve"> </w:t>
-            </w:r>
-            <w:proofErr w:type="spellStart"/>
-            <w:r>
-              <w:t>reklamiranja</w:t>
-            </w:r>
-            <w:proofErr w:type="spellEnd"/>
-            <w:r>
-              <w:t xml:space="preserve"> u </w:t>
-            </w:r>
-            <w:proofErr w:type="spellStart"/>
-            <w:r>
-              <w:t>zavisnosti</w:t>
-            </w:r>
-            <w:proofErr w:type="spellEnd"/>
-            <w:r>
-              <w:t xml:space="preserve"> </w:t>
-            </w:r>
-            <w:proofErr w:type="spellStart"/>
-            <w:r>
-              <w:t>od</w:t>
-            </w:r>
-            <w:proofErr w:type="spellEnd"/>
-            <w:r>
-              <w:t xml:space="preserve"> </w:t>
-            </w:r>
-            <w:proofErr w:type="spellStart"/>
-            <w:r>
-              <w:t>potreba</w:t>
-            </w:r>
-            <w:proofErr w:type="spellEnd"/>
-            <w:r>
-              <w:t xml:space="preserve"> </w:t>
-            </w:r>
-            <w:proofErr w:type="spellStart"/>
-            <w:r>
-              <w:t>korisnika</w:t>
-            </w:r>
-            <w:proofErr w:type="spellEnd"/>
-            <w:r>
-              <w:t xml:space="preserve"> </w:t>
-            </w:r>
-            <w:proofErr w:type="spellStart"/>
-            <w:r>
-              <w:t>koji</w:t>
-            </w:r>
-            <w:proofErr w:type="spellEnd"/>
-            <w:r>
-              <w:t xml:space="preserve"> </w:t>
-            </w:r>
-            <w:proofErr w:type="spellStart"/>
-            <w:r>
-              <w:t>postavlja</w:t>
-            </w:r>
-            <w:proofErr w:type="spellEnd"/>
-            <w:r>
-              <w:t xml:space="preserve"> </w:t>
-            </w:r>
-            <w:proofErr w:type="spellStart"/>
-            <w:r>
-              <w:t>oglas</w:t>
-            </w:r>
-            <w:proofErr w:type="spellEnd"/>
-            <w:r>
-              <w:t xml:space="preserve">, </w:t>
-            </w:r>
-            <w:proofErr w:type="spellStart"/>
-            <w:r>
-              <w:t>kao</w:t>
-            </w:r>
-            <w:proofErr w:type="spellEnd"/>
-            <w:r>
-              <w:t xml:space="preserve"> </w:t>
-            </w:r>
-            <w:proofErr w:type="spellStart"/>
-            <w:r>
-              <w:t>i</w:t>
-            </w:r>
-            <w:proofErr w:type="spellEnd"/>
-            <w:r>
-              <w:t xml:space="preserve"> </w:t>
-            </w:r>
-            <w:proofErr w:type="spellStart"/>
-            <w:r>
-              <w:t>aktivnu</w:t>
-            </w:r>
-            <w:proofErr w:type="spellEnd"/>
-            <w:r>
-              <w:t xml:space="preserve"> </w:t>
-            </w:r>
-            <w:proofErr w:type="spellStart"/>
-            <w:r>
-              <w:t>promociju</w:t>
-            </w:r>
-            <w:proofErr w:type="spellEnd"/>
-            <w:r>
-              <w:t xml:space="preserve"> </w:t>
-            </w:r>
-            <w:proofErr w:type="spellStart"/>
-            <w:r>
-              <w:t>oglasa</w:t>
-            </w:r>
-            <w:proofErr w:type="spellEnd"/>
-            <w:r>
-              <w:t xml:space="preserve"> </w:t>
-            </w:r>
-            <w:proofErr w:type="spellStart"/>
-            <w:r>
-              <w:t>korisnika</w:t>
-            </w:r>
-            <w:proofErr w:type="spellEnd"/>
-            <w:r>
-              <w:t xml:space="preserve"> </w:t>
-            </w:r>
-            <w:proofErr w:type="spellStart"/>
-            <w:r>
-              <w:t>uz</w:t>
-            </w:r>
-            <w:proofErr w:type="spellEnd"/>
-            <w:r>
-              <w:t xml:space="preserve"> </w:t>
-            </w:r>
-            <w:proofErr w:type="spellStart"/>
-            <w:r>
-              <w:t>doplat</w:t>
+              <w:t>Pruža platformu za</w:t>
             </w:r>
             <w:r>
-              <w:t>u</w:t>
+              <w:t xml:space="preserve"> lako</w:t>
             </w:r>
-            <w:proofErr w:type="spellEnd"/>
             <w:r>
-              <w:t>.</w:t>
+              <w:t xml:space="preserve"> reklamiranje i pretragu usluga i proizvoda</w:t>
+            </w:r>
+            <w:r>
+              <w:t xml:space="preserve"> sa fleksibilnom naplatom usluge reklamiranja u zavisnosti od potreba korisnika koji postavlja oglas, kao i aktivnu promociju </w:t>
+            </w:r>
+            <w:r>
+              <w:t>oglasa korisnika uz doplat</w:t>
+            </w:r>
+            <w:r>
+              <w:t>u.</w:t>
             </w:r>
           </w:p>
         </w:tc>
@@ -3148,199 +2163,34 @@
             </w:tcBorders>
           </w:tcPr>
           <w:p>
-            <w:proofErr w:type="spellStart"/>
             <w:r>
               <w:t>KupujemProdajem</w:t>
             </w:r>
-            <w:proofErr w:type="spellEnd"/>
             <w:r>
-              <w:t xml:space="preserve"> – </w:t>
+              <w:t xml:space="preserve"> – poseduje zastareli korisnički interfejs </w:t>
             </w:r>
-            <w:proofErr w:type="spellStart"/>
             <w:r>
-              <w:t>poseduje</w:t>
+              <w:t>i</w:t>
             </w:r>
-            <w:proofErr w:type="spellEnd"/>
             <w:r>
               <w:t xml:space="preserve"> </w:t>
             </w:r>
-            <w:proofErr w:type="spellStart"/>
             <w:r>
-              <w:t>zastareli</w:t>
+              <w:t xml:space="preserve">nedovoljnu </w:t>
             </w:r>
-            <w:proofErr w:type="spellEnd"/>
             <w:r>
-              <w:t xml:space="preserve"> </w:t>
+              <w:t>mogućnost aktivne promocije sopstvenih oglasa od strane korisnika</w:t>
             </w:r>
-            <w:proofErr w:type="spellStart"/>
-            <w:r>
-              <w:t>korisnički</w:t>
-            </w:r>
-            <w:proofErr w:type="spellEnd"/>
-            <w:r>
-              <w:t xml:space="preserve"> </w:t>
-            </w:r>
-            <w:proofErr w:type="spellStart"/>
-            <w:r>
-              <w:t>interfejs</w:t>
-            </w:r>
-            <w:proofErr w:type="spellEnd"/>
-            <w:r>
-              <w:t xml:space="preserve"> </w:t>
-            </w:r>
-            <w:proofErr w:type="spellStart"/>
-            <w:r>
-              <w:t>i</w:t>
-            </w:r>
-            <w:proofErr w:type="spellEnd"/>
-            <w:r>
-              <w:t xml:space="preserve"> </w:t>
-            </w:r>
-            <w:proofErr w:type="spellStart"/>
-            <w:r>
-              <w:t>nedovoljnu</w:t>
-            </w:r>
-            <w:proofErr w:type="spellEnd"/>
-            <w:r>
-              <w:t xml:space="preserve"> </w:t>
-            </w:r>
-            <w:proofErr w:type="spellStart"/>
-            <w:r>
-              <w:t>mogućnost</w:t>
-            </w:r>
-            <w:proofErr w:type="spellEnd"/>
-            <w:r>
-              <w:t xml:space="preserve"> </w:t>
-            </w:r>
-            <w:proofErr w:type="spellStart"/>
-            <w:r>
-              <w:t>aktivne</w:t>
-            </w:r>
-            <w:proofErr w:type="spellEnd"/>
-            <w:r>
-              <w:t xml:space="preserve"> </w:t>
-            </w:r>
-            <w:proofErr w:type="spellStart"/>
-            <w:r>
-              <w:t>promocije</w:t>
-            </w:r>
-            <w:proofErr w:type="spellEnd"/>
-            <w:r>
-              <w:t xml:space="preserve"> </w:t>
-            </w:r>
-            <w:proofErr w:type="spellStart"/>
-            <w:r>
-              <w:t>sopstvenih</w:t>
-            </w:r>
-            <w:proofErr w:type="spellEnd"/>
-            <w:r>
-              <w:t xml:space="preserve"> </w:t>
-            </w:r>
-            <w:proofErr w:type="spellStart"/>
-            <w:r>
-              <w:t>oglasa</w:t>
-            </w:r>
-            <w:proofErr w:type="spellEnd"/>
-            <w:r>
-              <w:t xml:space="preserve"> </w:t>
-            </w:r>
-            <w:proofErr w:type="spellStart"/>
-            <w:r>
-              <w:t>od</w:t>
-            </w:r>
-            <w:proofErr w:type="spellEnd"/>
-            <w:r>
-              <w:t xml:space="preserve"> </w:t>
-            </w:r>
-            <w:proofErr w:type="spellStart"/>
-            <w:r>
-              <w:t>strane</w:t>
-            </w:r>
-            <w:proofErr w:type="spellEnd"/>
-            <w:r>
-              <w:t xml:space="preserve"> </w:t>
-            </w:r>
-            <w:proofErr w:type="spellStart"/>
-            <w:r>
-              <w:t>korisnika</w:t>
-            </w:r>
-            <w:proofErr w:type="spellEnd"/>
           </w:p>
           <w:p>
-            <w:proofErr w:type="spellStart"/>
             <w:r>
               <w:t>Kupindo</w:t>
             </w:r>
-            <w:proofErr w:type="spellEnd"/>
             <w:r>
               <w:t xml:space="preserve"> -</w:t>
             </w:r>
             <w:r>
-              <w:t xml:space="preserve"> </w:t>
-            </w:r>
-            <w:proofErr w:type="spellStart"/>
-            <w:r>
-              <w:t>ima</w:t>
-            </w:r>
-            <w:proofErr w:type="spellEnd"/>
-            <w:r>
-              <w:t xml:space="preserve"> </w:t>
-            </w:r>
-            <w:proofErr w:type="spellStart"/>
-            <w:r>
-              <w:t>manjak</w:t>
-            </w:r>
-            <w:proofErr w:type="spellEnd"/>
-            <w:r>
-              <w:t xml:space="preserve"> </w:t>
-            </w:r>
-            <w:proofErr w:type="spellStart"/>
-            <w:r>
-              <w:t>funkcionalnosti</w:t>
-            </w:r>
-            <w:proofErr w:type="spellEnd"/>
-            <w:r>
-              <w:t xml:space="preserve"> </w:t>
-            </w:r>
-            <w:proofErr w:type="spellStart"/>
-            <w:r>
-              <w:t>koje</w:t>
-            </w:r>
-            <w:proofErr w:type="spellEnd"/>
-            <w:r>
-              <w:t xml:space="preserve"> bi </w:t>
-            </w:r>
-            <w:proofErr w:type="spellStart"/>
-            <w:r>
-              <w:t>olakšale</w:t>
-            </w:r>
-            <w:proofErr w:type="spellEnd"/>
-            <w:r>
-              <w:t xml:space="preserve"> </w:t>
-            </w:r>
-            <w:proofErr w:type="spellStart"/>
-            <w:r>
-              <w:t>korisnicima</w:t>
-            </w:r>
-            <w:proofErr w:type="spellEnd"/>
-            <w:r>
-              <w:t xml:space="preserve"> </w:t>
-            </w:r>
-            <w:proofErr w:type="spellStart"/>
-            <w:r>
-              <w:t>samo</w:t>
-            </w:r>
-            <w:proofErr w:type="spellEnd"/>
-            <w:r>
-              <w:t xml:space="preserve"> </w:t>
-            </w:r>
-            <w:proofErr w:type="spellStart"/>
-            <w:r>
-              <w:t>poslovanje</w:t>
-            </w:r>
-            <w:proofErr w:type="spellEnd"/>
-            <w:r>
-              <w:t>.</w:t>
+              <w:t xml:space="preserve"> ima manjak funkcionalnosti koje bi olakšale korisnicima samo poslovanje.</w:t>
             </w:r>
           </w:p>
         </w:tc>
@@ -3381,203 +2231,26 @@
             </w:tcBorders>
           </w:tcPr>
           <w:p>
-            <w:proofErr w:type="spellStart"/>
             <w:r>
-              <w:t>Omogućiti</w:t>
-            </w:r>
-            <w:proofErr w:type="spellEnd"/>
-            <w:r>
-              <w:t xml:space="preserve"> </w:t>
-            </w:r>
-            <w:proofErr w:type="spellStart"/>
-            <w:r>
-              <w:t>korisnicima</w:t>
-            </w:r>
-            <w:proofErr w:type="spellEnd"/>
-            <w:r>
-              <w:t xml:space="preserve"> da se</w:t>
+              <w:t>Omogućiti korisnicima da se</w:t>
             </w:r>
             <w:r>
-              <w:t xml:space="preserve"> </w:t>
-            </w:r>
-            <w:proofErr w:type="spellStart"/>
-            <w:r>
-              <w:t>lako</w:t>
-            </w:r>
-            <w:proofErr w:type="spellEnd"/>
-            <w:r>
-              <w:t xml:space="preserve"> </w:t>
-            </w:r>
-            <w:proofErr w:type="spellStart"/>
-            <w:r>
-              <w:t>probiju</w:t>
-            </w:r>
-            <w:proofErr w:type="spellEnd"/>
-            <w:r>
-              <w:t xml:space="preserve"> </w:t>
-            </w:r>
-            <w:proofErr w:type="spellStart"/>
-            <w:r>
-              <w:t>na</w:t>
-            </w:r>
-            <w:proofErr w:type="spellEnd"/>
-            <w:r>
-              <w:t xml:space="preserve"> </w:t>
-            </w:r>
-            <w:proofErr w:type="spellStart"/>
-            <w:r>
-              <w:t>tržište</w:t>
-            </w:r>
-            <w:proofErr w:type="spellEnd"/>
-            <w:r>
-              <w:t xml:space="preserve"> </w:t>
-            </w:r>
-            <w:proofErr w:type="spellStart"/>
-            <w:r>
-              <w:t>uz</w:t>
-            </w:r>
-            <w:proofErr w:type="spellEnd"/>
-            <w:r>
-              <w:t xml:space="preserve"> </w:t>
-            </w:r>
-            <w:proofErr w:type="spellStart"/>
-            <w:r>
-              <w:t>pomoć</w:t>
-            </w:r>
-            <w:proofErr w:type="spellEnd"/>
-            <w:r>
-              <w:t xml:space="preserve"> </w:t>
-            </w:r>
-            <w:proofErr w:type="spellStart"/>
-            <w:r>
-              <w:t>modernog</w:t>
-            </w:r>
-            <w:proofErr w:type="spellEnd"/>
-            <w:r>
-              <w:t xml:space="preserve"> </w:t>
-            </w:r>
-            <w:proofErr w:type="spellStart"/>
-            <w:r>
-              <w:t>i</w:t>
-            </w:r>
-            <w:proofErr w:type="spellEnd"/>
-            <w:r>
-              <w:t xml:space="preserve"> </w:t>
-            </w:r>
-            <w:proofErr w:type="spellStart"/>
-            <w:r>
-              <w:t>intuitivnog</w:t>
-            </w:r>
-            <w:proofErr w:type="spellEnd"/>
-            <w:r>
-              <w:t xml:space="preserve"> </w:t>
-            </w:r>
-            <w:proofErr w:type="spellStart"/>
-            <w:r>
-              <w:t>korisničkog</w:t>
-            </w:r>
-            <w:proofErr w:type="spellEnd"/>
-            <w:r>
-              <w:t xml:space="preserve"> </w:t>
-            </w:r>
-            <w:proofErr w:type="spellStart"/>
-            <w:r>
-              <w:t>interfejsa</w:t>
-            </w:r>
-            <w:proofErr w:type="spellEnd"/>
-            <w:r>
-              <w:t xml:space="preserve"> </w:t>
-            </w:r>
-            <w:proofErr w:type="spellStart"/>
-            <w:r>
-              <w:t>i</w:t>
-            </w:r>
-            <w:proofErr w:type="spellEnd"/>
-            <w:r>
-              <w:t xml:space="preserve"> </w:t>
-            </w:r>
-            <w:proofErr w:type="spellStart"/>
-            <w:r>
-              <w:t>inovativnih</w:t>
-            </w:r>
-            <w:proofErr w:type="spellEnd"/>
-            <w:r>
-              <w:t xml:space="preserve"> </w:t>
-            </w:r>
-            <w:proofErr w:type="spellStart"/>
-            <w:r>
-              <w:t>funkcionalnosti</w:t>
-            </w:r>
-            <w:proofErr w:type="spellEnd"/>
-            <w:r>
-              <w:t xml:space="preserve"> </w:t>
-            </w:r>
-            <w:proofErr w:type="spellStart"/>
-            <w:r>
-              <w:t>koje</w:t>
-            </w:r>
-            <w:proofErr w:type="spellEnd"/>
-            <w:r>
-              <w:t xml:space="preserve"> </w:t>
-            </w:r>
-            <w:proofErr w:type="spellStart"/>
-            <w:r>
-              <w:t>maksimal</w:t>
+              <w:t xml:space="preserve"> lako</w:t>
             </w:r>
             <w:r>
-              <w:t>no</w:t>
+              <w:t xml:space="preserve"> probiju na tržište </w:t>
             </w:r>
-            <w:proofErr w:type="spellEnd"/>
             <w:r>
-              <w:t xml:space="preserve"> </w:t>
+              <w:t>uz pomoć modernog</w:t>
             </w:r>
-            <w:proofErr w:type="spellStart"/>
             <w:r>
-              <w:t>olakšavaju</w:t>
+              <w:t xml:space="preserve"> i intuitivnog</w:t>
             </w:r>
-            <w:proofErr w:type="spellEnd"/>
             <w:r>
-              <w:t xml:space="preserve"> </w:t>
+              <w:t xml:space="preserve"> korisničkog interfejsa i inovativnih funkcionalnosti koje maksimal</w:t>
             </w:r>
-            <w:proofErr w:type="spellStart"/>
             <w:r>
-              <w:t>poslovanje</w:t>
-            </w:r>
-            <w:proofErr w:type="spellEnd"/>
-            <w:r>
-              <w:t xml:space="preserve"> </w:t>
-            </w:r>
-            <w:proofErr w:type="spellStart"/>
-            <w:r>
-              <w:t>i</w:t>
-            </w:r>
-            <w:proofErr w:type="spellEnd"/>
-            <w:r>
-              <w:t xml:space="preserve"> </w:t>
-            </w:r>
-            <w:proofErr w:type="spellStart"/>
-            <w:r>
-              <w:t>mušterijama</w:t>
-            </w:r>
-            <w:proofErr w:type="spellEnd"/>
-            <w:r>
-              <w:t xml:space="preserve"> </w:t>
-            </w:r>
-            <w:proofErr w:type="spellStart"/>
-            <w:r>
-              <w:t>i</w:t>
-            </w:r>
-            <w:proofErr w:type="spellEnd"/>
-            <w:r>
-              <w:t xml:space="preserve"> </w:t>
-            </w:r>
-            <w:proofErr w:type="spellStart"/>
-            <w:r>
-              <w:t>preduzetnicima</w:t>
-            </w:r>
-            <w:proofErr w:type="spellEnd"/>
-            <w:r>
-              <w:t>.</w:t>
+              <w:t>no olakšavaju poslovanje i mušterijama i preduzetnicima.</w:t>
             </w:r>
           </w:p>
         </w:tc>
@@ -3878,7 +2551,7 @@
       </w:r>
       <w:r>
         <w:rPr>
-          <w:lang w:val="sr-Latn-RS"/>
+          <w:lang/>
         </w:rPr>
         <w:t>đeni oglas</w:t>
       </w:r>
@@ -4069,7 +2742,7 @@
       </w:r>
       <w:r>
         <w:rPr>
-          <w:lang w:val="sr-Cyrl-RS"/>
+          <w:lang/>
         </w:rPr>
         <w:t>end</w:t>
       </w:r>
@@ -4163,13 +2836,8 @@
       <w:r>
         <w:t xml:space="preserve">framework Nest.js) </w:t>
       </w:r>
-      <w:proofErr w:type="spellStart"/>
-      <w:r>
-        <w:t>ili</w:t>
-      </w:r>
-      <w:proofErr w:type="spellEnd"/>
-      <w:r>
-        <w:t xml:space="preserve"> .NET</w:t>
+      <w:r>
+        <w:t>ili .NET</w:t>
       </w:r>
     </w:p>
     <w:p>
@@ -4183,37 +2851,8 @@
           <w:lang w:val="sr-Latn-CS"/>
         </w:rPr>
       </w:pPr>
-      <w:proofErr w:type="spellStart"/>
-      <w:r>
-        <w:t>Neka</w:t>
-      </w:r>
-      <w:proofErr w:type="spellEnd"/>
-      <w:r>
-        <w:t xml:space="preserve"> </w:t>
-      </w:r>
-      <w:proofErr w:type="gramStart"/>
-      <w:r>
-        <w:t>od</w:t>
-      </w:r>
-      <w:proofErr w:type="gramEnd"/>
-      <w:r>
-        <w:t xml:space="preserve"> </w:t>
-      </w:r>
-      <w:proofErr w:type="spellStart"/>
-      <w:r>
-        <w:t>baza</w:t>
-      </w:r>
-      <w:proofErr w:type="spellEnd"/>
-      <w:r>
-        <w:t xml:space="preserve"> </w:t>
-      </w:r>
-      <w:proofErr w:type="spellStart"/>
-      <w:r>
-        <w:t>podataka</w:t>
-      </w:r>
-      <w:proofErr w:type="spellEnd"/>
-      <w:r>
-        <w:t xml:space="preserve"> MySQL, MongoDB…</w:t>
+      <w:r>
+        <w:t>Neka od baza podataka MySQL, MongoDB…</w:t>
       </w:r>
     </w:p>
     <w:p>
@@ -4318,25 +2957,12 @@
       </w:r>
       <w:r>
         <w:rPr>
-          <w:lang w:val="sr-Cyrl-RS"/>
+          <w:lang/>
         </w:rPr>
         <w:t xml:space="preserve"> </w:t>
       </w:r>
-      <w:proofErr w:type="spellStart"/>
-      <w:r>
-        <w:t>broj</w:t>
-      </w:r>
-      <w:proofErr w:type="spellEnd"/>
-      <w:r>
-        <w:t xml:space="preserve"> </w:t>
-      </w:r>
-      <w:proofErr w:type="spellStart"/>
-      <w:r>
-        <w:t>indeksa</w:t>
-      </w:r>
-      <w:proofErr w:type="spellEnd"/>
-      <w:r>
-        <w:t xml:space="preserve"> 18240</w:t>
+      <w:r>
+        <w:t>broj indeksa 18240</w:t>
       </w:r>
     </w:p>
     <w:p>
@@ -4651,119 +3277,16 @@
           <w:lang w:val="sr-Latn-CS"/>
         </w:rPr>
       </w:pPr>
-      <w:proofErr w:type="spellStart"/>
-      <w:r>
-        <w:t>Zainteresovan</w:t>
-      </w:r>
-      <w:proofErr w:type="spellEnd"/>
-      <w:r>
-        <w:t xml:space="preserve"> </w:t>
-      </w:r>
-      <w:proofErr w:type="spellStart"/>
-      <w:r>
-        <w:t>za</w:t>
-      </w:r>
-      <w:proofErr w:type="spellEnd"/>
-      <w:r>
-        <w:t xml:space="preserve"> </w:t>
-      </w:r>
-      <w:proofErr w:type="spellStart"/>
-      <w:r>
-        <w:t>učenje</w:t>
-      </w:r>
-      <w:proofErr w:type="spellEnd"/>
-      <w:r>
-        <w:t xml:space="preserve"> </w:t>
-      </w:r>
-      <w:proofErr w:type="spellStart"/>
-      <w:r>
-        <w:t>novih</w:t>
-      </w:r>
-      <w:proofErr w:type="spellEnd"/>
-      <w:r>
-        <w:t xml:space="preserve"> </w:t>
-      </w:r>
-      <w:proofErr w:type="spellStart"/>
-      <w:r>
-        <w:t>tehnologija</w:t>
-      </w:r>
-      <w:proofErr w:type="spellEnd"/>
-      <w:r>
-        <w:t xml:space="preserve"> </w:t>
-      </w:r>
-      <w:proofErr w:type="spellStart"/>
-      <w:r>
-        <w:t>i</w:t>
-      </w:r>
-      <w:proofErr w:type="spellEnd"/>
-      <w:r>
-        <w:t xml:space="preserve"> </w:t>
-      </w:r>
-      <w:proofErr w:type="spellStart"/>
-      <w:r>
-        <w:t>sticanje</w:t>
-      </w:r>
-      <w:proofErr w:type="spellEnd"/>
-      <w:r>
-        <w:t xml:space="preserve"> </w:t>
-      </w:r>
-      <w:proofErr w:type="spellStart"/>
-      <w:r>
-        <w:t>novih</w:t>
-      </w:r>
-      <w:proofErr w:type="spellEnd"/>
-      <w:r>
-        <w:t xml:space="preserve"> </w:t>
-      </w:r>
-      <w:proofErr w:type="spellStart"/>
-      <w:r>
-        <w:t>znanja</w:t>
-      </w:r>
-      <w:proofErr w:type="spellEnd"/>
-    </w:p>
-    <w:p>
-      <w:pPr>
-        <w:pStyle w:val="BodyText"/>
-      </w:pPr>
-      <w:proofErr w:type="spellStart"/>
-      <w:r>
-        <w:t>Rizik</w:t>
-      </w:r>
-      <w:proofErr w:type="spellEnd"/>
-      <w:r>
-        <w:t xml:space="preserve"> </w:t>
-      </w:r>
-      <w:proofErr w:type="spellStart"/>
-      <w:r>
-        <w:t>za</w:t>
-      </w:r>
-      <w:proofErr w:type="spellEnd"/>
-      <w:r>
-        <w:t xml:space="preserve"> </w:t>
-      </w:r>
-      <w:proofErr w:type="spellStart"/>
-      <w:r>
-        <w:t>uspešnu</w:t>
-      </w:r>
-      <w:proofErr w:type="spellEnd"/>
-      <w:r>
-        <w:t xml:space="preserve"> </w:t>
-      </w:r>
-      <w:proofErr w:type="spellStart"/>
-      <w:r>
-        <w:t>realizaciju</w:t>
-      </w:r>
-      <w:proofErr w:type="spellEnd"/>
-      <w:r>
-        <w:t xml:space="preserve"> </w:t>
-      </w:r>
-      <w:proofErr w:type="spellStart"/>
-      <w:r>
-        <w:t>projekta</w:t>
-      </w:r>
-      <w:proofErr w:type="spellEnd"/>
-      <w:r>
-        <w:t>:</w:t>
+      <w:r>
+        <w:t>Zainteresovan za učenje novih tehnologija i sticanje novih znanja</w:t>
+      </w:r>
+    </w:p>
+    <w:p>
+      <w:pPr>
+        <w:pStyle w:val="BodyText"/>
+      </w:pPr>
+      <w:r>
+        <w:t>Rizik za uspešnu realizaciju projekta:</w:t>
       </w:r>
     </w:p>
     <w:p>
@@ -5027,7 +3550,7 @@
       </w:pPr>
       <w:r>
         <w:rPr>
-          <w:lang w:val="sr-Latn-RS"/>
+          <w:lang/>
         </w:rPr>
         <w:t xml:space="preserve">Učenje novih tehnologija </w:t>
       </w:r>
@@ -5045,7 +3568,7 @@
       </w:pPr>
       <w:r>
         <w:rPr>
-          <w:lang w:val="sr-Latn-RS"/>
+          <w:lang/>
         </w:rPr>
         <w:t>Sticanje veština kroz praktičan rad</w:t>
       </w:r>
@@ -5099,7 +3622,7 @@
       </w:pPr>
       <w:r>
         <w:rPr>
-          <w:lang w:val="sr-Latn-RS"/>
+          <w:lang/>
         </w:rPr>
         <w:t>Učenje novih tehnologija.</w:t>
       </w:r>
@@ -5117,7 +3640,7 @@
       </w:pPr>
       <w:r>
         <w:rPr>
-          <w:lang w:val="sr-Latn-RS"/>
+          <w:lang/>
         </w:rPr>
         <w:t>Sticanje veština kroz praktičan rad.</w:t>
       </w:r>
@@ -5545,7 +4068,7 @@
       </w:r>
       <w:r>
         <w:rPr>
-          <w:lang w:val="sr-Latn-RS"/>
+          <w:lang/>
         </w:rPr>
         <w:t xml:space="preserve">kriterijume za izbor vođe </w:t>
       </w:r>
@@ -5638,12 +4161,12 @@
       <w:pPr>
         <w:pStyle w:val="BodyText"/>
         <w:rPr>
-          <w:lang w:val="sr-Latn-RS"/>
-        </w:rPr>
-      </w:pPr>
-      <w:r>
-        <w:rPr>
-          <w:lang w:val="sr-Latn-RS"/>
+          <w:lang/>
+        </w:rPr>
+      </w:pPr>
+      <w:r>
+        <w:rPr>
+          <w:lang/>
         </w:rPr>
         <w:t>Obrazložiti izbor vođe tima:</w:t>
       </w:r>
@@ -5652,18 +4175,18 @@
       <w:pPr>
         <w:pStyle w:val="BodyText"/>
         <w:rPr>
-          <w:lang w:val="sr-Latn-RS"/>
-        </w:rPr>
-      </w:pPr>
-      <w:r>
-        <w:rPr>
-          <w:lang w:val="sr-Latn-RS"/>
+          <w:lang/>
+        </w:rPr>
+      </w:pPr>
+      <w:r>
+        <w:rPr>
+          <w:lang/>
         </w:rPr>
         <w:t xml:space="preserve">Vođa tima je </w:t>
       </w:r>
       <w:r>
         <w:rPr>
-          <w:lang w:val="sr-Latn-RS"/>
+          <w:lang/>
         </w:rPr>
         <w:t>predložio ideju i pokazao veliki nivo kreativnosti u predlaganju samih funkcionalnosti. Raduje se učenju novih tehnologija i sticanju novih znanja. Ima viziju za rešenje problema i ozbiljno pristupa samom problemu.</w:t>
       </w:r>
@@ -6049,18 +4572,18 @@
         <w:pStyle w:val="BodyText"/>
         <w:ind w:left="0" w:firstLine="720"/>
         <w:rPr>
-          <w:lang w:val="sr-Latn-RS"/>
-        </w:rPr>
-      </w:pPr>
-      <w:r>
-        <w:rPr>
-          <w:lang w:val="sr-Latn-RS"/>
+          <w:lang/>
+        </w:rPr>
+      </w:pPr>
+      <w:r>
+        <w:rPr>
+          <w:lang/>
         </w:rPr>
         <w:t>Isplanirati odsustvo članova tima</w:t>
       </w:r>
       <w:r>
         <w:rPr>
-          <w:lang w:val="sr-Latn-RS"/>
+          <w:lang/>
         </w:rPr>
         <w:t>:</w:t>
       </w:r>
@@ -6125,7 +4648,7 @@
       <w:pPr>
         <w:pStyle w:val="BodyText"/>
         <w:rPr>
-          <w:lang w:val="sr-Latn-RS"/>
+          <w:lang/>
         </w:rPr>
       </w:pPr>
     </w:p>
@@ -6151,7 +4674,7 @@
 </file>
 
 <file path=word/endnotes.xml><?xml version="1.0" encoding="utf-8"?>
-<w:endnotes xmlns:wpc="http://schemas.microsoft.com/office/word/2010/wordprocessingCanvas" xmlns:mc="http://schemas.openxmlformats.org/markup-compatibility/2006" xmlns:o="urn:schemas-microsoft-com:office:office" xmlns:r="http://schemas.openxmlformats.org/officeDocument/2006/relationships" xmlns:m="http://schemas.openxmlformats.org/officeDocument/2006/math" xmlns:v="urn:schemas-microsoft-com:vml" xmlns:wp14="http://schemas.microsoft.com/office/word/2010/wordprocessingDrawing" xmlns:wp="http://schemas.openxmlformats.org/drawingml/2006/wordprocessingDrawing" xmlns:w10="urn:schemas-microsoft-com:office:word" xmlns:w="http://schemas.openxmlformats.org/wordprocessingml/2006/main" xmlns:w14="http://schemas.microsoft.com/office/word/2010/wordml" xmlns:w15="http://schemas.microsoft.com/office/word/2012/wordml" xmlns:wpg="http://schemas.microsoft.com/office/word/2010/wordprocessingGroup" xmlns:wpi="http://schemas.microsoft.com/office/word/2010/wordprocessingInk" xmlns:wne="http://schemas.microsoft.com/office/word/2006/wordml" xmlns:wps="http://schemas.microsoft.com/office/word/2010/wordprocessingShape" mc:Ignorable="w14 w15 wp14">
+<w:endnotes xmlns:ve="http://schemas.openxmlformats.org/markup-compatibility/2006" xmlns:o="urn:schemas-microsoft-com:office:office" xmlns:r="http://schemas.openxmlformats.org/officeDocument/2006/relationships" xmlns:m="http://schemas.openxmlformats.org/officeDocument/2006/math" xmlns:v="urn:schemas-microsoft-com:vml" xmlns:wp="http://schemas.openxmlformats.org/drawingml/2006/wordprocessingDrawing" xmlns:w10="urn:schemas-microsoft-com:office:word" xmlns:w="http://schemas.openxmlformats.org/wordprocessingml/2006/main" xmlns:wne="http://schemas.microsoft.com/office/word/2006/wordml">
   <w:endnote w:type="separator" w:id="-1">
     <w:p>
       <w:r>
@@ -6170,7 +4693,7 @@
 </file>
 
 <file path=word/footer1.xml><?xml version="1.0" encoding="utf-8"?>
-<w:ftr xmlns:wpc="http://schemas.microsoft.com/office/word/2010/wordprocessingCanvas" xmlns:mc="http://schemas.openxmlformats.org/markup-compatibility/2006" xmlns:o="urn:schemas-microsoft-com:office:office" xmlns:r="http://schemas.openxmlformats.org/officeDocument/2006/relationships" xmlns:m="http://schemas.openxmlformats.org/officeDocument/2006/math" xmlns:v="urn:schemas-microsoft-com:vml" xmlns:wp14="http://schemas.microsoft.com/office/word/2010/wordprocessingDrawing" xmlns:wp="http://schemas.openxmlformats.org/drawingml/2006/wordprocessingDrawing" xmlns:w10="urn:schemas-microsoft-com:office:word" xmlns:w="http://schemas.openxmlformats.org/wordprocessingml/2006/main" xmlns:w14="http://schemas.microsoft.com/office/word/2010/wordml" xmlns:w15="http://schemas.microsoft.com/office/word/2012/wordml" xmlns:wpg="http://schemas.microsoft.com/office/word/2010/wordprocessingGroup" xmlns:wpi="http://schemas.microsoft.com/office/word/2010/wordprocessingInk" xmlns:wne="http://schemas.microsoft.com/office/word/2006/wordml" xmlns:wps="http://schemas.microsoft.com/office/word/2010/wordprocessingShape" mc:Ignorable="w14 w15 wp14">
+<w:ftr xmlns:ve="http://schemas.openxmlformats.org/markup-compatibility/2006" xmlns:o="urn:schemas-microsoft-com:office:office" xmlns:r="http://schemas.openxmlformats.org/officeDocument/2006/relationships" xmlns:m="http://schemas.openxmlformats.org/officeDocument/2006/math" xmlns:v="urn:schemas-microsoft-com:vml" xmlns:wp="http://schemas.openxmlformats.org/drawingml/2006/wordprocessingDrawing" xmlns:w10="urn:schemas-microsoft-com:office:word" xmlns:w="http://schemas.openxmlformats.org/wordprocessingml/2006/main" xmlns:wne="http://schemas.microsoft.com/office/word/2006/wordml">
   <w:p>
     <w:pPr>
       <w:pStyle w:val="Footer"/>
@@ -6208,7 +4731,7 @@
 </file>
 
 <file path=word/footer2.xml><?xml version="1.0" encoding="utf-8"?>
-<w:ftr xmlns:wpc="http://schemas.microsoft.com/office/word/2010/wordprocessingCanvas" xmlns:mc="http://schemas.openxmlformats.org/markup-compatibility/2006" xmlns:o="urn:schemas-microsoft-com:office:office" xmlns:r="http://schemas.openxmlformats.org/officeDocument/2006/relationships" xmlns:m="http://schemas.openxmlformats.org/officeDocument/2006/math" xmlns:v="urn:schemas-microsoft-com:vml" xmlns:wp14="http://schemas.microsoft.com/office/word/2010/wordprocessingDrawing" xmlns:wp="http://schemas.openxmlformats.org/drawingml/2006/wordprocessingDrawing" xmlns:w10="urn:schemas-microsoft-com:office:word" xmlns:w="http://schemas.openxmlformats.org/wordprocessingml/2006/main" xmlns:w14="http://schemas.microsoft.com/office/word/2010/wordml" xmlns:w15="http://schemas.microsoft.com/office/word/2012/wordml" xmlns:wpg="http://schemas.microsoft.com/office/word/2010/wordprocessingGroup" xmlns:wpi="http://schemas.microsoft.com/office/word/2010/wordprocessingInk" xmlns:wne="http://schemas.microsoft.com/office/word/2006/wordml" xmlns:wps="http://schemas.microsoft.com/office/word/2010/wordprocessingShape" mc:Ignorable="w14 w15 wp14">
+<w:ftr xmlns:ve="http://schemas.openxmlformats.org/markup-compatibility/2006" xmlns:o="urn:schemas-microsoft-com:office:office" xmlns:r="http://schemas.openxmlformats.org/officeDocument/2006/relationships" xmlns:m="http://schemas.openxmlformats.org/officeDocument/2006/math" xmlns:v="urn:schemas-microsoft-com:vml" xmlns:wp="http://schemas.openxmlformats.org/drawingml/2006/wordprocessingDrawing" xmlns:w10="urn:schemas-microsoft-com:office:word" xmlns:w="http://schemas.openxmlformats.org/wordprocessingml/2006/main" xmlns:wne="http://schemas.microsoft.com/office/word/2006/wordml">
   <w:tbl>
     <w:tblPr>
       <w:tblW w:w="0" w:type="auto"/>
@@ -6221,7 +4744,7 @@
         <w:insideV w:val="single" w:sz="6" w:space="0" w:color="auto"/>
       </w:tblBorders>
       <w:tblLayout w:type="fixed"/>
-      <w:tblLook w:val="0000" w:firstRow="0" w:lastRow="0" w:firstColumn="0" w:lastColumn="0" w:noHBand="0" w:noVBand="0"/>
+      <w:tblLook w:val="0000"/>
     </w:tblPr>
     <w:tblGrid>
       <w:gridCol w:w="2538"/>
@@ -6360,7 +4883,7 @@
               <w:noProof/>
               <w:lang w:val="sr-Latn-CS"/>
             </w:rPr>
-            <w:t>8</w:t>
+            <w:t>3</w:t>
           </w:r>
           <w:r>
             <w:rPr>
@@ -6390,42 +4913,16 @@
             </w:rPr>
             <w:t xml:space="preserve"> </w:t>
           </w:r>
-          <w:r>
-            <w:rPr>
-              <w:rStyle w:val="PageNumber"/>
-              <w:lang w:val="sr-Latn-CS"/>
-            </w:rPr>
-            <w:fldChar w:fldCharType="begin"/>
-          </w:r>
-          <w:r>
-            <w:rPr>
-              <w:rStyle w:val="PageNumber"/>
-              <w:lang w:val="sr-Latn-CS"/>
-            </w:rPr>
-            <w:instrText xml:space="preserve"> NUMPAGES  \* MERGEFORMAT </w:instrText>
-          </w:r>
-          <w:r>
-            <w:rPr>
-              <w:rStyle w:val="PageNumber"/>
-              <w:lang w:val="sr-Latn-CS"/>
-            </w:rPr>
-            <w:fldChar w:fldCharType="separate"/>
-          </w:r>
-          <w:r>
-            <w:rPr>
-              <w:rStyle w:val="PageNumber"/>
-              <w:noProof/>
-              <w:lang w:val="sr-Latn-CS"/>
-            </w:rPr>
-            <w:t>8</w:t>
-          </w:r>
-          <w:r>
-            <w:rPr>
-              <w:rStyle w:val="PageNumber"/>
-              <w:lang w:val="sr-Latn-CS"/>
-            </w:rPr>
-            <w:fldChar w:fldCharType="end"/>
-          </w:r>
+          <w:fldSimple w:instr=" NUMPAGES  \* MERGEFORMAT ">
+            <w:r>
+              <w:rPr>
+                <w:rStyle w:val="PageNumber"/>
+                <w:noProof/>
+                <w:lang w:val="sr-Latn-CS"/>
+              </w:rPr>
+              <w:t>8</w:t>
+            </w:r>
+          </w:fldSimple>
         </w:p>
       </w:tc>
     </w:tr>
@@ -6442,7 +4939,7 @@
 </file>
 
 <file path=word/footer3.xml><?xml version="1.0" encoding="utf-8"?>
-<w:ftr xmlns:wpc="http://schemas.microsoft.com/office/word/2010/wordprocessingCanvas" xmlns:mc="http://schemas.openxmlformats.org/markup-compatibility/2006" xmlns:o="urn:schemas-microsoft-com:office:office" xmlns:r="http://schemas.openxmlformats.org/officeDocument/2006/relationships" xmlns:m="http://schemas.openxmlformats.org/officeDocument/2006/math" xmlns:v="urn:schemas-microsoft-com:vml" xmlns:wp14="http://schemas.microsoft.com/office/word/2010/wordprocessingDrawing" xmlns:wp="http://schemas.openxmlformats.org/drawingml/2006/wordprocessingDrawing" xmlns:w10="urn:schemas-microsoft-com:office:word" xmlns:w="http://schemas.openxmlformats.org/wordprocessingml/2006/main" xmlns:w14="http://schemas.microsoft.com/office/word/2010/wordml" xmlns:w15="http://schemas.microsoft.com/office/word/2012/wordml" xmlns:wpg="http://schemas.microsoft.com/office/word/2010/wordprocessingGroup" xmlns:wpi="http://schemas.microsoft.com/office/word/2010/wordprocessingInk" xmlns:wne="http://schemas.microsoft.com/office/word/2006/wordml" xmlns:wps="http://schemas.microsoft.com/office/word/2010/wordprocessingShape" mc:Ignorable="w14 w15 wp14">
+<w:ftr xmlns:ve="http://schemas.openxmlformats.org/markup-compatibility/2006" xmlns:o="urn:schemas-microsoft-com:office:office" xmlns:r="http://schemas.openxmlformats.org/officeDocument/2006/relationships" xmlns:m="http://schemas.openxmlformats.org/officeDocument/2006/math" xmlns:v="urn:schemas-microsoft-com:vml" xmlns:wp="http://schemas.openxmlformats.org/drawingml/2006/wordprocessingDrawing" xmlns:w10="urn:schemas-microsoft-com:office:word" xmlns:w="http://schemas.openxmlformats.org/wordprocessingml/2006/main" xmlns:wne="http://schemas.microsoft.com/office/word/2006/wordml">
   <w:p>
     <w:pPr>
       <w:pStyle w:val="Footer"/>
@@ -6452,7 +4949,7 @@
 </file>
 
 <file path=word/footnotes.xml><?xml version="1.0" encoding="utf-8"?>
-<w:footnotes xmlns:wpc="http://schemas.microsoft.com/office/word/2010/wordprocessingCanvas" xmlns:mc="http://schemas.openxmlformats.org/markup-compatibility/2006" xmlns:o="urn:schemas-microsoft-com:office:office" xmlns:r="http://schemas.openxmlformats.org/officeDocument/2006/relationships" xmlns:m="http://schemas.openxmlformats.org/officeDocument/2006/math" xmlns:v="urn:schemas-microsoft-com:vml" xmlns:wp14="http://schemas.microsoft.com/office/word/2010/wordprocessingDrawing" xmlns:wp="http://schemas.openxmlformats.org/drawingml/2006/wordprocessingDrawing" xmlns:w10="urn:schemas-microsoft-com:office:word" xmlns:w="http://schemas.openxmlformats.org/wordprocessingml/2006/main" xmlns:w14="http://schemas.microsoft.com/office/word/2010/wordml" xmlns:w15="http://schemas.microsoft.com/office/word/2012/wordml" xmlns:wpg="http://schemas.microsoft.com/office/word/2010/wordprocessingGroup" xmlns:wpi="http://schemas.microsoft.com/office/word/2010/wordprocessingInk" xmlns:wne="http://schemas.microsoft.com/office/word/2006/wordml" xmlns:wps="http://schemas.microsoft.com/office/word/2010/wordprocessingShape" mc:Ignorable="w14 w15 wp14">
+<w:footnotes xmlns:ve="http://schemas.openxmlformats.org/markup-compatibility/2006" xmlns:o="urn:schemas-microsoft-com:office:office" xmlns:r="http://schemas.openxmlformats.org/officeDocument/2006/relationships" xmlns:m="http://schemas.openxmlformats.org/officeDocument/2006/math" xmlns:v="urn:schemas-microsoft-com:vml" xmlns:wp="http://schemas.openxmlformats.org/drawingml/2006/wordprocessingDrawing" xmlns:w10="urn:schemas-microsoft-com:office:word" xmlns:w="http://schemas.openxmlformats.org/wordprocessingml/2006/main" xmlns:wne="http://schemas.microsoft.com/office/word/2006/wordml">
   <w:footnote w:type="separator" w:id="-1">
     <w:p>
       <w:r>
@@ -6471,7 +4968,7 @@
 </file>
 
 <file path=word/header1.xml><?xml version="1.0" encoding="utf-8"?>
-<w:hdr xmlns:wpc="http://schemas.microsoft.com/office/word/2010/wordprocessingCanvas" xmlns:mc="http://schemas.openxmlformats.org/markup-compatibility/2006" xmlns:o="urn:schemas-microsoft-com:office:office" xmlns:r="http://schemas.openxmlformats.org/officeDocument/2006/relationships" xmlns:m="http://schemas.openxmlformats.org/officeDocument/2006/math" xmlns:v="urn:schemas-microsoft-com:vml" xmlns:wp14="http://schemas.microsoft.com/office/word/2010/wordprocessingDrawing" xmlns:wp="http://schemas.openxmlformats.org/drawingml/2006/wordprocessingDrawing" xmlns:w10="urn:schemas-microsoft-com:office:word" xmlns:w="http://schemas.openxmlformats.org/wordprocessingml/2006/main" xmlns:w14="http://schemas.microsoft.com/office/word/2010/wordml" xmlns:w15="http://schemas.microsoft.com/office/word/2012/wordml" xmlns:wpg="http://schemas.microsoft.com/office/word/2010/wordprocessingGroup" xmlns:wpi="http://schemas.microsoft.com/office/word/2010/wordprocessingInk" xmlns:wne="http://schemas.microsoft.com/office/word/2006/wordml" xmlns:wps="http://schemas.microsoft.com/office/word/2010/wordprocessingShape" mc:Ignorable="w14 w15 wp14">
+<w:hdr xmlns:ve="http://schemas.openxmlformats.org/markup-compatibility/2006" xmlns:o="urn:schemas-microsoft-com:office:office" xmlns:r="http://schemas.openxmlformats.org/officeDocument/2006/relationships" xmlns:m="http://schemas.openxmlformats.org/officeDocument/2006/math" xmlns:v="urn:schemas-microsoft-com:vml" xmlns:wp="http://schemas.openxmlformats.org/drawingml/2006/wordprocessingDrawing" xmlns:w10="urn:schemas-microsoft-com:office:word" xmlns:w="http://schemas.openxmlformats.org/wordprocessingml/2006/main" xmlns:wne="http://schemas.microsoft.com/office/word/2006/wordml">
   <w:p>
     <w:pPr>
       <w:rPr>
@@ -6502,7 +4999,6 @@
         <w:lang w:val="sr-Latn-CS"/>
       </w:rPr>
     </w:pPr>
-    <w:proofErr w:type="spellStart"/>
     <w:r>
       <w:rPr>
         <w:rFonts w:ascii="Arial" w:hAnsi="Arial"/>
@@ -6511,7 +5007,6 @@
       </w:rPr>
       <w:t>GarbageCollectors</w:t>
     </w:r>
-    <w:proofErr w:type="spellEnd"/>
   </w:p>
   <w:p>
     <w:pPr>
@@ -6533,7 +5028,7 @@
 </file>
 
 <file path=word/header2.xml><?xml version="1.0" encoding="utf-8"?>
-<w:hdr xmlns:wpc="http://schemas.microsoft.com/office/word/2010/wordprocessingCanvas" xmlns:mc="http://schemas.openxmlformats.org/markup-compatibility/2006" xmlns:o="urn:schemas-microsoft-com:office:office" xmlns:r="http://schemas.openxmlformats.org/officeDocument/2006/relationships" xmlns:m="http://schemas.openxmlformats.org/officeDocument/2006/math" xmlns:v="urn:schemas-microsoft-com:vml" xmlns:wp14="http://schemas.microsoft.com/office/word/2010/wordprocessingDrawing" xmlns:wp="http://schemas.openxmlformats.org/drawingml/2006/wordprocessingDrawing" xmlns:w10="urn:schemas-microsoft-com:office:word" xmlns:w="http://schemas.openxmlformats.org/wordprocessingml/2006/main" xmlns:w14="http://schemas.microsoft.com/office/word/2010/wordml" xmlns:w15="http://schemas.microsoft.com/office/word/2012/wordml" xmlns:wpg="http://schemas.microsoft.com/office/word/2010/wordprocessingGroup" xmlns:wpi="http://schemas.microsoft.com/office/word/2010/wordprocessingInk" xmlns:wne="http://schemas.microsoft.com/office/word/2006/wordml" xmlns:wps="http://schemas.microsoft.com/office/word/2010/wordprocessingShape" mc:Ignorable="w14 w15 wp14">
+<w:hdr xmlns:ve="http://schemas.openxmlformats.org/markup-compatibility/2006" xmlns:o="urn:schemas-microsoft-com:office:office" xmlns:r="http://schemas.openxmlformats.org/officeDocument/2006/relationships" xmlns:m="http://schemas.openxmlformats.org/officeDocument/2006/math" xmlns:v="urn:schemas-microsoft-com:vml" xmlns:wp="http://schemas.openxmlformats.org/drawingml/2006/wordprocessingDrawing" xmlns:w10="urn:schemas-microsoft-com:office:word" xmlns:w="http://schemas.openxmlformats.org/wordprocessingml/2006/main" xmlns:wne="http://schemas.microsoft.com/office/word/2006/wordml">
   <w:tbl>
     <w:tblPr>
       <w:tblW w:w="0" w:type="auto"/>
@@ -6546,7 +5041,7 @@
         <w:insideV w:val="single" w:sz="6" w:space="0" w:color="auto"/>
       </w:tblBorders>
       <w:tblLayout w:type="fixed"/>
-      <w:tblLook w:val="0000" w:firstRow="0" w:lastRow="0" w:firstColumn="0" w:lastColumn="0" w:noHBand="0" w:noVBand="0"/>
+      <w:tblLook w:val="0000"/>
     </w:tblPr>
     <w:tblGrid>
       <w:gridCol w:w="6379"/>
@@ -6769,7 +5264,7 @@
 </file>
 
 <file path=word/header3.xml><?xml version="1.0" encoding="utf-8"?>
-<w:hdr xmlns:wpc="http://schemas.microsoft.com/office/word/2010/wordprocessingCanvas" xmlns:mc="http://schemas.openxmlformats.org/markup-compatibility/2006" xmlns:o="urn:schemas-microsoft-com:office:office" xmlns:r="http://schemas.openxmlformats.org/officeDocument/2006/relationships" xmlns:m="http://schemas.openxmlformats.org/officeDocument/2006/math" xmlns:v="urn:schemas-microsoft-com:vml" xmlns:wp14="http://schemas.microsoft.com/office/word/2010/wordprocessingDrawing" xmlns:wp="http://schemas.openxmlformats.org/drawingml/2006/wordprocessingDrawing" xmlns:w10="urn:schemas-microsoft-com:office:word" xmlns:w="http://schemas.openxmlformats.org/wordprocessingml/2006/main" xmlns:w14="http://schemas.microsoft.com/office/word/2010/wordml" xmlns:w15="http://schemas.microsoft.com/office/word/2012/wordml" xmlns:wpg="http://schemas.microsoft.com/office/word/2010/wordprocessingGroup" xmlns:wpi="http://schemas.microsoft.com/office/word/2010/wordprocessingInk" xmlns:wne="http://schemas.microsoft.com/office/word/2006/wordml" xmlns:wps="http://schemas.microsoft.com/office/word/2010/wordprocessingShape" mc:Ignorable="w14 w15 wp14">
+<w:hdr xmlns:ve="http://schemas.openxmlformats.org/markup-compatibility/2006" xmlns:o="urn:schemas-microsoft-com:office:office" xmlns:r="http://schemas.openxmlformats.org/officeDocument/2006/relationships" xmlns:m="http://schemas.openxmlformats.org/officeDocument/2006/math" xmlns:v="urn:schemas-microsoft-com:vml" xmlns:wp="http://schemas.openxmlformats.org/drawingml/2006/wordprocessingDrawing" xmlns:w10="urn:schemas-microsoft-com:office:word" xmlns:w="http://schemas.openxmlformats.org/wordprocessingml/2006/main" xmlns:wne="http://schemas.microsoft.com/office/word/2006/wordml">
   <w:p>
     <w:pPr>
       <w:pStyle w:val="Header"/>
@@ -6779,8 +5274,8 @@
 </file>
 
 <file path=word/numbering.xml><?xml version="1.0" encoding="utf-8"?>
-<w:numbering xmlns:wpc="http://schemas.microsoft.com/office/word/2010/wordprocessingCanvas" xmlns:mc="http://schemas.openxmlformats.org/markup-compatibility/2006" xmlns:o="urn:schemas-microsoft-com:office:office" xmlns:r="http://schemas.openxmlformats.org/officeDocument/2006/relationships" xmlns:m="http://schemas.openxmlformats.org/officeDocument/2006/math" xmlns:v="urn:schemas-microsoft-com:vml" xmlns:wp14="http://schemas.microsoft.com/office/word/2010/wordprocessingDrawing" xmlns:wp="http://schemas.openxmlformats.org/drawingml/2006/wordprocessingDrawing" xmlns:w10="urn:schemas-microsoft-com:office:word" xmlns:w="http://schemas.openxmlformats.org/wordprocessingml/2006/main" xmlns:w14="http://schemas.microsoft.com/office/word/2010/wordml" xmlns:w15="http://schemas.microsoft.com/office/word/2012/wordml" xmlns:wpg="http://schemas.microsoft.com/office/word/2010/wordprocessingGroup" xmlns:wpi="http://schemas.microsoft.com/office/word/2010/wordprocessingInk" xmlns:wne="http://schemas.microsoft.com/office/word/2006/wordml" xmlns:wps="http://schemas.microsoft.com/office/word/2010/wordprocessingShape" mc:Ignorable="w14 w15 wp14">
-  <w:abstractNum w:abstractNumId="0" w15:restartNumberingAfterBreak="0">
+<w:numbering xmlns:ve="http://schemas.openxmlformats.org/markup-compatibility/2006" xmlns:o="urn:schemas-microsoft-com:office:office" xmlns:r="http://schemas.openxmlformats.org/officeDocument/2006/relationships" xmlns:m="http://schemas.openxmlformats.org/officeDocument/2006/math" xmlns:v="urn:schemas-microsoft-com:vml" xmlns:wp="http://schemas.openxmlformats.org/drawingml/2006/wordprocessingDrawing" xmlns:w10="urn:schemas-microsoft-com:office:word" xmlns:w="http://schemas.openxmlformats.org/wordprocessingml/2006/main" xmlns:wne="http://schemas.microsoft.com/office/word/2006/wordml">
+  <w:abstractNum w:abstractNumId="0">
     <w:nsid w:val="FFFFFFFB"/>
     <w:multiLevelType w:val="multilevel"/>
     <w:tmpl w:val="FFFFFFFF"/>
@@ -6869,7 +5364,7 @@
       <w:lvlJc w:val="left"/>
     </w:lvl>
   </w:abstractNum>
-  <w:abstractNum w:abstractNumId="1" w15:restartNumberingAfterBreak="0">
+  <w:abstractNum w:abstractNumId="1">
     <w:nsid w:val="014C8280"/>
     <w:multiLevelType w:val="hybridMultilevel"/>
     <w:tmpl w:val="9BF0D69C"/>
@@ -6958,7 +5453,7 @@
       </w:pPr>
     </w:lvl>
   </w:abstractNum>
-  <w:abstractNum w:abstractNumId="2" w15:restartNumberingAfterBreak="0">
+  <w:abstractNum w:abstractNumId="2">
     <w:nsid w:val="05B4722E"/>
     <w:multiLevelType w:val="singleLevel"/>
     <w:tmpl w:val="FB209F34"/>
@@ -6975,7 +5470,7 @@
       </w:pPr>
     </w:lvl>
   </w:abstractNum>
-  <w:abstractNum w:abstractNumId="3" w15:restartNumberingAfterBreak="0">
+  <w:abstractNum w:abstractNumId="3">
     <w:nsid w:val="0799197E"/>
     <w:multiLevelType w:val="hybridMultilevel"/>
     <w:tmpl w:val="451A7D10"/>
@@ -7088,7 +5583,7 @@
       </w:rPr>
     </w:lvl>
   </w:abstractNum>
-  <w:abstractNum w:abstractNumId="4" w15:restartNumberingAfterBreak="0">
+  <w:abstractNum w:abstractNumId="4">
     <w:nsid w:val="081EEF1F"/>
     <w:multiLevelType w:val="hybridMultilevel"/>
     <w:tmpl w:val="0FFA5FAC"/>
@@ -7174,7 +5669,7 @@
       </w:pPr>
     </w:lvl>
   </w:abstractNum>
-  <w:abstractNum w:abstractNumId="5" w15:restartNumberingAfterBreak="0">
+  <w:abstractNum w:abstractNumId="5">
     <w:nsid w:val="0AEB0477"/>
     <w:multiLevelType w:val="hybridMultilevel"/>
     <w:tmpl w:val="F2C62260"/>
@@ -7287,7 +5782,7 @@
       </w:rPr>
     </w:lvl>
   </w:abstractNum>
-  <w:abstractNum w:abstractNumId="6" w15:restartNumberingAfterBreak="0">
+  <w:abstractNum w:abstractNumId="6">
     <w:nsid w:val="11746F5F"/>
     <w:multiLevelType w:val="hybridMultilevel"/>
     <w:tmpl w:val="A91893F0"/>
@@ -7373,7 +5868,7 @@
       </w:pPr>
     </w:lvl>
   </w:abstractNum>
-  <w:abstractNum w:abstractNumId="7" w15:restartNumberingAfterBreak="0">
+  <w:abstractNum w:abstractNumId="7">
     <w:nsid w:val="186C2F14"/>
     <w:multiLevelType w:val="singleLevel"/>
     <w:tmpl w:val="04090001"/>
@@ -7393,7 +5888,7 @@
       </w:rPr>
     </w:lvl>
   </w:abstractNum>
-  <w:abstractNum w:abstractNumId="8" w15:restartNumberingAfterBreak="0">
+  <w:abstractNum w:abstractNumId="8">
     <w:nsid w:val="1A2F367C"/>
     <w:multiLevelType w:val="hybridMultilevel"/>
     <w:tmpl w:val="049087A2"/>
@@ -7506,7 +6001,7 @@
       </w:rPr>
     </w:lvl>
   </w:abstractNum>
-  <w:abstractNum w:abstractNumId="9" w15:restartNumberingAfterBreak="0">
+  <w:abstractNum w:abstractNumId="9">
     <w:nsid w:val="245A47CC"/>
     <w:multiLevelType w:val="hybridMultilevel"/>
     <w:tmpl w:val="53B26A0A"/>
@@ -7619,7 +6114,7 @@
       </w:rPr>
     </w:lvl>
   </w:abstractNum>
-  <w:abstractNum w:abstractNumId="10" w15:restartNumberingAfterBreak="0">
+  <w:abstractNum w:abstractNumId="10">
     <w:nsid w:val="2709478A"/>
     <w:multiLevelType w:val="singleLevel"/>
     <w:tmpl w:val="04090001"/>
@@ -7639,7 +6134,7 @@
       </w:rPr>
     </w:lvl>
   </w:abstractNum>
-  <w:abstractNum w:abstractNumId="11" w15:restartNumberingAfterBreak="0">
+  <w:abstractNum w:abstractNumId="11">
     <w:nsid w:val="2C417CBE"/>
     <w:multiLevelType w:val="singleLevel"/>
     <w:tmpl w:val="0409000F"/>
@@ -7656,7 +6151,7 @@
       </w:pPr>
     </w:lvl>
   </w:abstractNum>
-  <w:abstractNum w:abstractNumId="12" w15:restartNumberingAfterBreak="0">
+  <w:abstractNum w:abstractNumId="12">
     <w:nsid w:val="2C8F3420"/>
     <w:multiLevelType w:val="hybridMultilevel"/>
     <w:tmpl w:val="CAAE020E"/>
@@ -7769,7 +6264,7 @@
       </w:rPr>
     </w:lvl>
   </w:abstractNum>
-  <w:abstractNum w:abstractNumId="13" w15:restartNumberingAfterBreak="0">
+  <w:abstractNum w:abstractNumId="13">
     <w:nsid w:val="328F02D7"/>
     <w:multiLevelType w:val="hybridMultilevel"/>
     <w:tmpl w:val="AC084D84"/>
@@ -7882,7 +6377,7 @@
       </w:rPr>
     </w:lvl>
   </w:abstractNum>
-  <w:abstractNum w:abstractNumId="14" w15:restartNumberingAfterBreak="0">
+  <w:abstractNum w:abstractNumId="14">
     <w:nsid w:val="33BF52CE"/>
     <w:multiLevelType w:val="hybridMultilevel"/>
     <w:tmpl w:val="B9CAFA52"/>
@@ -7995,7 +6490,7 @@
       </w:rPr>
     </w:lvl>
   </w:abstractNum>
-  <w:abstractNum w:abstractNumId="15" w15:restartNumberingAfterBreak="0">
+  <w:abstractNum w:abstractNumId="15">
     <w:nsid w:val="33BF63D4"/>
     <w:multiLevelType w:val="hybridMultilevel"/>
     <w:tmpl w:val="B26C679E"/>
@@ -8108,7 +6603,7 @@
       </w:rPr>
     </w:lvl>
   </w:abstractNum>
-  <w:abstractNum w:abstractNumId="16" w15:restartNumberingAfterBreak="0">
+  <w:abstractNum w:abstractNumId="16">
     <w:nsid w:val="3540259D"/>
     <w:multiLevelType w:val="singleLevel"/>
     <w:tmpl w:val="DD3A7386"/>
@@ -8125,7 +6620,7 @@
       </w:pPr>
     </w:lvl>
   </w:abstractNum>
-  <w:abstractNum w:abstractNumId="17" w15:restartNumberingAfterBreak="0">
+  <w:abstractNum w:abstractNumId="17">
     <w:nsid w:val="383A56B8"/>
     <w:multiLevelType w:val="hybridMultilevel"/>
     <w:tmpl w:val="8642104A"/>
@@ -8238,7 +6733,7 @@
       </w:rPr>
     </w:lvl>
   </w:abstractNum>
-  <w:abstractNum w:abstractNumId="18" w15:restartNumberingAfterBreak="0">
+  <w:abstractNum w:abstractNumId="18">
     <w:nsid w:val="3C1C390E"/>
     <w:multiLevelType w:val="singleLevel"/>
     <w:tmpl w:val="04090001"/>
@@ -8258,7 +6753,7 @@
       </w:rPr>
     </w:lvl>
   </w:abstractNum>
-  <w:abstractNum w:abstractNumId="19" w15:restartNumberingAfterBreak="0">
+  <w:abstractNum w:abstractNumId="19">
     <w:nsid w:val="3FE325F3"/>
     <w:multiLevelType w:val="singleLevel"/>
     <w:tmpl w:val="04090001"/>
@@ -8278,7 +6773,7 @@
       </w:rPr>
     </w:lvl>
   </w:abstractNum>
-  <w:abstractNum w:abstractNumId="20" w15:restartNumberingAfterBreak="0">
+  <w:abstractNum w:abstractNumId="20">
     <w:nsid w:val="423454E3"/>
     <w:multiLevelType w:val="multilevel"/>
     <w:tmpl w:val="8EC0FC2A"/>
@@ -8367,7 +6862,7 @@
       </w:pPr>
     </w:lvl>
   </w:abstractNum>
-  <w:abstractNum w:abstractNumId="21" w15:restartNumberingAfterBreak="0">
+  <w:abstractNum w:abstractNumId="21">
     <w:nsid w:val="484363C6"/>
     <w:multiLevelType w:val="hybridMultilevel"/>
     <w:tmpl w:val="EBA4B0A4"/>
@@ -8480,7 +6975,7 @@
       </w:rPr>
     </w:lvl>
   </w:abstractNum>
-  <w:abstractNum w:abstractNumId="22" w15:restartNumberingAfterBreak="0">
+  <w:abstractNum w:abstractNumId="22">
     <w:nsid w:val="4A141982"/>
     <w:multiLevelType w:val="singleLevel"/>
     <w:tmpl w:val="04090001"/>
@@ -8500,7 +6995,7 @@
       </w:rPr>
     </w:lvl>
   </w:abstractNum>
-  <w:abstractNum w:abstractNumId="23" w15:restartNumberingAfterBreak="0">
+  <w:abstractNum w:abstractNumId="23">
     <w:nsid w:val="4A62502A"/>
     <w:multiLevelType w:val="singleLevel"/>
     <w:tmpl w:val="04090001"/>
@@ -8520,7 +7015,7 @@
       </w:rPr>
     </w:lvl>
   </w:abstractNum>
-  <w:abstractNum w:abstractNumId="24" w15:restartNumberingAfterBreak="0">
+  <w:abstractNum w:abstractNumId="24">
     <w:nsid w:val="4B4736D2"/>
     <w:multiLevelType w:val="hybridMultilevel"/>
     <w:tmpl w:val="7D44096E"/>
@@ -8633,7 +7128,7 @@
       </w:rPr>
     </w:lvl>
   </w:abstractNum>
-  <w:abstractNum w:abstractNumId="25" w15:restartNumberingAfterBreak="0">
+  <w:abstractNum w:abstractNumId="25">
     <w:nsid w:val="4C801695"/>
     <w:multiLevelType w:val="hybridMultilevel"/>
     <w:tmpl w:val="1310A124"/>
@@ -8746,7 +7241,7 @@
       </w:rPr>
     </w:lvl>
   </w:abstractNum>
-  <w:abstractNum w:abstractNumId="26" w15:restartNumberingAfterBreak="0">
+  <w:abstractNum w:abstractNumId="26">
     <w:nsid w:val="4DA740DB"/>
     <w:multiLevelType w:val="hybridMultilevel"/>
     <w:tmpl w:val="51DA943A"/>
@@ -8859,7 +7354,7 @@
       </w:rPr>
     </w:lvl>
   </w:abstractNum>
-  <w:abstractNum w:abstractNumId="27" w15:restartNumberingAfterBreak="0">
+  <w:abstractNum w:abstractNumId="27">
     <w:nsid w:val="4F915076"/>
     <w:multiLevelType w:val="hybridMultilevel"/>
     <w:tmpl w:val="63BA4608"/>
@@ -8972,7 +7467,7 @@
       </w:rPr>
     </w:lvl>
   </w:abstractNum>
-  <w:abstractNum w:abstractNumId="28" w15:restartNumberingAfterBreak="0">
+  <w:abstractNum w:abstractNumId="28">
     <w:nsid w:val="50551D95"/>
     <w:multiLevelType w:val="hybridMultilevel"/>
     <w:tmpl w:val="2D243D0C"/>
@@ -9085,7 +7580,7 @@
       </w:rPr>
     </w:lvl>
   </w:abstractNum>
-  <w:abstractNum w:abstractNumId="29" w15:restartNumberingAfterBreak="0">
+  <w:abstractNum w:abstractNumId="29">
     <w:nsid w:val="51424A5C"/>
     <w:multiLevelType w:val="hybridMultilevel"/>
     <w:tmpl w:val="85C2DDF0"/>
@@ -9171,7 +7666,7 @@
       </w:pPr>
     </w:lvl>
   </w:abstractNum>
-  <w:abstractNum w:abstractNumId="30" w15:restartNumberingAfterBreak="0">
+  <w:abstractNum w:abstractNumId="30">
     <w:nsid w:val="5222B030"/>
     <w:multiLevelType w:val="hybridMultilevel"/>
     <w:tmpl w:val="1E54FEC6"/>
@@ -9284,7 +7779,7 @@
       </w:rPr>
     </w:lvl>
   </w:abstractNum>
-  <w:abstractNum w:abstractNumId="31" w15:restartNumberingAfterBreak="0">
+  <w:abstractNum w:abstractNumId="31">
     <w:nsid w:val="536E6231"/>
     <w:multiLevelType w:val="singleLevel"/>
     <w:tmpl w:val="0409000F"/>
@@ -9301,7 +7796,7 @@
       </w:pPr>
     </w:lvl>
   </w:abstractNum>
-  <w:abstractNum w:abstractNumId="32" w15:restartNumberingAfterBreak="0">
+  <w:abstractNum w:abstractNumId="32">
     <w:nsid w:val="53BB73F3"/>
     <w:multiLevelType w:val="hybridMultilevel"/>
     <w:tmpl w:val="28CC8374"/>
@@ -9414,7 +7909,7 @@
       </w:rPr>
     </w:lvl>
   </w:abstractNum>
-  <w:abstractNum w:abstractNumId="33" w15:restartNumberingAfterBreak="0">
+  <w:abstractNum w:abstractNumId="33">
     <w:nsid w:val="5FA4F441"/>
     <w:multiLevelType w:val="hybridMultilevel"/>
     <w:tmpl w:val="1902C6AA"/>
@@ -9527,7 +8022,7 @@
       </w:rPr>
     </w:lvl>
   </w:abstractNum>
-  <w:abstractNum w:abstractNumId="34" w15:restartNumberingAfterBreak="0">
+  <w:abstractNum w:abstractNumId="34">
     <w:nsid w:val="6464253B"/>
     <w:multiLevelType w:val="hybridMultilevel"/>
     <w:tmpl w:val="6EC038B0"/>
@@ -9640,7 +8135,7 @@
       </w:rPr>
     </w:lvl>
   </w:abstractNum>
-  <w:abstractNum w:abstractNumId="35" w15:restartNumberingAfterBreak="0">
+  <w:abstractNum w:abstractNumId="35">
     <w:nsid w:val="6C63014B"/>
     <w:multiLevelType w:val="hybridMultilevel"/>
     <w:tmpl w:val="8FA0859A"/>
@@ -9726,7 +8221,7 @@
       </w:pPr>
     </w:lvl>
   </w:abstractNum>
-  <w:abstractNum w:abstractNumId="36" w15:restartNumberingAfterBreak="0">
+  <w:abstractNum w:abstractNumId="36">
     <w:nsid w:val="6DD56206"/>
     <w:multiLevelType w:val="singleLevel"/>
     <w:tmpl w:val="04090001"/>
@@ -9746,7 +8241,7 @@
       </w:rPr>
     </w:lvl>
   </w:abstractNum>
-  <w:abstractNum w:abstractNumId="37" w15:restartNumberingAfterBreak="0">
+  <w:abstractNum w:abstractNumId="37">
     <w:nsid w:val="70C2C58A"/>
     <w:multiLevelType w:val="hybridMultilevel"/>
     <w:tmpl w:val="5FD85608"/>
@@ -9859,7 +8354,7 @@
       </w:rPr>
     </w:lvl>
   </w:abstractNum>
-  <w:abstractNum w:abstractNumId="38" w15:restartNumberingAfterBreak="0">
+  <w:abstractNum w:abstractNumId="38">
     <w:nsid w:val="782C1379"/>
     <w:multiLevelType w:val="hybridMultilevel"/>
     <w:tmpl w:val="88D609CA"/>
@@ -9972,7 +8467,7 @@
       </w:rPr>
     </w:lvl>
   </w:abstractNum>
-  <w:abstractNum w:abstractNumId="39" w15:restartNumberingAfterBreak="0">
+  <w:abstractNum w:abstractNumId="39">
     <w:nsid w:val="785FDBA4"/>
     <w:multiLevelType w:val="hybridMultilevel"/>
     <w:tmpl w:val="EFBCBA7C"/>
@@ -10058,7 +8553,7 @@
       </w:pPr>
     </w:lvl>
   </w:abstractNum>
-  <w:abstractNum w:abstractNumId="40" w15:restartNumberingAfterBreak="0">
+  <w:abstractNum w:abstractNumId="40">
     <w:nsid w:val="7EAE521F"/>
     <w:multiLevelType w:val="hybridMultilevel"/>
     <w:tmpl w:val="E7D8CF44"/>
@@ -10354,7 +8849,7 @@
 </file>
 
 <file path=word/styles.xml><?xml version="1.0" encoding="utf-8"?>
-<w:styles xmlns:mc="http://schemas.openxmlformats.org/markup-compatibility/2006" xmlns:r="http://schemas.openxmlformats.org/officeDocument/2006/relationships" xmlns:w="http://schemas.openxmlformats.org/wordprocessingml/2006/main" xmlns:w14="http://schemas.microsoft.com/office/word/2010/wordml" xmlns:w15="http://schemas.microsoft.com/office/word/2012/wordml" mc:Ignorable="w14 w15">
+<w:styles xmlns:r="http://schemas.openxmlformats.org/officeDocument/2006/relationships" xmlns:w="http://schemas.openxmlformats.org/wordprocessingml/2006/main">
   <w:docDefaults>
     <w:rPrDefault>
       <w:rPr>
@@ -10364,7 +8859,7 @@
     </w:rPrDefault>
     <w:pPrDefault/>
   </w:docDefaults>
-  <w:latentStyles w:defLockedState="0" w:defUIPriority="0" w:defSemiHidden="0" w:defUnhideWhenUsed="0" w:defQFormat="0" w:count="371">
+  <w:latentStyles w:defLockedState="0" w:defUIPriority="0" w:defSemiHidden="0" w:defUnhideWhenUsed="0" w:defQFormat="0" w:count="267">
     <w:lsdException w:name="Normal" w:qFormat="1"/>
     <w:lsdException w:name="heading 1" w:qFormat="1"/>
     <w:lsdException w:name="heading 2" w:qFormat="1"/>
@@ -10537,114 +9032,11 @@
     <w:lsdException w:name="Book Title" w:uiPriority="33" w:qFormat="1"/>
     <w:lsdException w:name="Bibliography" w:semiHidden="1" w:uiPriority="37" w:unhideWhenUsed="1"/>
     <w:lsdException w:name="TOC Heading" w:semiHidden="1" w:uiPriority="39" w:unhideWhenUsed="1" w:qFormat="1"/>
-    <w:lsdException w:name="Plain Table 1" w:uiPriority="41"/>
-    <w:lsdException w:name="Plain Table 2" w:uiPriority="42"/>
-    <w:lsdException w:name="Plain Table 3" w:uiPriority="43"/>
-    <w:lsdException w:name="Plain Table 4" w:uiPriority="44"/>
-    <w:lsdException w:name="Plain Table 5" w:uiPriority="45"/>
-    <w:lsdException w:name="Grid Table Light" w:uiPriority="40"/>
-    <w:lsdException w:name="Grid Table 1 Light" w:uiPriority="46"/>
-    <w:lsdException w:name="Grid Table 2" w:uiPriority="47"/>
-    <w:lsdException w:name="Grid Table 3" w:uiPriority="48"/>
-    <w:lsdException w:name="Grid Table 4" w:uiPriority="49"/>
-    <w:lsdException w:name="Grid Table 5 Dark" w:uiPriority="50"/>
-    <w:lsdException w:name="Grid Table 6 Colorful" w:uiPriority="51"/>
-    <w:lsdException w:name="Grid Table 7 Colorful" w:uiPriority="52"/>
-    <w:lsdException w:name="Grid Table 1 Light Accent 1" w:uiPriority="46"/>
-    <w:lsdException w:name="Grid Table 2 Accent 1" w:uiPriority="47"/>
-    <w:lsdException w:name="Grid Table 3 Accent 1" w:uiPriority="48"/>
-    <w:lsdException w:name="Grid Table 4 Accent 1" w:uiPriority="49"/>
-    <w:lsdException w:name="Grid Table 5 Dark Accent 1" w:uiPriority="50"/>
-    <w:lsdException w:name="Grid Table 6 Colorful Accent 1" w:uiPriority="51"/>
-    <w:lsdException w:name="Grid Table 7 Colorful Accent 1" w:uiPriority="52"/>
-    <w:lsdException w:name="Grid Table 1 Light Accent 2" w:uiPriority="46"/>
-    <w:lsdException w:name="Grid Table 2 Accent 2" w:uiPriority="47"/>
-    <w:lsdException w:name="Grid Table 3 Accent 2" w:uiPriority="48"/>
-    <w:lsdException w:name="Grid Table 4 Accent 2" w:uiPriority="49"/>
-    <w:lsdException w:name="Grid Table 5 Dark Accent 2" w:uiPriority="50"/>
-    <w:lsdException w:name="Grid Table 6 Colorful Accent 2" w:uiPriority="51"/>
-    <w:lsdException w:name="Grid Table 7 Colorful Accent 2" w:uiPriority="52"/>
-    <w:lsdException w:name="Grid Table 1 Light Accent 3" w:uiPriority="46"/>
-    <w:lsdException w:name="Grid Table 2 Accent 3" w:uiPriority="47"/>
-    <w:lsdException w:name="Grid Table 3 Accent 3" w:uiPriority="48"/>
-    <w:lsdException w:name="Grid Table 4 Accent 3" w:uiPriority="49"/>
-    <w:lsdException w:name="Grid Table 5 Dark Accent 3" w:uiPriority="50"/>
-    <w:lsdException w:name="Grid Table 6 Colorful Accent 3" w:uiPriority="51"/>
-    <w:lsdException w:name="Grid Table 7 Colorful Accent 3" w:uiPriority="52"/>
-    <w:lsdException w:name="Grid Table 1 Light Accent 4" w:uiPriority="46"/>
-    <w:lsdException w:name="Grid Table 2 Accent 4" w:uiPriority="47"/>
-    <w:lsdException w:name="Grid Table 3 Accent 4" w:uiPriority="48"/>
-    <w:lsdException w:name="Grid Table 4 Accent 4" w:uiPriority="49"/>
-    <w:lsdException w:name="Grid Table 5 Dark Accent 4" w:uiPriority="50"/>
-    <w:lsdException w:name="Grid Table 6 Colorful Accent 4" w:uiPriority="51"/>
-    <w:lsdException w:name="Grid Table 7 Colorful Accent 4" w:uiPriority="52"/>
-    <w:lsdException w:name="Grid Table 1 Light Accent 5" w:uiPriority="46"/>
-    <w:lsdException w:name="Grid Table 2 Accent 5" w:uiPriority="47"/>
-    <w:lsdException w:name="Grid Table 3 Accent 5" w:uiPriority="48"/>
-    <w:lsdException w:name="Grid Table 4 Accent 5" w:uiPriority="49"/>
-    <w:lsdException w:name="Grid Table 5 Dark Accent 5" w:uiPriority="50"/>
-    <w:lsdException w:name="Grid Table 6 Colorful Accent 5" w:uiPriority="51"/>
-    <w:lsdException w:name="Grid Table 7 Colorful Accent 5" w:uiPriority="52"/>
-    <w:lsdException w:name="Grid Table 1 Light Accent 6" w:uiPriority="46"/>
-    <w:lsdException w:name="Grid Table 2 Accent 6" w:uiPriority="47"/>
-    <w:lsdException w:name="Grid Table 3 Accent 6" w:uiPriority="48"/>
-    <w:lsdException w:name="Grid Table 4 Accent 6" w:uiPriority="49"/>
-    <w:lsdException w:name="Grid Table 5 Dark Accent 6" w:uiPriority="50"/>
-    <w:lsdException w:name="Grid Table 6 Colorful Accent 6" w:uiPriority="51"/>
-    <w:lsdException w:name="Grid Table 7 Colorful Accent 6" w:uiPriority="52"/>
-    <w:lsdException w:name="List Table 1 Light" w:uiPriority="46"/>
-    <w:lsdException w:name="List Table 2" w:uiPriority="47"/>
-    <w:lsdException w:name="List Table 3" w:uiPriority="48"/>
-    <w:lsdException w:name="List Table 4" w:uiPriority="49"/>
-    <w:lsdException w:name="List Table 5 Dark" w:uiPriority="50"/>
-    <w:lsdException w:name="List Table 6 Colorful" w:uiPriority="51"/>
-    <w:lsdException w:name="List Table 7 Colorful" w:uiPriority="52"/>
-    <w:lsdException w:name="List Table 1 Light Accent 1" w:uiPriority="46"/>
-    <w:lsdException w:name="List Table 2 Accent 1" w:uiPriority="47"/>
-    <w:lsdException w:name="List Table 3 Accent 1" w:uiPriority="48"/>
-    <w:lsdException w:name="List Table 4 Accent 1" w:uiPriority="49"/>
-    <w:lsdException w:name="List Table 5 Dark Accent 1" w:uiPriority="50"/>
-    <w:lsdException w:name="List Table 6 Colorful Accent 1" w:uiPriority="51"/>
-    <w:lsdException w:name="List Table 7 Colorful Accent 1" w:uiPriority="52"/>
-    <w:lsdException w:name="List Table 1 Light Accent 2" w:uiPriority="46"/>
-    <w:lsdException w:name="List Table 2 Accent 2" w:uiPriority="47"/>
-    <w:lsdException w:name="List Table 3 Accent 2" w:uiPriority="48"/>
-    <w:lsdException w:name="List Table 4 Accent 2" w:uiPriority="49"/>
-    <w:lsdException w:name="List Table 5 Dark Accent 2" w:uiPriority="50"/>
-    <w:lsdException w:name="List Table 6 Colorful Accent 2" w:uiPriority="51"/>
-    <w:lsdException w:name="List Table 7 Colorful Accent 2" w:uiPriority="52"/>
-    <w:lsdException w:name="List Table 1 Light Accent 3" w:uiPriority="46"/>
-    <w:lsdException w:name="List Table 2 Accent 3" w:uiPriority="47"/>
-    <w:lsdException w:name="List Table 3 Accent 3" w:uiPriority="48"/>
-    <w:lsdException w:name="List Table 4 Accent 3" w:uiPriority="49"/>
-    <w:lsdException w:name="List Table 5 Dark Accent 3" w:uiPriority="50"/>
-    <w:lsdException w:name="List Table 6 Colorful Accent 3" w:uiPriority="51"/>
-    <w:lsdException w:name="List Table 7 Colorful Accent 3" w:uiPriority="52"/>
-    <w:lsdException w:name="List Table 1 Light Accent 4" w:uiPriority="46"/>
-    <w:lsdException w:name="List Table 2 Accent 4" w:uiPriority="47"/>
-    <w:lsdException w:name="List Table 3 Accent 4" w:uiPriority="48"/>
-    <w:lsdException w:name="List Table 4 Accent 4" w:uiPriority="49"/>
-    <w:lsdException w:name="List Table 5 Dark Accent 4" w:uiPriority="50"/>
-    <w:lsdException w:name="List Table 6 Colorful Accent 4" w:uiPriority="51"/>
-    <w:lsdException w:name="List Table 7 Colorful Accent 4" w:uiPriority="52"/>
-    <w:lsdException w:name="List Table 1 Light Accent 5" w:uiPriority="46"/>
-    <w:lsdException w:name="List Table 2 Accent 5" w:uiPriority="47"/>
-    <w:lsdException w:name="List Table 3 Accent 5" w:uiPriority="48"/>
-    <w:lsdException w:name="List Table 4 Accent 5" w:uiPriority="49"/>
-    <w:lsdException w:name="List Table 5 Dark Accent 5" w:uiPriority="50"/>
-    <w:lsdException w:name="List Table 6 Colorful Accent 5" w:uiPriority="51"/>
-    <w:lsdException w:name="List Table 7 Colorful Accent 5" w:uiPriority="52"/>
-    <w:lsdException w:name="List Table 1 Light Accent 6" w:uiPriority="46"/>
-    <w:lsdException w:name="List Table 2 Accent 6" w:uiPriority="47"/>
-    <w:lsdException w:name="List Table 3 Accent 6" w:uiPriority="48"/>
-    <w:lsdException w:name="List Table 4 Accent 6" w:uiPriority="49"/>
-    <w:lsdException w:name="List Table 5 Dark Accent 6" w:uiPriority="50"/>
-    <w:lsdException w:name="List Table 6 Colorful Accent 6" w:uiPriority="51"/>
-    <w:lsdException w:name="List Table 7 Colorful Accent 6" w:uiPriority="52"/>
   </w:latentStyles>
   <w:style w:type="paragraph" w:default="1" w:styleId="Normal">
     <w:name w:val="Normal"/>
     <w:qFormat/>
+    <w:rsid w:val="00545963"/>
     <w:pPr>
       <w:widowControl w:val="0"/>
       <w:spacing w:line="240" w:lineRule="atLeast"/>
@@ -10658,6 +9050,7 @@
     <w:basedOn w:val="Normal"/>
     <w:next w:val="Normal"/>
     <w:qFormat/>
+    <w:rsid w:val="00545963"/>
     <w:pPr>
       <w:keepNext/>
       <w:numPr>
@@ -10677,6 +9070,7 @@
     <w:basedOn w:val="Heading1"/>
     <w:next w:val="Normal"/>
     <w:qFormat/>
+    <w:rsid w:val="00545963"/>
     <w:pPr>
       <w:numPr>
         <w:ilvl w:val="1"/>
@@ -10692,6 +9086,7 @@
     <w:basedOn w:val="Heading1"/>
     <w:next w:val="Normal"/>
     <w:qFormat/>
+    <w:rsid w:val="00545963"/>
     <w:pPr>
       <w:numPr>
         <w:ilvl w:val="2"/>
@@ -10709,6 +9104,7 @@
     <w:basedOn w:val="Heading1"/>
     <w:next w:val="Normal"/>
     <w:qFormat/>
+    <w:rsid w:val="00545963"/>
     <w:pPr>
       <w:numPr>
         <w:ilvl w:val="3"/>
@@ -10725,6 +9121,7 @@
     <w:basedOn w:val="Normal"/>
     <w:next w:val="Normal"/>
     <w:qFormat/>
+    <w:rsid w:val="00545963"/>
     <w:pPr>
       <w:numPr>
         <w:ilvl w:val="4"/>
@@ -10742,6 +9139,7 @@
     <w:basedOn w:val="Normal"/>
     <w:next w:val="Normal"/>
     <w:qFormat/>
+    <w:rsid w:val="00545963"/>
     <w:pPr>
       <w:numPr>
         <w:ilvl w:val="5"/>
@@ -10760,6 +9158,7 @@
     <w:basedOn w:val="Normal"/>
     <w:next w:val="Normal"/>
     <w:qFormat/>
+    <w:rsid w:val="00545963"/>
     <w:pPr>
       <w:numPr>
         <w:ilvl w:val="6"/>
@@ -10774,6 +9173,7 @@
     <w:basedOn w:val="Normal"/>
     <w:next w:val="Normal"/>
     <w:qFormat/>
+    <w:rsid w:val="00545963"/>
     <w:pPr>
       <w:numPr>
         <w:ilvl w:val="7"/>
@@ -10791,6 +9191,7 @@
     <w:basedOn w:val="Normal"/>
     <w:next w:val="Normal"/>
     <w:qFormat/>
+    <w:rsid w:val="00545963"/>
     <w:pPr>
       <w:numPr>
         <w:ilvl w:val="8"/>
@@ -10816,6 +9217,7 @@
     <w:uiPriority w:val="99"/>
     <w:semiHidden/>
     <w:unhideWhenUsed/>
+    <w:qFormat/>
     <w:tblPr>
       <w:tblInd w:w="0" w:type="dxa"/>
       <w:tblCellMar>
@@ -10835,6 +9237,7 @@
   <w:style w:type="paragraph" w:customStyle="1" w:styleId="Paragraph2">
     <w:name w:val="Paragraph2"/>
     <w:basedOn w:val="Normal"/>
+    <w:rsid w:val="00545963"/>
     <w:pPr>
       <w:spacing w:before="80"/>
       <w:ind w:left="720"/>
@@ -10850,6 +9253,7 @@
     <w:basedOn w:val="Normal"/>
     <w:next w:val="Normal"/>
     <w:qFormat/>
+    <w:rsid w:val="00545963"/>
     <w:pPr>
       <w:spacing w:line="240" w:lineRule="auto"/>
       <w:jc w:val="center"/>
@@ -10864,6 +9268,7 @@
     <w:name w:val="Subtitle"/>
     <w:basedOn w:val="Normal"/>
     <w:qFormat/>
+    <w:rsid w:val="00545963"/>
     <w:pPr>
       <w:spacing w:after="60"/>
       <w:jc w:val="center"/>
@@ -10878,6 +9283,7 @@
   <w:style w:type="paragraph" w:styleId="NormalIndent">
     <w:name w:val="Normal Indent"/>
     <w:basedOn w:val="Normal"/>
+    <w:rsid w:val="00545963"/>
     <w:pPr>
       <w:ind w:left="900" w:hanging="900"/>
     </w:pPr>
@@ -10887,6 +9293,7 @@
     <w:basedOn w:val="Normal"/>
     <w:next w:val="Normal"/>
     <w:uiPriority w:val="39"/>
+    <w:rsid w:val="00545963"/>
     <w:pPr>
       <w:tabs>
         <w:tab w:val="right" w:pos="9360"/>
@@ -10900,6 +9307,7 @@
     <w:basedOn w:val="Normal"/>
     <w:next w:val="Normal"/>
     <w:semiHidden/>
+    <w:rsid w:val="00545963"/>
     <w:pPr>
       <w:tabs>
         <w:tab w:val="right" w:pos="9360"/>
@@ -10912,6 +9320,7 @@
     <w:basedOn w:val="Normal"/>
     <w:next w:val="Normal"/>
     <w:semiHidden/>
+    <w:rsid w:val="00545963"/>
     <w:pPr>
       <w:tabs>
         <w:tab w:val="right" w:pos="9360"/>
@@ -10922,6 +9331,7 @@
   <w:style w:type="paragraph" w:styleId="Header">
     <w:name w:val="header"/>
     <w:basedOn w:val="Normal"/>
+    <w:rsid w:val="00545963"/>
     <w:pPr>
       <w:tabs>
         <w:tab w:val="center" w:pos="4320"/>
@@ -10932,6 +9342,7 @@
   <w:style w:type="paragraph" w:styleId="Footer">
     <w:name w:val="footer"/>
     <w:basedOn w:val="Normal"/>
+    <w:rsid w:val="00545963"/>
     <w:pPr>
       <w:tabs>
         <w:tab w:val="center" w:pos="4320"/>
@@ -10942,6 +9353,7 @@
   <w:style w:type="character" w:styleId="PageNumber">
     <w:name w:val="page number"/>
     <w:basedOn w:val="DefaultParagraphFont"/>
+    <w:rsid w:val="00545963"/>
   </w:style>
   <w:style w:type="paragraph" w:styleId="TOC4">
     <w:name w:val="toc 4"/>
@@ -10949,6 +9361,7 @@
     <w:next w:val="Normal"/>
     <w:autoRedefine/>
     <w:semiHidden/>
+    <w:rsid w:val="00545963"/>
     <w:pPr>
       <w:ind w:left="600"/>
     </w:pPr>
@@ -10959,6 +9372,7 @@
     <w:next w:val="Normal"/>
     <w:autoRedefine/>
     <w:semiHidden/>
+    <w:rsid w:val="00545963"/>
     <w:pPr>
       <w:ind w:left="800"/>
     </w:pPr>
@@ -10966,6 +9380,7 @@
   <w:style w:type="paragraph" w:customStyle="1" w:styleId="Tabletext">
     <w:name w:val="Tabletext"/>
     <w:basedOn w:val="Normal"/>
+    <w:rsid w:val="00545963"/>
     <w:pPr>
       <w:keepLines/>
       <w:spacing w:after="120"/>
@@ -10974,6 +9389,7 @@
   <w:style w:type="paragraph" w:styleId="BodyText">
     <w:name w:val="Body Text"/>
     <w:basedOn w:val="Normal"/>
+    <w:rsid w:val="00545963"/>
     <w:pPr>
       <w:keepLines/>
       <w:spacing w:after="120"/>
@@ -10986,6 +9402,7 @@
     <w:next w:val="Normal"/>
     <w:autoRedefine/>
     <w:semiHidden/>
+    <w:rsid w:val="00545963"/>
     <w:pPr>
       <w:ind w:left="1000"/>
     </w:pPr>
@@ -10996,6 +9413,7 @@
     <w:next w:val="Normal"/>
     <w:autoRedefine/>
     <w:semiHidden/>
+    <w:rsid w:val="00545963"/>
     <w:pPr>
       <w:ind w:left="1200"/>
     </w:pPr>
@@ -11006,6 +9424,7 @@
     <w:next w:val="Normal"/>
     <w:autoRedefine/>
     <w:semiHidden/>
+    <w:rsid w:val="00545963"/>
     <w:pPr>
       <w:ind w:left="1400"/>
     </w:pPr>
@@ -11016,12 +9435,14 @@
     <w:next w:val="Normal"/>
     <w:autoRedefine/>
     <w:semiHidden/>
+    <w:rsid w:val="00545963"/>
     <w:pPr>
       <w:ind w:left="1600"/>
     </w:pPr>
   </w:style>
   <w:style w:type="paragraph" w:customStyle="1" w:styleId="nspace">
     <w:name w:val="n+ space"/>
+    <w:rsid w:val="00545963"/>
     <w:pPr>
       <w:widowControl w:val="0"/>
       <w:tabs>
@@ -11039,6 +9460,7 @@
   </w:style>
   <w:style w:type="paragraph" w:customStyle="1" w:styleId="paraspace">
     <w:name w:val="para space"/>
+    <w:rsid w:val="00545963"/>
     <w:pPr>
       <w:keepNext/>
       <w:widowControl w:val="0"/>
@@ -11058,6 +9480,7 @@
     <w:basedOn w:val="TableNormal"/>
     <w:rsid w:val="00A97B47"/>
     <w:tblPr>
+      <w:tblInd w:w="0" w:type="dxa"/>
       <w:tblBorders>
         <w:top w:val="single" w:sz="4" w:space="0" w:color="auto"/>
         <w:left w:val="single" w:sz="4" w:space="0" w:color="auto"/>
@@ -11066,6 +9489,12 @@
         <w:insideH w:val="single" w:sz="4" w:space="0" w:color="auto"/>
         <w:insideV w:val="single" w:sz="4" w:space="0" w:color="auto"/>
       </w:tblBorders>
+      <w:tblCellMar>
+        <w:top w:w="0" w:type="dxa"/>
+        <w:left w:w="108" w:type="dxa"/>
+        <w:bottom w:w="0" w:type="dxa"/>
+        <w:right w:w="108" w:type="dxa"/>
+      </w:tblCellMar>
     </w:tblPr>
   </w:style>
   <w:style w:type="paragraph" w:styleId="NormalWeb">
@@ -11130,7 +9559,7 @@
     </a:clrScheme>
     <a:fontScheme name="Office">
       <a:majorFont>
-        <a:latin typeface="Calibri Light" panose="020F0302020204030204"/>
+        <a:latin typeface="Calibri Light"/>
         <a:ea typeface=""/>
         <a:cs typeface=""/>
         <a:font script="Jpan" typeface="游ゴシック Light"/>
@@ -11182,7 +9611,7 @@
         <a:font script="Tfng" typeface="Ebrima"/>
       </a:majorFont>
       <a:minorFont>
-        <a:latin typeface="Calibri" panose="020F0502020204030204"/>
+        <a:latin typeface="Calibri"/>
         <a:ea typeface=""/>
         <a:cs typeface=""/>
         <a:font script="Jpan" typeface="游明朝"/>
@@ -11376,19 +9805,16 @@
   <a:extraClrSchemeLst/>
   <a:extLst>
     <a:ext uri="{05A4C25C-085E-4340-85A3-A5531E510DB2}">
-      <thm15:themeFamily xmlns:thm15="http://schemas.microsoft.com/office/thememl/2012/main" name="Office Theme" id="{62F939B6-93AF-4DB8-9C6B-D6C7DFDC589F}" vid="{4A3C46E8-61CC-4603-A589-7422A47A8E4A}"/>
+      <thm15:themeFamily xmlns:thm15="http://schemas.microsoft.com/office/thememl/2012/main" xmlns="" name="Office Theme" id="{62F939B6-93AF-4DB8-9C6B-D6C7DFDC589F}" vid="{4A3C46E8-61CC-4603-A589-7422A47A8E4A}"/>
     </a:ext>
   </a:extLst>
 </a:theme>
 </file>
 
 <file path=customXml/item1.xml><?xml version="1.0" encoding="utf-8"?>
-<?mso-contentType ?>
-<FormTemplates xmlns="http://schemas.microsoft.com/sharepoint/v3/contenttype/forms">
-  <Display>DocumentLibraryForm</Display>
-  <Edit>DocumentLibraryForm</Edit>
-  <New>DocumentLibraryForm</New>
-</FormTemplates>
+<p:properties xmlns:p="http://schemas.microsoft.com/office/2006/metadata/properties" xmlns:xsi="http://www.w3.org/2001/XMLSchema-instance" xmlns:pc="http://schemas.microsoft.com/office/infopath/2007/PartnerControls">
+  <documentManagement/>
+</p:properties>
 </file>
 
 <file path=customXml/item2.xml><?xml version="1.0" encoding="utf-8"?>
@@ -11530,15 +9956,19 @@
 </file>
 
 <file path=customXml/item3.xml><?xml version="1.0" encoding="utf-8"?>
-<p:properties xmlns:p="http://schemas.microsoft.com/office/2006/metadata/properties" xmlns:xsi="http://www.w3.org/2001/XMLSchema-instance" xmlns:pc="http://schemas.microsoft.com/office/infopath/2007/PartnerControls">
-  <documentManagement/>
-</p:properties>
+<?mso-contentType ?>
+<FormTemplates xmlns="http://schemas.microsoft.com/sharepoint/v3/contenttype/forms">
+  <Display>DocumentLibraryForm</Display>
+  <Edit>DocumentLibraryForm</Edit>
+  <New>DocumentLibraryForm</New>
+</FormTemplates>
 </file>
 
 <file path=customXml/itemProps1.xml><?xml version="1.0" encoding="utf-8"?>
-<ds:datastoreItem xmlns:ds="http://schemas.openxmlformats.org/officeDocument/2006/customXml" ds:itemID="{6AA6809F-516E-4BCB-9750-1ECA23E94FB7}">
+<ds:datastoreItem xmlns:ds="http://schemas.openxmlformats.org/officeDocument/2006/customXml" ds:itemID="{A90DDEC4-73F2-4E12-97A7-3D30E65BE0BD}">
   <ds:schemaRefs>
-    <ds:schemaRef ds:uri="http://schemas.microsoft.com/sharepoint/v3/contenttype/forms"/>
+    <ds:schemaRef ds:uri="http://schemas.microsoft.com/office/2006/metadata/properties"/>
+    <ds:schemaRef ds:uri="http://schemas.microsoft.com/office/infopath/2007/PartnerControls"/>
   </ds:schemaRefs>
 </ds:datastoreItem>
 </file>
@@ -11562,10 +9992,9 @@
 </file>
 
 <file path=customXml/itemProps3.xml><?xml version="1.0" encoding="utf-8"?>
-<ds:datastoreItem xmlns:ds="http://schemas.openxmlformats.org/officeDocument/2006/customXml" ds:itemID="{A90DDEC4-73F2-4E12-97A7-3D30E65BE0BD}">
+<ds:datastoreItem xmlns:ds="http://schemas.openxmlformats.org/officeDocument/2006/customXml" ds:itemID="{6AA6809F-516E-4BCB-9750-1ECA23E94FB7}">
   <ds:schemaRefs>
-    <ds:schemaRef ds:uri="http://schemas.microsoft.com/office/2006/metadata/properties"/>
-    <ds:schemaRef ds:uri="http://schemas.microsoft.com/office/infopath/2007/PartnerControls"/>
+    <ds:schemaRef ds:uri="http://schemas.microsoft.com/sharepoint/v3/contenttype/forms"/>
   </ds:schemaRefs>
 </ds:datastoreItem>
 </file>
</xml_diff>

<commit_message>
Dodata verzija u tabeli
</commit_message>
<xml_diff>
--- a/Dokumentacija/D01_Predlog_Projekta.docx
+++ b/Dokumentacija/D01_Predlog_Projekta.docx
@@ -412,6 +412,12 @@
                 <w:lang w:val="sr-Latn-CS"/>
               </w:rPr>
             </w:pPr>
+            <w:r>
+              <w:rPr>
+                <w:lang w:val="sr-Latn-CS"/>
+              </w:rPr>
+              <w:t>19.04.2023.</w:t>
+            </w:r>
           </w:p>
         </w:tc>
         <w:tc>
@@ -425,6 +431,12 @@
                 <w:lang w:val="sr-Latn-CS"/>
               </w:rPr>
             </w:pPr>
+            <w:r>
+              <w:rPr>
+                <w:lang w:val="sr-Latn-CS"/>
+              </w:rPr>
+              <w:t>2.0</w:t>
+            </w:r>
           </w:p>
         </w:tc>
         <w:tc>
@@ -438,6 +450,12 @@
                 <w:lang w:val="sr-Latn-CS"/>
               </w:rPr>
             </w:pPr>
+            <w:r>
+              <w:rPr>
+                <w:lang w:val="sr-Latn-CS"/>
+              </w:rPr>
+              <w:t>Revizija</w:t>
+            </w:r>
           </w:p>
         </w:tc>
         <w:tc>
@@ -451,6 +469,12 @@
                 <w:lang w:val="sr-Latn-CS"/>
               </w:rPr>
             </w:pPr>
+            <w:r>
+              <w:rPr>
+                <w:lang w:val="sr-Latn-CS"/>
+              </w:rPr>
+              <w:t>Uroš Marinković, Vasilije Tomović, Veljko Veljović</w:t>
+            </w:r>
           </w:p>
         </w:tc>
       </w:tr>
@@ -1329,9 +1353,6 @@
     <w:p>
       <w:pPr>
         <w:pStyle w:val="BodyText"/>
-        <w:rPr>
-          <w:lang/>
-        </w:rPr>
       </w:pPr>
       <w:r>
         <w:rPr>
@@ -1400,21 +1421,14 @@
         <w:t>za postavljanje i pretraživanje oglasa</w:t>
       </w:r>
       <w:r>
-        <w:rPr>
-          <w:lang/>
-        </w:rPr>
         <w:t xml:space="preserve"> </w:t>
       </w:r>
-      <w:r>
-        <w:rPr>
-          <w:lang/>
-        </w:rPr>
+      <w:proofErr w:type="spellStart"/>
+      <w:r>
         <w:t>NaGlasu</w:t>
       </w:r>
-      <w:r>
-        <w:rPr>
-          <w:lang/>
-        </w:rPr>
+      <w:proofErr w:type="spellEnd"/>
+      <w:r>
         <w:t>.</w:t>
       </w:r>
     </w:p>
@@ -1696,14 +1710,59 @@
             <w:tcW w:w="5924" w:type="dxa"/>
           </w:tcPr>
           <w:p>
-            <w:pPr>
-              <w:rPr>
-                <w:lang/>
-              </w:rPr>
-            </w:pPr>
-            <w:r>
-              <w:t>Uroš Marinković [vođa], Veljko Veljović, Vasilije Tomović</w:t>
-            </w:r>
+            <w:proofErr w:type="spellStart"/>
+            <w:r>
+              <w:t>Uroš</w:t>
+            </w:r>
+            <w:proofErr w:type="spellEnd"/>
+            <w:r>
+              <w:t xml:space="preserve"> </w:t>
+            </w:r>
+            <w:proofErr w:type="spellStart"/>
+            <w:r>
+              <w:t>Marinković</w:t>
+            </w:r>
+            <w:proofErr w:type="spellEnd"/>
+            <w:r>
+              <w:t xml:space="preserve"> [</w:t>
+            </w:r>
+            <w:proofErr w:type="spellStart"/>
+            <w:r>
+              <w:t>vođa</w:t>
+            </w:r>
+            <w:proofErr w:type="spellEnd"/>
+            <w:r>
+              <w:t xml:space="preserve">], </w:t>
+            </w:r>
+            <w:proofErr w:type="spellStart"/>
+            <w:r>
+              <w:t>Veljko</w:t>
+            </w:r>
+            <w:proofErr w:type="spellEnd"/>
+            <w:r>
+              <w:t xml:space="preserve"> </w:t>
+            </w:r>
+            <w:proofErr w:type="spellStart"/>
+            <w:r>
+              <w:t>Veljović</w:t>
+            </w:r>
+            <w:proofErr w:type="spellEnd"/>
+            <w:r>
+              <w:t xml:space="preserve">, </w:t>
+            </w:r>
+            <w:proofErr w:type="spellStart"/>
+            <w:r>
+              <w:t>Vasilije</w:t>
+            </w:r>
+            <w:proofErr w:type="spellEnd"/>
+            <w:r>
+              <w:t xml:space="preserve"> </w:t>
+            </w:r>
+            <w:proofErr w:type="spellStart"/>
+            <w:r>
+              <w:t>Tomović</w:t>
+            </w:r>
+            <w:proofErr w:type="spellEnd"/>
           </w:p>
         </w:tc>
       </w:tr>
@@ -1743,15 +1802,150 @@
             </w:tcBorders>
           </w:tcPr>
           <w:p>
-            <w:r>
-              <w:t>Potreba da se spoje ljudi koji nude usluge i proizvode sa ljudima kojima su te usluge i proizvodi potreb</w:t>
-            </w:r>
-            <w:r>
-              <w:t>ni.</w:t>
-            </w:r>
+            <w:proofErr w:type="spellStart"/>
+            <w:r>
+              <w:t>Potreba</w:t>
+            </w:r>
+            <w:proofErr w:type="spellEnd"/>
+            <w:r>
+              <w:t xml:space="preserve"> </w:t>
+            </w:r>
+            <w:proofErr w:type="spellStart"/>
+            <w:r>
+              <w:t>da</w:t>
+            </w:r>
+            <w:proofErr w:type="spellEnd"/>
+            <w:r>
+              <w:t xml:space="preserve"> se </w:t>
+            </w:r>
+            <w:proofErr w:type="spellStart"/>
+            <w:r>
+              <w:t>spoje</w:t>
+            </w:r>
+            <w:proofErr w:type="spellEnd"/>
+            <w:r>
+              <w:t xml:space="preserve"> </w:t>
+            </w:r>
+            <w:proofErr w:type="spellStart"/>
+            <w:r>
+              <w:t>ljudi</w:t>
+            </w:r>
+            <w:proofErr w:type="spellEnd"/>
+            <w:r>
+              <w:t xml:space="preserve"> </w:t>
+            </w:r>
+            <w:proofErr w:type="spellStart"/>
+            <w:r>
+              <w:t>koji</w:t>
+            </w:r>
+            <w:proofErr w:type="spellEnd"/>
+            <w:r>
+              <w:t xml:space="preserve"> nude </w:t>
+            </w:r>
+            <w:proofErr w:type="spellStart"/>
+            <w:r>
+              <w:t>usluge</w:t>
+            </w:r>
+            <w:proofErr w:type="spellEnd"/>
+            <w:r>
+              <w:t xml:space="preserve"> </w:t>
+            </w:r>
+            <w:proofErr w:type="spellStart"/>
+            <w:r>
+              <w:t>i</w:t>
+            </w:r>
+            <w:proofErr w:type="spellEnd"/>
+            <w:r>
+              <w:t xml:space="preserve"> </w:t>
+            </w:r>
+            <w:proofErr w:type="spellStart"/>
+            <w:r>
+              <w:t>proizvode</w:t>
+            </w:r>
+            <w:proofErr w:type="spellEnd"/>
+            <w:r>
+              <w:t xml:space="preserve"> </w:t>
+            </w:r>
+            <w:proofErr w:type="spellStart"/>
+            <w:r>
+              <w:t>sa</w:t>
+            </w:r>
+            <w:proofErr w:type="spellEnd"/>
+            <w:r>
+              <w:t xml:space="preserve"> </w:t>
+            </w:r>
+            <w:proofErr w:type="spellStart"/>
+            <w:r>
+              <w:t>ljudima</w:t>
+            </w:r>
+            <w:proofErr w:type="spellEnd"/>
+            <w:r>
+              <w:t xml:space="preserve"> </w:t>
+            </w:r>
+            <w:proofErr w:type="spellStart"/>
+            <w:r>
+              <w:t>kojima</w:t>
+            </w:r>
+            <w:proofErr w:type="spellEnd"/>
+            <w:r>
+              <w:t xml:space="preserve"> </w:t>
+            </w:r>
+            <w:proofErr w:type="spellStart"/>
+            <w:r>
+              <w:t>su</w:t>
+            </w:r>
+            <w:proofErr w:type="spellEnd"/>
+            <w:r>
+              <w:t xml:space="preserve"> </w:t>
+            </w:r>
+            <w:proofErr w:type="spellStart"/>
+            <w:r>
+              <w:t>te</w:t>
+            </w:r>
+            <w:proofErr w:type="spellEnd"/>
+            <w:r>
+              <w:t xml:space="preserve"> </w:t>
+            </w:r>
+            <w:proofErr w:type="spellStart"/>
+            <w:r>
+              <w:t>usluge</w:t>
+            </w:r>
+            <w:proofErr w:type="spellEnd"/>
+            <w:r>
+              <w:t xml:space="preserve"> </w:t>
+            </w:r>
+            <w:proofErr w:type="spellStart"/>
+            <w:r>
+              <w:t>i</w:t>
+            </w:r>
+            <w:proofErr w:type="spellEnd"/>
+            <w:r>
+              <w:t xml:space="preserve"> </w:t>
+            </w:r>
+            <w:proofErr w:type="spellStart"/>
+            <w:r>
+              <w:t>proizvodi</w:t>
+            </w:r>
+            <w:proofErr w:type="spellEnd"/>
+            <w:r>
+              <w:t xml:space="preserve"> </w:t>
+            </w:r>
+            <w:proofErr w:type="spellStart"/>
+            <w:r>
+              <w:t>potreb</w:t>
+            </w:r>
+            <w:r>
+              <w:t>ni</w:t>
+            </w:r>
+            <w:proofErr w:type="spellEnd"/>
+            <w:proofErr w:type="gramStart"/>
             <w:r>
               <w:t>.</w:t>
             </w:r>
+            <w:r>
+              <w:t>.</w:t>
+            </w:r>
+            <w:proofErr w:type="gramEnd"/>
           </w:p>
         </w:tc>
       </w:tr>
@@ -1792,19 +1986,122 @@
           </w:tcPr>
           <w:p>
             <w:r>
-              <w:t xml:space="preserve">Internet korisnike koji traže </w:t>
-            </w:r>
+              <w:t xml:space="preserve">Internet </w:t>
+            </w:r>
+            <w:proofErr w:type="spellStart"/>
+            <w:r>
+              <w:t>korisnike</w:t>
+            </w:r>
+            <w:proofErr w:type="spellEnd"/>
+            <w:r>
+              <w:t xml:space="preserve"> </w:t>
+            </w:r>
+            <w:proofErr w:type="spellStart"/>
+            <w:r>
+              <w:t>koji</w:t>
+            </w:r>
+            <w:proofErr w:type="spellEnd"/>
+            <w:r>
+              <w:t xml:space="preserve"> </w:t>
+            </w:r>
+            <w:proofErr w:type="spellStart"/>
+            <w:r>
+              <w:t>traže</w:t>
+            </w:r>
+            <w:proofErr w:type="spellEnd"/>
+            <w:r>
+              <w:t xml:space="preserve"> </w:t>
+            </w:r>
+            <w:proofErr w:type="spellStart"/>
             <w:r>
               <w:t>uslugu</w:t>
             </w:r>
-            <w:r>
-              <w:t xml:space="preserve"> ili proizvod</w:t>
-            </w:r>
-            <w:r>
-              <w:t xml:space="preserve"> kao i korisnike koji pru</w:t>
-            </w:r>
-            <w:r>
-              <w:t>žaju usluge i proizvode.</w:t>
+            <w:proofErr w:type="spellEnd"/>
+            <w:r>
+              <w:t xml:space="preserve"> </w:t>
+            </w:r>
+            <w:proofErr w:type="spellStart"/>
+            <w:r>
+              <w:t>ili</w:t>
+            </w:r>
+            <w:proofErr w:type="spellEnd"/>
+            <w:r>
+              <w:t xml:space="preserve"> </w:t>
+            </w:r>
+            <w:proofErr w:type="spellStart"/>
+            <w:r>
+              <w:t>proizvod</w:t>
+            </w:r>
+            <w:proofErr w:type="spellEnd"/>
+            <w:r>
+              <w:t xml:space="preserve"> </w:t>
+            </w:r>
+            <w:proofErr w:type="spellStart"/>
+            <w:r>
+              <w:t>kao</w:t>
+            </w:r>
+            <w:proofErr w:type="spellEnd"/>
+            <w:r>
+              <w:t xml:space="preserve"> </w:t>
+            </w:r>
+            <w:proofErr w:type="spellStart"/>
+            <w:r>
+              <w:t>i</w:t>
+            </w:r>
+            <w:proofErr w:type="spellEnd"/>
+            <w:r>
+              <w:t xml:space="preserve"> </w:t>
+            </w:r>
+            <w:proofErr w:type="spellStart"/>
+            <w:r>
+              <w:t>korisnike</w:t>
+            </w:r>
+            <w:proofErr w:type="spellEnd"/>
+            <w:r>
+              <w:t xml:space="preserve"> </w:t>
+            </w:r>
+            <w:proofErr w:type="spellStart"/>
+            <w:r>
+              <w:t>koji</w:t>
+            </w:r>
+            <w:proofErr w:type="spellEnd"/>
+            <w:r>
+              <w:t xml:space="preserve"> </w:t>
+            </w:r>
+            <w:proofErr w:type="spellStart"/>
+            <w:r>
+              <w:t>pru</w:t>
+            </w:r>
+            <w:r>
+              <w:t>žaju</w:t>
+            </w:r>
+            <w:proofErr w:type="spellEnd"/>
+            <w:r>
+              <w:t xml:space="preserve"> </w:t>
+            </w:r>
+            <w:proofErr w:type="spellStart"/>
+            <w:r>
+              <w:t>usluge</w:t>
+            </w:r>
+            <w:proofErr w:type="spellEnd"/>
+            <w:r>
+              <w:t xml:space="preserve"> </w:t>
+            </w:r>
+            <w:proofErr w:type="spellStart"/>
+            <w:r>
+              <w:t>i</w:t>
+            </w:r>
+            <w:proofErr w:type="spellEnd"/>
+            <w:r>
+              <w:t xml:space="preserve"> </w:t>
+            </w:r>
+            <w:proofErr w:type="spellStart"/>
+            <w:r>
+              <w:t>proizvode</w:t>
+            </w:r>
+            <w:proofErr w:type="spellEnd"/>
+            <w:r>
+              <w:t>.</w:t>
             </w:r>
           </w:p>
         </w:tc>
@@ -1845,8 +2142,61 @@
             </w:tcBorders>
           </w:tcPr>
           <w:p>
-            <w:r>
-              <w:t>Otežana prodaja i kupovina proizvoda i usluga.</w:t>
+            <w:proofErr w:type="spellStart"/>
+            <w:r>
+              <w:t>Otežana</w:t>
+            </w:r>
+            <w:proofErr w:type="spellEnd"/>
+            <w:r>
+              <w:t xml:space="preserve"> </w:t>
+            </w:r>
+            <w:proofErr w:type="spellStart"/>
+            <w:r>
+              <w:t>prodaja</w:t>
+            </w:r>
+            <w:proofErr w:type="spellEnd"/>
+            <w:r>
+              <w:t xml:space="preserve"> </w:t>
+            </w:r>
+            <w:proofErr w:type="spellStart"/>
+            <w:r>
+              <w:t>i</w:t>
+            </w:r>
+            <w:proofErr w:type="spellEnd"/>
+            <w:r>
+              <w:t xml:space="preserve"> </w:t>
+            </w:r>
+            <w:proofErr w:type="spellStart"/>
+            <w:r>
+              <w:t>kupovina</w:t>
+            </w:r>
+            <w:proofErr w:type="spellEnd"/>
+            <w:r>
+              <w:t xml:space="preserve"> </w:t>
+            </w:r>
+            <w:proofErr w:type="spellStart"/>
+            <w:r>
+              <w:t>proizvoda</w:t>
+            </w:r>
+            <w:proofErr w:type="spellEnd"/>
+            <w:r>
+              <w:t xml:space="preserve"> </w:t>
+            </w:r>
+            <w:proofErr w:type="spellStart"/>
+            <w:r>
+              <w:t>i</w:t>
+            </w:r>
+            <w:proofErr w:type="spellEnd"/>
+            <w:r>
+              <w:t xml:space="preserve"> </w:t>
+            </w:r>
+            <w:proofErr w:type="spellStart"/>
+            <w:r>
+              <w:t>usluga</w:t>
+            </w:r>
+            <w:proofErr w:type="spellEnd"/>
+            <w:r>
+              <w:t>.</w:t>
             </w:r>
           </w:p>
         </w:tc>
@@ -1887,14 +2237,71 @@
             </w:tcBorders>
           </w:tcPr>
           <w:p>
-            <w:r>
-              <w:t>Omogućiti brzo i efikasno spajanje kup</w:t>
+            <w:proofErr w:type="spellStart"/>
+            <w:r>
+              <w:t>Omogućiti</w:t>
+            </w:r>
+            <w:proofErr w:type="spellEnd"/>
+            <w:r>
+              <w:t xml:space="preserve"> </w:t>
+            </w:r>
+            <w:proofErr w:type="spellStart"/>
+            <w:r>
+              <w:t>brzo</w:t>
+            </w:r>
+            <w:proofErr w:type="spellEnd"/>
+            <w:r>
+              <w:t xml:space="preserve"> </w:t>
+            </w:r>
+            <w:proofErr w:type="spellStart"/>
+            <w:r>
+              <w:t>i</w:t>
+            </w:r>
+            <w:proofErr w:type="spellEnd"/>
+            <w:r>
+              <w:t xml:space="preserve"> </w:t>
+            </w:r>
+            <w:proofErr w:type="spellStart"/>
+            <w:r>
+              <w:t>efikasno</w:t>
+            </w:r>
+            <w:proofErr w:type="spellEnd"/>
+            <w:r>
+              <w:t xml:space="preserve"> </w:t>
+            </w:r>
+            <w:proofErr w:type="spellStart"/>
+            <w:r>
+              <w:t>spajanje</w:t>
+            </w:r>
+            <w:proofErr w:type="spellEnd"/>
+            <w:r>
+              <w:t xml:space="preserve"> </w:t>
+            </w:r>
+            <w:proofErr w:type="spellStart"/>
+            <w:r>
+              <w:t>kup</w:t>
             </w:r>
             <w:r>
               <w:t>a</w:t>
             </w:r>
             <w:r>
-              <w:t>ca i prodav</w:t>
+              <w:t>ca</w:t>
+            </w:r>
+            <w:proofErr w:type="spellEnd"/>
+            <w:r>
+              <w:t xml:space="preserve"> </w:t>
+            </w:r>
+            <w:proofErr w:type="spellStart"/>
+            <w:r>
+              <w:t>i</w:t>
+            </w:r>
+            <w:proofErr w:type="spellEnd"/>
+            <w:r>
+              <w:t xml:space="preserve"> </w:t>
+            </w:r>
+            <w:proofErr w:type="spellStart"/>
+            <w:r>
+              <w:t>prodav</w:t>
             </w:r>
             <w:r>
               <w:t>a</w:t>
@@ -1902,6 +2309,7 @@
             <w:r>
               <w:t>ca</w:t>
             </w:r>
+            <w:proofErr w:type="spellEnd"/>
             <w:r>
               <w:t>.</w:t>
             </w:r>
@@ -1944,19 +2352,148 @@
             </w:tcBorders>
           </w:tcPr>
           <w:p>
-            <w:r>
-              <w:t>Korisnicima koji žele da reklamiraju svoj proizvod ili uslugu i korisnicima koji te proizvode/</w:t>
-            </w:r>
-            <w:r>
-              <w:rPr>
-                <w:lang/>
-              </w:rPr>
-              <w:t>usluge žele da kupe</w:t>
-            </w:r>
-            <w:r>
-              <w:rPr>
-                <w:lang/>
-              </w:rPr>
+            <w:proofErr w:type="spellStart"/>
+            <w:r>
+              <w:t>Korisnicima</w:t>
+            </w:r>
+            <w:proofErr w:type="spellEnd"/>
+            <w:r>
+              <w:t xml:space="preserve"> </w:t>
+            </w:r>
+            <w:proofErr w:type="spellStart"/>
+            <w:r>
+              <w:t>koji</w:t>
+            </w:r>
+            <w:proofErr w:type="spellEnd"/>
+            <w:r>
+              <w:t xml:space="preserve"> </w:t>
+            </w:r>
+            <w:proofErr w:type="spellStart"/>
+            <w:r>
+              <w:t>žele</w:t>
+            </w:r>
+            <w:proofErr w:type="spellEnd"/>
+            <w:r>
+              <w:t xml:space="preserve"> </w:t>
+            </w:r>
+            <w:proofErr w:type="spellStart"/>
+            <w:r>
+              <w:t>da</w:t>
+            </w:r>
+            <w:proofErr w:type="spellEnd"/>
+            <w:r>
+              <w:t xml:space="preserve"> </w:t>
+            </w:r>
+            <w:proofErr w:type="spellStart"/>
+            <w:r>
+              <w:t>reklamiraju</w:t>
+            </w:r>
+            <w:proofErr w:type="spellEnd"/>
+            <w:r>
+              <w:t xml:space="preserve"> </w:t>
+            </w:r>
+            <w:proofErr w:type="spellStart"/>
+            <w:r>
+              <w:t>svoj</w:t>
+            </w:r>
+            <w:proofErr w:type="spellEnd"/>
+            <w:r>
+              <w:t xml:space="preserve"> </w:t>
+            </w:r>
+            <w:proofErr w:type="spellStart"/>
+            <w:r>
+              <w:t>proizvod</w:t>
+            </w:r>
+            <w:proofErr w:type="spellEnd"/>
+            <w:r>
+              <w:t xml:space="preserve"> </w:t>
+            </w:r>
+            <w:proofErr w:type="spellStart"/>
+            <w:r>
+              <w:t>ili</w:t>
+            </w:r>
+            <w:proofErr w:type="spellEnd"/>
+            <w:r>
+              <w:t xml:space="preserve"> </w:t>
+            </w:r>
+            <w:proofErr w:type="spellStart"/>
+            <w:r>
+              <w:t>uslugu</w:t>
+            </w:r>
+            <w:proofErr w:type="spellEnd"/>
+            <w:r>
+              <w:t xml:space="preserve"> </w:t>
+            </w:r>
+            <w:proofErr w:type="spellStart"/>
+            <w:r>
+              <w:t>i</w:t>
+            </w:r>
+            <w:proofErr w:type="spellEnd"/>
+            <w:r>
+              <w:t xml:space="preserve"> </w:t>
+            </w:r>
+            <w:proofErr w:type="spellStart"/>
+            <w:r>
+              <w:t>korisnicima</w:t>
+            </w:r>
+            <w:proofErr w:type="spellEnd"/>
+            <w:r>
+              <w:t xml:space="preserve"> </w:t>
+            </w:r>
+            <w:proofErr w:type="spellStart"/>
+            <w:r>
+              <w:t>koji</w:t>
+            </w:r>
+            <w:proofErr w:type="spellEnd"/>
+            <w:r>
+              <w:t xml:space="preserve"> </w:t>
+            </w:r>
+            <w:proofErr w:type="spellStart"/>
+            <w:r>
+              <w:t>te</w:t>
+            </w:r>
+            <w:proofErr w:type="spellEnd"/>
+            <w:r>
+              <w:t xml:space="preserve"> </w:t>
+            </w:r>
+            <w:proofErr w:type="spellStart"/>
+            <w:r>
+              <w:t>proizvode</w:t>
+            </w:r>
+            <w:proofErr w:type="spellEnd"/>
+            <w:r>
+              <w:t>/</w:t>
+            </w:r>
+            <w:proofErr w:type="spellStart"/>
+            <w:r>
+              <w:t>usluge</w:t>
+            </w:r>
+            <w:proofErr w:type="spellEnd"/>
+            <w:r>
+              <w:t xml:space="preserve"> </w:t>
+            </w:r>
+            <w:proofErr w:type="spellStart"/>
+            <w:r>
+              <w:t>žele</w:t>
+            </w:r>
+            <w:proofErr w:type="spellEnd"/>
+            <w:r>
+              <w:t xml:space="preserve"> </w:t>
+            </w:r>
+            <w:proofErr w:type="spellStart"/>
+            <w:r>
+              <w:t>da</w:t>
+            </w:r>
+            <w:proofErr w:type="spellEnd"/>
+            <w:r>
+              <w:t xml:space="preserve"> </w:t>
+            </w:r>
+            <w:proofErr w:type="spellStart"/>
+            <w:r>
+              <w:t>kupe</w:t>
+            </w:r>
+            <w:proofErr w:type="spellEnd"/>
+            <w:r>
               <w:t>.</w:t>
             </w:r>
             <w:r>
@@ -2001,26 +2538,152 @@
             </w:tcBorders>
           </w:tcPr>
           <w:p>
+            <w:proofErr w:type="spellStart"/>
             <w:r>
               <w:t>Će</w:t>
             </w:r>
-            <w:r>
-              <w:t xml:space="preserve"> pospešiti </w:t>
-            </w:r>
-            <w:r>
-              <w:t>poslovanje malih i srednjih preduzetnika i najamnika</w:t>
-            </w:r>
-            <w:r>
-              <w:t xml:space="preserve"> i p</w:t>
-            </w:r>
-            <w:r>
-              <w:t xml:space="preserve">ronalaženje adekvatnih usluga i proizvoda </w:t>
-            </w:r>
+            <w:proofErr w:type="spellEnd"/>
+            <w:r>
+              <w:t xml:space="preserve"> </w:t>
+            </w:r>
+            <w:proofErr w:type="spellStart"/>
+            <w:r>
+              <w:t>pospešiti</w:t>
+            </w:r>
+            <w:proofErr w:type="spellEnd"/>
+            <w:r>
+              <w:t xml:space="preserve"> </w:t>
+            </w:r>
+            <w:proofErr w:type="spellStart"/>
+            <w:r>
+              <w:t>poslovanje</w:t>
+            </w:r>
+            <w:proofErr w:type="spellEnd"/>
+            <w:r>
+              <w:t xml:space="preserve"> </w:t>
+            </w:r>
+            <w:proofErr w:type="spellStart"/>
+            <w:r>
+              <w:t>malih</w:t>
+            </w:r>
+            <w:proofErr w:type="spellEnd"/>
+            <w:r>
+              <w:t xml:space="preserve"> </w:t>
+            </w:r>
+            <w:proofErr w:type="spellStart"/>
+            <w:r>
+              <w:t>i</w:t>
+            </w:r>
+            <w:proofErr w:type="spellEnd"/>
+            <w:r>
+              <w:t xml:space="preserve"> </w:t>
+            </w:r>
+            <w:proofErr w:type="spellStart"/>
+            <w:r>
+              <w:t>srednjih</w:t>
+            </w:r>
+            <w:proofErr w:type="spellEnd"/>
+            <w:r>
+              <w:t xml:space="preserve"> </w:t>
+            </w:r>
+            <w:proofErr w:type="spellStart"/>
+            <w:r>
+              <w:t>preduzetnika</w:t>
+            </w:r>
+            <w:proofErr w:type="spellEnd"/>
+            <w:r>
+              <w:t xml:space="preserve"> </w:t>
+            </w:r>
+            <w:proofErr w:type="spellStart"/>
+            <w:r>
+              <w:t>i</w:t>
+            </w:r>
+            <w:proofErr w:type="spellEnd"/>
+            <w:r>
+              <w:t xml:space="preserve"> </w:t>
+            </w:r>
+            <w:proofErr w:type="spellStart"/>
+            <w:r>
+              <w:t>najamnika</w:t>
+            </w:r>
+            <w:proofErr w:type="spellEnd"/>
+            <w:r>
+              <w:t xml:space="preserve"> </w:t>
+            </w:r>
+            <w:proofErr w:type="spellStart"/>
+            <w:r>
+              <w:t>i</w:t>
+            </w:r>
+            <w:proofErr w:type="spellEnd"/>
+            <w:r>
+              <w:t xml:space="preserve"> </w:t>
+            </w:r>
+            <w:proofErr w:type="spellStart"/>
+            <w:r>
+              <w:t>p</w:t>
+            </w:r>
+            <w:r>
+              <w:t>ronalaženje</w:t>
+            </w:r>
+            <w:proofErr w:type="spellEnd"/>
+            <w:r>
+              <w:t xml:space="preserve"> </w:t>
+            </w:r>
+            <w:proofErr w:type="spellStart"/>
+            <w:r>
+              <w:t>adekvatnih</w:t>
+            </w:r>
+            <w:proofErr w:type="spellEnd"/>
+            <w:r>
+              <w:t xml:space="preserve"> </w:t>
+            </w:r>
+            <w:proofErr w:type="spellStart"/>
+            <w:r>
+              <w:t>usluga</w:t>
+            </w:r>
+            <w:proofErr w:type="spellEnd"/>
+            <w:r>
+              <w:t xml:space="preserve"> </w:t>
+            </w:r>
+            <w:proofErr w:type="spellStart"/>
+            <w:r>
+              <w:t>i</w:t>
+            </w:r>
+            <w:proofErr w:type="spellEnd"/>
+            <w:r>
+              <w:t xml:space="preserve"> </w:t>
+            </w:r>
+            <w:proofErr w:type="spellStart"/>
+            <w:r>
+              <w:t>proizvoda</w:t>
+            </w:r>
+            <w:proofErr w:type="spellEnd"/>
+            <w:r>
+              <w:t xml:space="preserve"> </w:t>
+            </w:r>
+            <w:proofErr w:type="spellStart"/>
             <w:r>
               <w:t>od</w:t>
             </w:r>
-            <w:r>
-              <w:t xml:space="preserve"> strane mušterija.</w:t>
+            <w:proofErr w:type="spellEnd"/>
+            <w:r>
+              <w:t xml:space="preserve"> </w:t>
+            </w:r>
+            <w:proofErr w:type="spellStart"/>
+            <w:r>
+              <w:t>strane</w:t>
+            </w:r>
+            <w:proofErr w:type="spellEnd"/>
+            <w:r>
+              <w:t xml:space="preserve"> </w:t>
+            </w:r>
+            <w:proofErr w:type="spellStart"/>
+            <w:r>
+              <w:t>mušterija</w:t>
+            </w:r>
+            <w:proofErr w:type="spellEnd"/>
+            <w:r>
+              <w:t>.</w:t>
             </w:r>
           </w:p>
         </w:tc>
@@ -2062,8 +2725,13 @@
           </w:tcPr>
           <w:p>
             <w:r>
-              <w:t>Web aplikacija</w:t>
-            </w:r>
+              <w:t xml:space="preserve">Web </w:t>
+            </w:r>
+            <w:proofErr w:type="spellStart"/>
+            <w:r>
+              <w:t>aplikacija</w:t>
+            </w:r>
+            <w:proofErr w:type="spellEnd"/>
             <w:r>
               <w:t>.</w:t>
             </w:r>
@@ -2106,23 +2774,248 @@
             </w:tcBorders>
           </w:tcPr>
           <w:p>
-            <w:r>
-              <w:t>Pruža platformu za</w:t>
-            </w:r>
-            <w:r>
-              <w:t xml:space="preserve"> lako</w:t>
-            </w:r>
-            <w:r>
-              <w:t xml:space="preserve"> reklamiranje i pretragu usluga i proizvoda</w:t>
-            </w:r>
-            <w:r>
-              <w:t xml:space="preserve"> sa fleksibilnom naplatom usluge reklamiranja u zavisnosti od potreba korisnika koji postavlja oglas, kao i aktivnu promociju </w:t>
-            </w:r>
-            <w:r>
-              <w:t>oglasa korisnika uz doplat</w:t>
-            </w:r>
-            <w:r>
-              <w:t>u.</w:t>
+            <w:proofErr w:type="spellStart"/>
+            <w:r>
+              <w:t>Pruža</w:t>
+            </w:r>
+            <w:proofErr w:type="spellEnd"/>
+            <w:r>
+              <w:t xml:space="preserve"> </w:t>
+            </w:r>
+            <w:proofErr w:type="spellStart"/>
+            <w:r>
+              <w:t>platformu</w:t>
+            </w:r>
+            <w:proofErr w:type="spellEnd"/>
+            <w:r>
+              <w:t xml:space="preserve"> </w:t>
+            </w:r>
+            <w:proofErr w:type="spellStart"/>
+            <w:r>
+              <w:t>za</w:t>
+            </w:r>
+            <w:proofErr w:type="spellEnd"/>
+            <w:r>
+              <w:t xml:space="preserve"> </w:t>
+            </w:r>
+            <w:proofErr w:type="spellStart"/>
+            <w:r>
+              <w:t>lako</w:t>
+            </w:r>
+            <w:proofErr w:type="spellEnd"/>
+            <w:r>
+              <w:t xml:space="preserve"> </w:t>
+            </w:r>
+            <w:proofErr w:type="spellStart"/>
+            <w:r>
+              <w:t>reklamiranje</w:t>
+            </w:r>
+            <w:proofErr w:type="spellEnd"/>
+            <w:r>
+              <w:t xml:space="preserve"> </w:t>
+            </w:r>
+            <w:proofErr w:type="spellStart"/>
+            <w:r>
+              <w:t>i</w:t>
+            </w:r>
+            <w:proofErr w:type="spellEnd"/>
+            <w:r>
+              <w:t xml:space="preserve"> </w:t>
+            </w:r>
+            <w:proofErr w:type="spellStart"/>
+            <w:r>
+              <w:t>pretragu</w:t>
+            </w:r>
+            <w:proofErr w:type="spellEnd"/>
+            <w:r>
+              <w:t xml:space="preserve"> </w:t>
+            </w:r>
+            <w:proofErr w:type="spellStart"/>
+            <w:r>
+              <w:t>usluga</w:t>
+            </w:r>
+            <w:proofErr w:type="spellEnd"/>
+            <w:r>
+              <w:t xml:space="preserve"> </w:t>
+            </w:r>
+            <w:proofErr w:type="spellStart"/>
+            <w:r>
+              <w:t>i</w:t>
+            </w:r>
+            <w:proofErr w:type="spellEnd"/>
+            <w:r>
+              <w:t xml:space="preserve"> </w:t>
+            </w:r>
+            <w:proofErr w:type="spellStart"/>
+            <w:r>
+              <w:t>proizvoda</w:t>
+            </w:r>
+            <w:proofErr w:type="spellEnd"/>
+            <w:r>
+              <w:t xml:space="preserve"> </w:t>
+            </w:r>
+            <w:proofErr w:type="spellStart"/>
+            <w:r>
+              <w:t>sa</w:t>
+            </w:r>
+            <w:proofErr w:type="spellEnd"/>
+            <w:r>
+              <w:t xml:space="preserve"> </w:t>
+            </w:r>
+            <w:proofErr w:type="spellStart"/>
+            <w:r>
+              <w:t>fleksibilnom</w:t>
+            </w:r>
+            <w:proofErr w:type="spellEnd"/>
+            <w:r>
+              <w:t xml:space="preserve"> </w:t>
+            </w:r>
+            <w:proofErr w:type="spellStart"/>
+            <w:r>
+              <w:t>naplatom</w:t>
+            </w:r>
+            <w:proofErr w:type="spellEnd"/>
+            <w:r>
+              <w:t xml:space="preserve"> </w:t>
+            </w:r>
+            <w:proofErr w:type="spellStart"/>
+            <w:r>
+              <w:t>usluge</w:t>
+            </w:r>
+            <w:proofErr w:type="spellEnd"/>
+            <w:r>
+              <w:t xml:space="preserve"> </w:t>
+            </w:r>
+            <w:proofErr w:type="spellStart"/>
+            <w:r>
+              <w:t>reklamiranja</w:t>
+            </w:r>
+            <w:proofErr w:type="spellEnd"/>
+            <w:r>
+              <w:t xml:space="preserve"> u </w:t>
+            </w:r>
+            <w:proofErr w:type="spellStart"/>
+            <w:r>
+              <w:t>zavisnosti</w:t>
+            </w:r>
+            <w:proofErr w:type="spellEnd"/>
+            <w:r>
+              <w:t xml:space="preserve"> </w:t>
+            </w:r>
+            <w:proofErr w:type="spellStart"/>
+            <w:r>
+              <w:t>od</w:t>
+            </w:r>
+            <w:proofErr w:type="spellEnd"/>
+            <w:r>
+              <w:t xml:space="preserve"> </w:t>
+            </w:r>
+            <w:proofErr w:type="spellStart"/>
+            <w:r>
+              <w:t>potreba</w:t>
+            </w:r>
+            <w:proofErr w:type="spellEnd"/>
+            <w:r>
+              <w:t xml:space="preserve"> </w:t>
+            </w:r>
+            <w:proofErr w:type="spellStart"/>
+            <w:r>
+              <w:t>korisnika</w:t>
+            </w:r>
+            <w:proofErr w:type="spellEnd"/>
+            <w:r>
+              <w:t xml:space="preserve"> </w:t>
+            </w:r>
+            <w:proofErr w:type="spellStart"/>
+            <w:r>
+              <w:t>koji</w:t>
+            </w:r>
+            <w:proofErr w:type="spellEnd"/>
+            <w:r>
+              <w:t xml:space="preserve"> </w:t>
+            </w:r>
+            <w:proofErr w:type="spellStart"/>
+            <w:r>
+              <w:t>postavlja</w:t>
+            </w:r>
+            <w:proofErr w:type="spellEnd"/>
+            <w:r>
+              <w:t xml:space="preserve"> </w:t>
+            </w:r>
+            <w:proofErr w:type="spellStart"/>
+            <w:r>
+              <w:t>oglas</w:t>
+            </w:r>
+            <w:proofErr w:type="spellEnd"/>
+            <w:r>
+              <w:t xml:space="preserve">, </w:t>
+            </w:r>
+            <w:proofErr w:type="spellStart"/>
+            <w:r>
+              <w:t>kao</w:t>
+            </w:r>
+            <w:proofErr w:type="spellEnd"/>
+            <w:r>
+              <w:t xml:space="preserve"> </w:t>
+            </w:r>
+            <w:proofErr w:type="spellStart"/>
+            <w:r>
+              <w:t>i</w:t>
+            </w:r>
+            <w:proofErr w:type="spellEnd"/>
+            <w:r>
+              <w:t xml:space="preserve"> </w:t>
+            </w:r>
+            <w:proofErr w:type="spellStart"/>
+            <w:r>
+              <w:t>aktivnu</w:t>
+            </w:r>
+            <w:proofErr w:type="spellEnd"/>
+            <w:r>
+              <w:t xml:space="preserve"> </w:t>
+            </w:r>
+            <w:proofErr w:type="spellStart"/>
+            <w:r>
+              <w:t>promociju</w:t>
+            </w:r>
+            <w:proofErr w:type="spellEnd"/>
+            <w:r>
+              <w:t xml:space="preserve"> </w:t>
+            </w:r>
+            <w:proofErr w:type="spellStart"/>
+            <w:r>
+              <w:t>oglasa</w:t>
+            </w:r>
+            <w:proofErr w:type="spellEnd"/>
+            <w:r>
+              <w:t xml:space="preserve"> </w:t>
+            </w:r>
+            <w:proofErr w:type="spellStart"/>
+            <w:r>
+              <w:t>korisnika</w:t>
+            </w:r>
+            <w:proofErr w:type="spellEnd"/>
+            <w:r>
+              <w:t xml:space="preserve"> </w:t>
+            </w:r>
+            <w:proofErr w:type="spellStart"/>
+            <w:r>
+              <w:t>uz</w:t>
+            </w:r>
+            <w:proofErr w:type="spellEnd"/>
+            <w:r>
+              <w:t xml:space="preserve"> </w:t>
+            </w:r>
+            <w:proofErr w:type="spellStart"/>
+            <w:r>
+              <w:t>doplat</w:t>
+            </w:r>
+            <w:r>
+              <w:t>u</w:t>
+            </w:r>
+            <w:proofErr w:type="spellEnd"/>
+            <w:r>
+              <w:t>.</w:t>
             </w:r>
           </w:p>
         </w:tc>
@@ -2163,34 +3056,199 @@
             </w:tcBorders>
           </w:tcPr>
           <w:p>
+            <w:proofErr w:type="spellStart"/>
             <w:r>
               <w:t>KupujemProdajem</w:t>
             </w:r>
-            <w:r>
-              <w:t xml:space="preserve"> – poseduje zastareli korisnički interfejs </w:t>
-            </w:r>
+            <w:proofErr w:type="spellEnd"/>
+            <w:r>
+              <w:t xml:space="preserve"> – </w:t>
+            </w:r>
+            <w:proofErr w:type="spellStart"/>
+            <w:r>
+              <w:t>poseduje</w:t>
+            </w:r>
+            <w:proofErr w:type="spellEnd"/>
+            <w:r>
+              <w:t xml:space="preserve"> </w:t>
+            </w:r>
+            <w:proofErr w:type="spellStart"/>
+            <w:r>
+              <w:t>zastareli</w:t>
+            </w:r>
+            <w:proofErr w:type="spellEnd"/>
+            <w:r>
+              <w:t xml:space="preserve"> </w:t>
+            </w:r>
+            <w:proofErr w:type="spellStart"/>
+            <w:r>
+              <w:t>korisnički</w:t>
+            </w:r>
+            <w:proofErr w:type="spellEnd"/>
+            <w:r>
+              <w:t xml:space="preserve"> </w:t>
+            </w:r>
+            <w:proofErr w:type="spellStart"/>
+            <w:r>
+              <w:t>interfejs</w:t>
+            </w:r>
+            <w:proofErr w:type="spellEnd"/>
+            <w:r>
+              <w:t xml:space="preserve"> </w:t>
+            </w:r>
+            <w:proofErr w:type="spellStart"/>
             <w:r>
               <w:t>i</w:t>
             </w:r>
-            <w:r>
-              <w:t xml:space="preserve"> </w:t>
-            </w:r>
-            <w:r>
-              <w:t xml:space="preserve">nedovoljnu </w:t>
-            </w:r>
-            <w:r>
-              <w:t>mogućnost aktivne promocije sopstvenih oglasa od strane korisnika</w:t>
-            </w:r>
+            <w:proofErr w:type="spellEnd"/>
+            <w:r>
+              <w:t xml:space="preserve"> </w:t>
+            </w:r>
+            <w:proofErr w:type="spellStart"/>
+            <w:r>
+              <w:t>nedovoljnu</w:t>
+            </w:r>
+            <w:proofErr w:type="spellEnd"/>
+            <w:r>
+              <w:t xml:space="preserve"> </w:t>
+            </w:r>
+            <w:proofErr w:type="spellStart"/>
+            <w:r>
+              <w:t>mogućnost</w:t>
+            </w:r>
+            <w:proofErr w:type="spellEnd"/>
+            <w:r>
+              <w:t xml:space="preserve"> </w:t>
+            </w:r>
+            <w:proofErr w:type="spellStart"/>
+            <w:r>
+              <w:t>aktivne</w:t>
+            </w:r>
+            <w:proofErr w:type="spellEnd"/>
+            <w:r>
+              <w:t xml:space="preserve"> </w:t>
+            </w:r>
+            <w:proofErr w:type="spellStart"/>
+            <w:r>
+              <w:t>promocije</w:t>
+            </w:r>
+            <w:proofErr w:type="spellEnd"/>
+            <w:r>
+              <w:t xml:space="preserve"> </w:t>
+            </w:r>
+            <w:proofErr w:type="spellStart"/>
+            <w:r>
+              <w:t>sopstvenih</w:t>
+            </w:r>
+            <w:proofErr w:type="spellEnd"/>
+            <w:r>
+              <w:t xml:space="preserve"> </w:t>
+            </w:r>
+            <w:proofErr w:type="spellStart"/>
+            <w:r>
+              <w:t>oglasa</w:t>
+            </w:r>
+            <w:proofErr w:type="spellEnd"/>
+            <w:r>
+              <w:t xml:space="preserve"> </w:t>
+            </w:r>
+            <w:proofErr w:type="spellStart"/>
+            <w:r>
+              <w:t>od</w:t>
+            </w:r>
+            <w:proofErr w:type="spellEnd"/>
+            <w:r>
+              <w:t xml:space="preserve"> </w:t>
+            </w:r>
+            <w:proofErr w:type="spellStart"/>
+            <w:r>
+              <w:t>strane</w:t>
+            </w:r>
+            <w:proofErr w:type="spellEnd"/>
+            <w:r>
+              <w:t xml:space="preserve"> </w:t>
+            </w:r>
+            <w:proofErr w:type="spellStart"/>
+            <w:r>
+              <w:t>korisnika</w:t>
+            </w:r>
+            <w:proofErr w:type="spellEnd"/>
           </w:p>
           <w:p>
+            <w:proofErr w:type="spellStart"/>
             <w:r>
               <w:t>Kupindo</w:t>
             </w:r>
+            <w:proofErr w:type="spellEnd"/>
             <w:r>
               <w:t xml:space="preserve"> -</w:t>
             </w:r>
             <w:r>
-              <w:t xml:space="preserve"> ima manjak funkcionalnosti koje bi olakšale korisnicima samo poslovanje.</w:t>
+              <w:t xml:space="preserve"> </w:t>
+            </w:r>
+            <w:proofErr w:type="spellStart"/>
+            <w:r>
+              <w:t>ima</w:t>
+            </w:r>
+            <w:proofErr w:type="spellEnd"/>
+            <w:r>
+              <w:t xml:space="preserve"> </w:t>
+            </w:r>
+            <w:proofErr w:type="spellStart"/>
+            <w:r>
+              <w:t>manjak</w:t>
+            </w:r>
+            <w:proofErr w:type="spellEnd"/>
+            <w:r>
+              <w:t xml:space="preserve"> </w:t>
+            </w:r>
+            <w:proofErr w:type="spellStart"/>
+            <w:r>
+              <w:t>funkcionalnosti</w:t>
+            </w:r>
+            <w:proofErr w:type="spellEnd"/>
+            <w:r>
+              <w:t xml:space="preserve"> </w:t>
+            </w:r>
+            <w:proofErr w:type="spellStart"/>
+            <w:r>
+              <w:t>koje</w:t>
+            </w:r>
+            <w:proofErr w:type="spellEnd"/>
+            <w:r>
+              <w:t xml:space="preserve"> bi </w:t>
+            </w:r>
+            <w:proofErr w:type="spellStart"/>
+            <w:r>
+              <w:t>olakšale</w:t>
+            </w:r>
+            <w:proofErr w:type="spellEnd"/>
+            <w:r>
+              <w:t xml:space="preserve"> </w:t>
+            </w:r>
+            <w:proofErr w:type="spellStart"/>
+            <w:r>
+              <w:t>korisnicima</w:t>
+            </w:r>
+            <w:proofErr w:type="spellEnd"/>
+            <w:r>
+              <w:t xml:space="preserve"> </w:t>
+            </w:r>
+            <w:proofErr w:type="spellStart"/>
+            <w:r>
+              <w:t>samo</w:t>
+            </w:r>
+            <w:proofErr w:type="spellEnd"/>
+            <w:r>
+              <w:t xml:space="preserve"> </w:t>
+            </w:r>
+            <w:proofErr w:type="spellStart"/>
+            <w:r>
+              <w:t>poslovanje</w:t>
+            </w:r>
+            <w:proofErr w:type="spellEnd"/>
+            <w:r>
+              <w:t>.</w:t>
             </w:r>
           </w:p>
         </w:tc>
@@ -2231,26 +3289,211 @@
             </w:tcBorders>
           </w:tcPr>
           <w:p>
-            <w:r>
-              <w:t>Omogućiti korisnicima da se</w:t>
-            </w:r>
-            <w:r>
-              <w:t xml:space="preserve"> lako</w:t>
-            </w:r>
-            <w:r>
-              <w:t xml:space="preserve"> probiju na tržište </w:t>
-            </w:r>
-            <w:r>
-              <w:t>uz pomoć modernog</w:t>
-            </w:r>
-            <w:r>
-              <w:t xml:space="preserve"> i intuitivnog</w:t>
-            </w:r>
-            <w:r>
-              <w:t xml:space="preserve"> korisničkog interfejsa i inovativnih funkcionalnosti koje maksimal</w:t>
-            </w:r>
-            <w:r>
-              <w:t>no olakšavaju poslovanje i mušterijama i preduzetnicima.</w:t>
+            <w:proofErr w:type="spellStart"/>
+            <w:r>
+              <w:t>Omogućiti</w:t>
+            </w:r>
+            <w:proofErr w:type="spellEnd"/>
+            <w:r>
+              <w:t xml:space="preserve"> </w:t>
+            </w:r>
+            <w:proofErr w:type="spellStart"/>
+            <w:r>
+              <w:t>korisnicima</w:t>
+            </w:r>
+            <w:proofErr w:type="spellEnd"/>
+            <w:r>
+              <w:t xml:space="preserve"> </w:t>
+            </w:r>
+            <w:proofErr w:type="spellStart"/>
+            <w:r>
+              <w:t>da</w:t>
+            </w:r>
+            <w:proofErr w:type="spellEnd"/>
+            <w:r>
+              <w:t xml:space="preserve"> se</w:t>
+            </w:r>
+            <w:r>
+              <w:t xml:space="preserve"> </w:t>
+            </w:r>
+            <w:proofErr w:type="spellStart"/>
+            <w:r>
+              <w:t>lako</w:t>
+            </w:r>
+            <w:proofErr w:type="spellEnd"/>
+            <w:r>
+              <w:t xml:space="preserve"> </w:t>
+            </w:r>
+            <w:proofErr w:type="spellStart"/>
+            <w:r>
+              <w:t>probiju</w:t>
+            </w:r>
+            <w:proofErr w:type="spellEnd"/>
+            <w:r>
+              <w:t xml:space="preserve"> </w:t>
+            </w:r>
+            <w:proofErr w:type="spellStart"/>
+            <w:r>
+              <w:t>na</w:t>
+            </w:r>
+            <w:proofErr w:type="spellEnd"/>
+            <w:r>
+              <w:t xml:space="preserve"> </w:t>
+            </w:r>
+            <w:proofErr w:type="spellStart"/>
+            <w:r>
+              <w:t>tržište</w:t>
+            </w:r>
+            <w:proofErr w:type="spellEnd"/>
+            <w:r>
+              <w:t xml:space="preserve"> </w:t>
+            </w:r>
+            <w:proofErr w:type="spellStart"/>
+            <w:r>
+              <w:t>uz</w:t>
+            </w:r>
+            <w:proofErr w:type="spellEnd"/>
+            <w:r>
+              <w:t xml:space="preserve"> </w:t>
+            </w:r>
+            <w:proofErr w:type="spellStart"/>
+            <w:r>
+              <w:t>pomoć</w:t>
+            </w:r>
+            <w:proofErr w:type="spellEnd"/>
+            <w:r>
+              <w:t xml:space="preserve"> </w:t>
+            </w:r>
+            <w:proofErr w:type="spellStart"/>
+            <w:r>
+              <w:t>modernog</w:t>
+            </w:r>
+            <w:proofErr w:type="spellEnd"/>
+            <w:r>
+              <w:t xml:space="preserve"> </w:t>
+            </w:r>
+            <w:proofErr w:type="spellStart"/>
+            <w:r>
+              <w:t>i</w:t>
+            </w:r>
+            <w:proofErr w:type="spellEnd"/>
+            <w:r>
+              <w:t xml:space="preserve"> </w:t>
+            </w:r>
+            <w:proofErr w:type="spellStart"/>
+            <w:r>
+              <w:t>intuitivnog</w:t>
+            </w:r>
+            <w:proofErr w:type="spellEnd"/>
+            <w:r>
+              <w:t xml:space="preserve"> </w:t>
+            </w:r>
+            <w:proofErr w:type="spellStart"/>
+            <w:r>
+              <w:t>korisničkog</w:t>
+            </w:r>
+            <w:proofErr w:type="spellEnd"/>
+            <w:r>
+              <w:t xml:space="preserve"> </w:t>
+            </w:r>
+            <w:proofErr w:type="spellStart"/>
+            <w:r>
+              <w:t>interfejsa</w:t>
+            </w:r>
+            <w:proofErr w:type="spellEnd"/>
+            <w:r>
+              <w:t xml:space="preserve"> </w:t>
+            </w:r>
+            <w:proofErr w:type="spellStart"/>
+            <w:r>
+              <w:t>i</w:t>
+            </w:r>
+            <w:proofErr w:type="spellEnd"/>
+            <w:r>
+              <w:t xml:space="preserve"> </w:t>
+            </w:r>
+            <w:proofErr w:type="spellStart"/>
+            <w:r>
+              <w:t>inovativnih</w:t>
+            </w:r>
+            <w:proofErr w:type="spellEnd"/>
+            <w:r>
+              <w:t xml:space="preserve"> </w:t>
+            </w:r>
+            <w:proofErr w:type="spellStart"/>
+            <w:r>
+              <w:t>funkcionalnosti</w:t>
+            </w:r>
+            <w:proofErr w:type="spellEnd"/>
+            <w:r>
+              <w:t xml:space="preserve"> </w:t>
+            </w:r>
+            <w:proofErr w:type="spellStart"/>
+            <w:r>
+              <w:t>koje</w:t>
+            </w:r>
+            <w:proofErr w:type="spellEnd"/>
+            <w:r>
+              <w:t xml:space="preserve"> </w:t>
+            </w:r>
+            <w:proofErr w:type="spellStart"/>
+            <w:r>
+              <w:t>maksimal</w:t>
+            </w:r>
+            <w:r>
+              <w:t>no</w:t>
+            </w:r>
+            <w:proofErr w:type="spellEnd"/>
+            <w:r>
+              <w:t xml:space="preserve"> </w:t>
+            </w:r>
+            <w:proofErr w:type="spellStart"/>
+            <w:r>
+              <w:t>olakšavaju</w:t>
+            </w:r>
+            <w:proofErr w:type="spellEnd"/>
+            <w:r>
+              <w:t xml:space="preserve"> </w:t>
+            </w:r>
+            <w:proofErr w:type="spellStart"/>
+            <w:r>
+              <w:t>poslovanje</w:t>
+            </w:r>
+            <w:proofErr w:type="spellEnd"/>
+            <w:r>
+              <w:t xml:space="preserve"> </w:t>
+            </w:r>
+            <w:proofErr w:type="spellStart"/>
+            <w:r>
+              <w:t>i</w:t>
+            </w:r>
+            <w:proofErr w:type="spellEnd"/>
+            <w:r>
+              <w:t xml:space="preserve"> </w:t>
+            </w:r>
+            <w:proofErr w:type="spellStart"/>
+            <w:r>
+              <w:t>mušterijama</w:t>
+            </w:r>
+            <w:proofErr w:type="spellEnd"/>
+            <w:r>
+              <w:t xml:space="preserve"> </w:t>
+            </w:r>
+            <w:proofErr w:type="spellStart"/>
+            <w:r>
+              <w:t>i</w:t>
+            </w:r>
+            <w:proofErr w:type="spellEnd"/>
+            <w:r>
+              <w:t xml:space="preserve"> </w:t>
+            </w:r>
+            <w:proofErr w:type="spellStart"/>
+            <w:r>
+              <w:t>preduzetnicima</w:t>
+            </w:r>
+            <w:proofErr w:type="spellEnd"/>
+            <w:r>
+              <w:t>.</w:t>
             </w:r>
           </w:p>
         </w:tc>
@@ -2549,12 +3792,19 @@
         </w:rPr>
         <w:t xml:space="preserve"> za odre</w:t>
       </w:r>
-      <w:r>
-        <w:rPr>
-          <w:lang/>
-        </w:rPr>
-        <w:t>đeni oglas</w:t>
-      </w:r>
+      <w:proofErr w:type="spellStart"/>
+      <w:r>
+        <w:t>đeni</w:t>
+      </w:r>
+      <w:proofErr w:type="spellEnd"/>
+      <w:r>
+        <w:t xml:space="preserve"> </w:t>
+      </w:r>
+      <w:proofErr w:type="spellStart"/>
+      <w:r>
+        <w:t>oglas</w:t>
+      </w:r>
+      <w:proofErr w:type="spellEnd"/>
     </w:p>
     <w:p>
       <w:pPr>
@@ -2738,13 +3988,7 @@
         <w:t>Front</w:t>
       </w:r>
       <w:r>
-        <w:t>-</w:t>
-      </w:r>
-      <w:r>
-        <w:rPr>
-          <w:lang/>
-        </w:rPr>
-        <w:t>end</w:t>
+        <w:t>-end</w:t>
       </w:r>
     </w:p>
     <w:p>
@@ -2836,8 +4080,13 @@
       <w:r>
         <w:t xml:space="preserve">framework Nest.js) </w:t>
       </w:r>
-      <w:r>
-        <w:t>ili .NET</w:t>
+      <w:proofErr w:type="spellStart"/>
+      <w:r>
+        <w:t>ili</w:t>
+      </w:r>
+      <w:proofErr w:type="spellEnd"/>
+      <w:r>
+        <w:t xml:space="preserve"> .NET</w:t>
       </w:r>
     </w:p>
     <w:p>
@@ -2851,8 +4100,55 @@
           <w:lang w:val="sr-Latn-CS"/>
         </w:rPr>
       </w:pPr>
-      <w:r>
-        <w:t>Neka od baza podataka MySQL, MongoDB…</w:t>
+      <w:proofErr w:type="spellStart"/>
+      <w:r>
+        <w:t>Neka</w:t>
+      </w:r>
+      <w:proofErr w:type="spellEnd"/>
+      <w:r>
+        <w:t xml:space="preserve"> </w:t>
+      </w:r>
+      <w:proofErr w:type="spellStart"/>
+      <w:proofErr w:type="gramStart"/>
+      <w:r>
+        <w:t>od</w:t>
+      </w:r>
+      <w:proofErr w:type="spellEnd"/>
+      <w:proofErr w:type="gramEnd"/>
+      <w:r>
+        <w:t xml:space="preserve"> </w:t>
+      </w:r>
+      <w:proofErr w:type="spellStart"/>
+      <w:r>
+        <w:t>baza</w:t>
+      </w:r>
+      <w:proofErr w:type="spellEnd"/>
+      <w:r>
+        <w:t xml:space="preserve"> </w:t>
+      </w:r>
+      <w:proofErr w:type="spellStart"/>
+      <w:r>
+        <w:t>podataka</w:t>
+      </w:r>
+      <w:proofErr w:type="spellEnd"/>
+      <w:r>
+        <w:t xml:space="preserve"> </w:t>
+      </w:r>
+      <w:proofErr w:type="spellStart"/>
+      <w:r>
+        <w:t>MySQL</w:t>
+      </w:r>
+      <w:proofErr w:type="spellEnd"/>
+      <w:r>
+        <w:t xml:space="preserve">, </w:t>
+      </w:r>
+      <w:proofErr w:type="spellStart"/>
+      <w:r>
+        <w:t>MongoDB</w:t>
+      </w:r>
+      <w:proofErr w:type="spellEnd"/>
+      <w:r>
+        <w:t>…</w:t>
       </w:r>
     </w:p>
     <w:p>
@@ -2956,13 +4252,23 @@
         <w:t>,</w:t>
       </w:r>
       <w:r>
-        <w:rPr>
-          <w:lang/>
-        </w:rPr>
         <w:t xml:space="preserve"> </w:t>
       </w:r>
-      <w:r>
-        <w:t>broj indeksa 18240</w:t>
+      <w:proofErr w:type="spellStart"/>
+      <w:r>
+        <w:t>broj</w:t>
+      </w:r>
+      <w:proofErr w:type="spellEnd"/>
+      <w:r>
+        <w:t xml:space="preserve"> </w:t>
+      </w:r>
+      <w:proofErr w:type="spellStart"/>
+      <w:r>
+        <w:t>indeksa</w:t>
+      </w:r>
+      <w:proofErr w:type="spellEnd"/>
+      <w:r>
+        <w:t xml:space="preserve"> 18240</w:t>
       </w:r>
     </w:p>
     <w:p>
@@ -3277,16 +4583,119 @@
           <w:lang w:val="sr-Latn-CS"/>
         </w:rPr>
       </w:pPr>
-      <w:r>
-        <w:t>Zainteresovan za učenje novih tehnologija i sticanje novih znanja</w:t>
-      </w:r>
+      <w:proofErr w:type="spellStart"/>
+      <w:r>
+        <w:t>Zainteresovan</w:t>
+      </w:r>
+      <w:proofErr w:type="spellEnd"/>
+      <w:r>
+        <w:t xml:space="preserve"> </w:t>
+      </w:r>
+      <w:proofErr w:type="spellStart"/>
+      <w:r>
+        <w:t>za</w:t>
+      </w:r>
+      <w:proofErr w:type="spellEnd"/>
+      <w:r>
+        <w:t xml:space="preserve"> </w:t>
+      </w:r>
+      <w:proofErr w:type="spellStart"/>
+      <w:r>
+        <w:t>učenje</w:t>
+      </w:r>
+      <w:proofErr w:type="spellEnd"/>
+      <w:r>
+        <w:t xml:space="preserve"> </w:t>
+      </w:r>
+      <w:proofErr w:type="spellStart"/>
+      <w:r>
+        <w:t>novih</w:t>
+      </w:r>
+      <w:proofErr w:type="spellEnd"/>
+      <w:r>
+        <w:t xml:space="preserve"> </w:t>
+      </w:r>
+      <w:proofErr w:type="spellStart"/>
+      <w:r>
+        <w:t>tehnologija</w:t>
+      </w:r>
+      <w:proofErr w:type="spellEnd"/>
+      <w:r>
+        <w:t xml:space="preserve"> </w:t>
+      </w:r>
+      <w:proofErr w:type="spellStart"/>
+      <w:r>
+        <w:t>i</w:t>
+      </w:r>
+      <w:proofErr w:type="spellEnd"/>
+      <w:r>
+        <w:t xml:space="preserve"> </w:t>
+      </w:r>
+      <w:proofErr w:type="spellStart"/>
+      <w:r>
+        <w:t>sticanje</w:t>
+      </w:r>
+      <w:proofErr w:type="spellEnd"/>
+      <w:r>
+        <w:t xml:space="preserve"> </w:t>
+      </w:r>
+      <w:proofErr w:type="spellStart"/>
+      <w:r>
+        <w:t>novih</w:t>
+      </w:r>
+      <w:proofErr w:type="spellEnd"/>
+      <w:r>
+        <w:t xml:space="preserve"> </w:t>
+      </w:r>
+      <w:proofErr w:type="spellStart"/>
+      <w:r>
+        <w:t>znanja</w:t>
+      </w:r>
+      <w:proofErr w:type="spellEnd"/>
     </w:p>
     <w:p>
       <w:pPr>
         <w:pStyle w:val="BodyText"/>
       </w:pPr>
-      <w:r>
-        <w:t>Rizik za uspešnu realizaciju projekta:</w:t>
+      <w:proofErr w:type="spellStart"/>
+      <w:r>
+        <w:t>Rizik</w:t>
+      </w:r>
+      <w:proofErr w:type="spellEnd"/>
+      <w:r>
+        <w:t xml:space="preserve"> </w:t>
+      </w:r>
+      <w:proofErr w:type="spellStart"/>
+      <w:r>
+        <w:t>za</w:t>
+      </w:r>
+      <w:proofErr w:type="spellEnd"/>
+      <w:r>
+        <w:t xml:space="preserve"> </w:t>
+      </w:r>
+      <w:proofErr w:type="spellStart"/>
+      <w:r>
+        <w:t>uspešnu</w:t>
+      </w:r>
+      <w:proofErr w:type="spellEnd"/>
+      <w:r>
+        <w:t xml:space="preserve"> </w:t>
+      </w:r>
+      <w:proofErr w:type="spellStart"/>
+      <w:r>
+        <w:t>realizaciju</w:t>
+      </w:r>
+      <w:proofErr w:type="spellEnd"/>
+      <w:r>
+        <w:t xml:space="preserve"> </w:t>
+      </w:r>
+      <w:proofErr w:type="spellStart"/>
+      <w:r>
+        <w:t>projekta</w:t>
+      </w:r>
+      <w:proofErr w:type="spellEnd"/>
+      <w:r>
+        <w:t>:</w:t>
       </w:r>
     </w:p>
     <w:p>
@@ -3548,11 +4957,29 @@
           <w:lang w:val="sr-Latn-CS"/>
         </w:rPr>
       </w:pPr>
-      <w:r>
-        <w:rPr>
-          <w:lang/>
-        </w:rPr>
-        <w:t xml:space="preserve">Učenje novih tehnologija </w:t>
+      <w:proofErr w:type="spellStart"/>
+      <w:r>
+        <w:t>Učenje</w:t>
+      </w:r>
+      <w:proofErr w:type="spellEnd"/>
+      <w:r>
+        <w:t xml:space="preserve"> </w:t>
+      </w:r>
+      <w:proofErr w:type="spellStart"/>
+      <w:r>
+        <w:t>novih</w:t>
+      </w:r>
+      <w:proofErr w:type="spellEnd"/>
+      <w:r>
+        <w:t xml:space="preserve"> </w:t>
+      </w:r>
+      <w:proofErr w:type="spellStart"/>
+      <w:r>
+        <w:t>tehnologija</w:t>
+      </w:r>
+      <w:proofErr w:type="spellEnd"/>
+      <w:r>
+        <w:t xml:space="preserve"> </w:t>
       </w:r>
     </w:p>
     <w:p>
@@ -3566,12 +4993,43 @@
           <w:lang w:val="sr-Latn-CS"/>
         </w:rPr>
       </w:pPr>
-      <w:r>
-        <w:rPr>
-          <w:lang/>
-        </w:rPr>
-        <w:t>Sticanje veština kroz praktičan rad</w:t>
-      </w:r>
+      <w:proofErr w:type="spellStart"/>
+      <w:r>
+        <w:t>Sticanje</w:t>
+      </w:r>
+      <w:proofErr w:type="spellEnd"/>
+      <w:r>
+        <w:t xml:space="preserve"> </w:t>
+      </w:r>
+      <w:proofErr w:type="spellStart"/>
+      <w:r>
+        <w:t>veština</w:t>
+      </w:r>
+      <w:proofErr w:type="spellEnd"/>
+      <w:r>
+        <w:t xml:space="preserve"> </w:t>
+      </w:r>
+      <w:proofErr w:type="spellStart"/>
+      <w:r>
+        <w:t>kroz</w:t>
+      </w:r>
+      <w:proofErr w:type="spellEnd"/>
+      <w:r>
+        <w:t xml:space="preserve"> </w:t>
+      </w:r>
+      <w:proofErr w:type="spellStart"/>
+      <w:r>
+        <w:t>praktičan</w:t>
+      </w:r>
+      <w:proofErr w:type="spellEnd"/>
+      <w:r>
+        <w:t xml:space="preserve"> </w:t>
+      </w:r>
+      <w:proofErr w:type="spellStart"/>
+      <w:r>
+        <w:t>rad</w:t>
+      </w:r>
+      <w:proofErr w:type="spellEnd"/>
     </w:p>
     <w:p>
       <w:pPr>
@@ -3620,11 +5078,29 @@
           <w:lang w:val="sr-Latn-CS"/>
         </w:rPr>
       </w:pPr>
-      <w:r>
-        <w:rPr>
-          <w:lang/>
-        </w:rPr>
-        <w:t>Učenje novih tehnologija.</w:t>
+      <w:proofErr w:type="spellStart"/>
+      <w:r>
+        <w:t>Učenje</w:t>
+      </w:r>
+      <w:proofErr w:type="spellEnd"/>
+      <w:r>
+        <w:t xml:space="preserve"> </w:t>
+      </w:r>
+      <w:proofErr w:type="spellStart"/>
+      <w:r>
+        <w:t>novih</w:t>
+      </w:r>
+      <w:proofErr w:type="spellEnd"/>
+      <w:r>
+        <w:t xml:space="preserve"> </w:t>
+      </w:r>
+      <w:proofErr w:type="spellStart"/>
+      <w:r>
+        <w:t>tehnologija</w:t>
+      </w:r>
+      <w:proofErr w:type="spellEnd"/>
+      <w:r>
+        <w:t>.</w:t>
       </w:r>
     </w:p>
     <w:p>
@@ -3638,11 +5114,37 @@
           <w:lang w:val="sr-Latn-CS"/>
         </w:rPr>
       </w:pPr>
-      <w:r>
-        <w:rPr>
-          <w:lang/>
-        </w:rPr>
-        <w:t>Sticanje veština kroz praktičan rad.</w:t>
+      <w:proofErr w:type="spellStart"/>
+      <w:r>
+        <w:t>Sticanje</w:t>
+      </w:r>
+      <w:proofErr w:type="spellEnd"/>
+      <w:r>
+        <w:t xml:space="preserve"> </w:t>
+      </w:r>
+      <w:proofErr w:type="spellStart"/>
+      <w:r>
+        <w:t>veština</w:t>
+      </w:r>
+      <w:proofErr w:type="spellEnd"/>
+      <w:r>
+        <w:t xml:space="preserve"> </w:t>
+      </w:r>
+      <w:proofErr w:type="spellStart"/>
+      <w:r>
+        <w:t>kroz</w:t>
+      </w:r>
+      <w:proofErr w:type="spellEnd"/>
+      <w:r>
+        <w:t xml:space="preserve"> </w:t>
+      </w:r>
+      <w:proofErr w:type="spellStart"/>
+      <w:r>
+        <w:t>praktičan</w:t>
+      </w:r>
+      <w:proofErr w:type="spellEnd"/>
+      <w:r>
+        <w:t xml:space="preserve"> rad.</w:t>
       </w:r>
     </w:p>
     <w:p>
@@ -4066,11 +5568,37 @@
         </w:rPr>
         <w:t xml:space="preserve">Definisati </w:t>
       </w:r>
-      <w:r>
-        <w:rPr>
-          <w:lang/>
-        </w:rPr>
-        <w:t xml:space="preserve">kriterijume za izbor vođe </w:t>
+      <w:proofErr w:type="spellStart"/>
+      <w:r>
+        <w:t>kriterijume</w:t>
+      </w:r>
+      <w:proofErr w:type="spellEnd"/>
+      <w:r>
+        <w:t xml:space="preserve"> </w:t>
+      </w:r>
+      <w:proofErr w:type="spellStart"/>
+      <w:r>
+        <w:t>za</w:t>
+      </w:r>
+      <w:proofErr w:type="spellEnd"/>
+      <w:r>
+        <w:t xml:space="preserve"> </w:t>
+      </w:r>
+      <w:proofErr w:type="spellStart"/>
+      <w:r>
+        <w:t>izbor</w:t>
+      </w:r>
+      <w:proofErr w:type="spellEnd"/>
+      <w:r>
+        <w:t xml:space="preserve"> </w:t>
+      </w:r>
+      <w:proofErr w:type="spellStart"/>
+      <w:r>
+        <w:t>vođe</w:t>
+      </w:r>
+      <w:proofErr w:type="spellEnd"/>
+      <w:r>
+        <w:t xml:space="preserve"> </w:t>
       </w:r>
       <w:r>
         <w:rPr>
@@ -4160,36 +5688,296 @@
     <w:p>
       <w:pPr>
         <w:pStyle w:val="BodyText"/>
-        <w:rPr>
-          <w:lang/>
-        </w:rPr>
-      </w:pPr>
-      <w:r>
-        <w:rPr>
-          <w:lang/>
-        </w:rPr>
-        <w:t>Obrazložiti izbor vođe tima:</w:t>
+      </w:pPr>
+      <w:proofErr w:type="spellStart"/>
+      <w:r>
+        <w:t>Obrazložiti</w:t>
+      </w:r>
+      <w:proofErr w:type="spellEnd"/>
+      <w:r>
+        <w:t xml:space="preserve"> </w:t>
+      </w:r>
+      <w:proofErr w:type="spellStart"/>
+      <w:r>
+        <w:t>izbor</w:t>
+      </w:r>
+      <w:proofErr w:type="spellEnd"/>
+      <w:r>
+        <w:t xml:space="preserve"> </w:t>
+      </w:r>
+      <w:proofErr w:type="spellStart"/>
+      <w:r>
+        <w:t>vođe</w:t>
+      </w:r>
+      <w:proofErr w:type="spellEnd"/>
+      <w:r>
+        <w:t xml:space="preserve"> </w:t>
+      </w:r>
+      <w:proofErr w:type="spellStart"/>
+      <w:r>
+        <w:t>tima</w:t>
+      </w:r>
+      <w:proofErr w:type="spellEnd"/>
+      <w:r>
+        <w:t>:</w:t>
       </w:r>
     </w:p>
     <w:p>
       <w:pPr>
         <w:pStyle w:val="BodyText"/>
-        <w:rPr>
-          <w:lang/>
-        </w:rPr>
-      </w:pPr>
-      <w:r>
-        <w:rPr>
-          <w:lang/>
-        </w:rPr>
-        <w:t xml:space="preserve">Vođa tima je </w:t>
-      </w:r>
-      <w:r>
-        <w:rPr>
-          <w:lang/>
-        </w:rPr>
-        <w:t>predložio ideju i pokazao veliki nivo kreativnosti u predlaganju samih funkcionalnosti. Raduje se učenju novih tehnologija i sticanju novih znanja. Ima viziju za rešenje problema i ozbiljno pristupa samom problemu.</w:t>
-      </w:r>
+      </w:pPr>
+      <w:proofErr w:type="spellStart"/>
+      <w:proofErr w:type="gramStart"/>
+      <w:r>
+        <w:t>Vođa</w:t>
+      </w:r>
+      <w:proofErr w:type="spellEnd"/>
+      <w:r>
+        <w:t xml:space="preserve"> </w:t>
+      </w:r>
+      <w:proofErr w:type="spellStart"/>
+      <w:r>
+        <w:t>tima</w:t>
+      </w:r>
+      <w:proofErr w:type="spellEnd"/>
+      <w:r>
+        <w:t xml:space="preserve"> je </w:t>
+      </w:r>
+      <w:proofErr w:type="spellStart"/>
+      <w:r>
+        <w:t>predložio</w:t>
+      </w:r>
+      <w:proofErr w:type="spellEnd"/>
+      <w:r>
+        <w:t xml:space="preserve"> </w:t>
+      </w:r>
+      <w:proofErr w:type="spellStart"/>
+      <w:r>
+        <w:t>ideju</w:t>
+      </w:r>
+      <w:proofErr w:type="spellEnd"/>
+      <w:r>
+        <w:t xml:space="preserve"> </w:t>
+      </w:r>
+      <w:proofErr w:type="spellStart"/>
+      <w:r>
+        <w:t>i</w:t>
+      </w:r>
+      <w:proofErr w:type="spellEnd"/>
+      <w:r>
+        <w:t xml:space="preserve"> </w:t>
+      </w:r>
+      <w:proofErr w:type="spellStart"/>
+      <w:r>
+        <w:t>pokazao</w:t>
+      </w:r>
+      <w:proofErr w:type="spellEnd"/>
+      <w:r>
+        <w:t xml:space="preserve"> </w:t>
+      </w:r>
+      <w:proofErr w:type="spellStart"/>
+      <w:r>
+        <w:t>veliki</w:t>
+      </w:r>
+      <w:proofErr w:type="spellEnd"/>
+      <w:r>
+        <w:t xml:space="preserve"> </w:t>
+      </w:r>
+      <w:proofErr w:type="spellStart"/>
+      <w:r>
+        <w:t>nivo</w:t>
+      </w:r>
+      <w:proofErr w:type="spellEnd"/>
+      <w:r>
+        <w:t xml:space="preserve"> </w:t>
+      </w:r>
+      <w:proofErr w:type="spellStart"/>
+      <w:r>
+        <w:t>kreativnosti</w:t>
+      </w:r>
+      <w:proofErr w:type="spellEnd"/>
+      <w:r>
+        <w:t xml:space="preserve"> u </w:t>
+      </w:r>
+      <w:proofErr w:type="spellStart"/>
+      <w:r>
+        <w:t>predlaganju</w:t>
+      </w:r>
+      <w:proofErr w:type="spellEnd"/>
+      <w:r>
+        <w:t xml:space="preserve"> </w:t>
+      </w:r>
+      <w:proofErr w:type="spellStart"/>
+      <w:r>
+        <w:t>samih</w:t>
+      </w:r>
+      <w:proofErr w:type="spellEnd"/>
+      <w:r>
+        <w:t xml:space="preserve"> </w:t>
+      </w:r>
+      <w:proofErr w:type="spellStart"/>
+      <w:r>
+        <w:t>funkcionalnosti</w:t>
+      </w:r>
+      <w:proofErr w:type="spellEnd"/>
+      <w:r>
+        <w:t>.</w:t>
+      </w:r>
+      <w:proofErr w:type="gramEnd"/>
+      <w:r>
+        <w:t xml:space="preserve"> </w:t>
+      </w:r>
+      <w:proofErr w:type="spellStart"/>
+      <w:proofErr w:type="gramStart"/>
+      <w:r>
+        <w:t>Raduje</w:t>
+      </w:r>
+      <w:proofErr w:type="spellEnd"/>
+      <w:r>
+        <w:t xml:space="preserve"> se </w:t>
+      </w:r>
+      <w:proofErr w:type="spellStart"/>
+      <w:r>
+        <w:t>učenju</w:t>
+      </w:r>
+      <w:proofErr w:type="spellEnd"/>
+      <w:r>
+        <w:t xml:space="preserve"> </w:t>
+      </w:r>
+      <w:proofErr w:type="spellStart"/>
+      <w:r>
+        <w:t>novih</w:t>
+      </w:r>
+      <w:proofErr w:type="spellEnd"/>
+      <w:r>
+        <w:t xml:space="preserve"> </w:t>
+      </w:r>
+      <w:proofErr w:type="spellStart"/>
+      <w:r>
+        <w:t>tehnologija</w:t>
+      </w:r>
+      <w:proofErr w:type="spellEnd"/>
+      <w:r>
+        <w:t xml:space="preserve"> </w:t>
+      </w:r>
+      <w:proofErr w:type="spellStart"/>
+      <w:r>
+        <w:t>i</w:t>
+      </w:r>
+      <w:proofErr w:type="spellEnd"/>
+      <w:r>
+        <w:t xml:space="preserve"> </w:t>
+      </w:r>
+      <w:proofErr w:type="spellStart"/>
+      <w:r>
+        <w:t>sticanju</w:t>
+      </w:r>
+      <w:proofErr w:type="spellEnd"/>
+      <w:r>
+        <w:t xml:space="preserve"> </w:t>
+      </w:r>
+      <w:proofErr w:type="spellStart"/>
+      <w:r>
+        <w:t>novih</w:t>
+      </w:r>
+      <w:proofErr w:type="spellEnd"/>
+      <w:r>
+        <w:t xml:space="preserve"> </w:t>
+      </w:r>
+      <w:proofErr w:type="spellStart"/>
+      <w:r>
+        <w:t>znanja</w:t>
+      </w:r>
+      <w:proofErr w:type="spellEnd"/>
+      <w:r>
+        <w:t>.</w:t>
+      </w:r>
+      <w:proofErr w:type="gramEnd"/>
+      <w:r>
+        <w:t xml:space="preserve"> </w:t>
+      </w:r>
+      <w:proofErr w:type="spellStart"/>
+      <w:proofErr w:type="gramStart"/>
+      <w:r>
+        <w:t>Ima</w:t>
+      </w:r>
+      <w:proofErr w:type="spellEnd"/>
+      <w:r>
+        <w:t xml:space="preserve"> </w:t>
+      </w:r>
+      <w:proofErr w:type="spellStart"/>
+      <w:r>
+        <w:t>viziju</w:t>
+      </w:r>
+      <w:proofErr w:type="spellEnd"/>
+      <w:r>
+        <w:t xml:space="preserve"> </w:t>
+      </w:r>
+      <w:proofErr w:type="spellStart"/>
+      <w:r>
+        <w:t>za</w:t>
+      </w:r>
+      <w:proofErr w:type="spellEnd"/>
+      <w:r>
+        <w:t xml:space="preserve"> </w:t>
+      </w:r>
+      <w:proofErr w:type="spellStart"/>
+      <w:r>
+        <w:t>rešenje</w:t>
+      </w:r>
+      <w:proofErr w:type="spellEnd"/>
+      <w:r>
+        <w:t xml:space="preserve"> </w:t>
+      </w:r>
+      <w:proofErr w:type="spellStart"/>
+      <w:r>
+        <w:t>problema</w:t>
+      </w:r>
+      <w:proofErr w:type="spellEnd"/>
+      <w:r>
+        <w:t xml:space="preserve"> </w:t>
+      </w:r>
+      <w:proofErr w:type="spellStart"/>
+      <w:r>
+        <w:t>i</w:t>
+      </w:r>
+      <w:proofErr w:type="spellEnd"/>
+      <w:r>
+        <w:t xml:space="preserve"> </w:t>
+      </w:r>
+      <w:proofErr w:type="spellStart"/>
+      <w:r>
+        <w:t>ozbiljno</w:t>
+      </w:r>
+      <w:proofErr w:type="spellEnd"/>
+      <w:r>
+        <w:t xml:space="preserve"> </w:t>
+      </w:r>
+      <w:proofErr w:type="spellStart"/>
+      <w:r>
+        <w:t>pristupa</w:t>
+      </w:r>
+      <w:proofErr w:type="spellEnd"/>
+      <w:r>
+        <w:t xml:space="preserve"> </w:t>
+      </w:r>
+      <w:proofErr w:type="spellStart"/>
+      <w:r>
+        <w:t>samom</w:t>
+      </w:r>
+      <w:proofErr w:type="spellEnd"/>
+      <w:r>
+        <w:t xml:space="preserve"> </w:t>
+      </w:r>
+      <w:proofErr w:type="spellStart"/>
+      <w:r>
+        <w:t>problemu</w:t>
+      </w:r>
+      <w:proofErr w:type="spellEnd"/>
+      <w:r>
+        <w:t>.</w:t>
+      </w:r>
+      <w:proofErr w:type="gramEnd"/>
     </w:p>
     <w:p>
       <w:pPr>
@@ -4571,20 +6359,37 @@
       <w:pPr>
         <w:pStyle w:val="BodyText"/>
         <w:ind w:left="0" w:firstLine="720"/>
-        <w:rPr>
-          <w:lang/>
-        </w:rPr>
-      </w:pPr>
-      <w:r>
-        <w:rPr>
-          <w:lang/>
-        </w:rPr>
-        <w:t>Isplanirati odsustvo članova tima</w:t>
-      </w:r>
-      <w:r>
-        <w:rPr>
-          <w:lang/>
-        </w:rPr>
+      </w:pPr>
+      <w:proofErr w:type="spellStart"/>
+      <w:r>
+        <w:t>Isplanirati</w:t>
+      </w:r>
+      <w:proofErr w:type="spellEnd"/>
+      <w:r>
+        <w:t xml:space="preserve"> </w:t>
+      </w:r>
+      <w:proofErr w:type="spellStart"/>
+      <w:r>
+        <w:t>odsustvo</w:t>
+      </w:r>
+      <w:proofErr w:type="spellEnd"/>
+      <w:r>
+        <w:t xml:space="preserve"> </w:t>
+      </w:r>
+      <w:proofErr w:type="spellStart"/>
+      <w:r>
+        <w:t>članova</w:t>
+      </w:r>
+      <w:proofErr w:type="spellEnd"/>
+      <w:r>
+        <w:t xml:space="preserve"> </w:t>
+      </w:r>
+      <w:proofErr w:type="spellStart"/>
+      <w:r>
+        <w:t>tima</w:t>
+      </w:r>
+      <w:proofErr w:type="spellEnd"/>
+      <w:r>
         <w:t>:</w:t>
       </w:r>
     </w:p>
@@ -4647,9 +6452,6 @@
     <w:p>
       <w:pPr>
         <w:pStyle w:val="BodyText"/>
-        <w:rPr>
-          <w:lang/>
-        </w:rPr>
       </w:pPr>
     </w:p>
     <w:p>
@@ -4883,7 +6685,7 @@
               <w:noProof/>
               <w:lang w:val="sr-Latn-CS"/>
             </w:rPr>
-            <w:t>3</w:t>
+            <w:t>2</w:t>
           </w:r>
           <w:r>
             <w:rPr>
@@ -4999,6 +6801,7 @@
         <w:lang w:val="sr-Latn-CS"/>
       </w:rPr>
     </w:pPr>
+    <w:proofErr w:type="spellStart"/>
     <w:r>
       <w:rPr>
         <w:rFonts w:ascii="Arial" w:hAnsi="Arial"/>
@@ -5007,6 +6810,7 @@
       </w:rPr>
       <w:t>GarbageCollectors</w:t>
     </w:r>
+    <w:proofErr w:type="spellEnd"/>
   </w:p>
   <w:p>
     <w:pPr>
@@ -9805,16 +11609,19 @@
   <a:extraClrSchemeLst/>
   <a:extLst>
     <a:ext uri="{05A4C25C-085E-4340-85A3-A5531E510DB2}">
-      <thm15:themeFamily xmlns:thm15="http://schemas.microsoft.com/office/thememl/2012/main" xmlns="" name="Office Theme" id="{62F939B6-93AF-4DB8-9C6B-D6C7DFDC589F}" vid="{4A3C46E8-61CC-4603-A589-7422A47A8E4A}"/>
+      <thm15:themeFamily xmlns="" xmlns:thm15="http://schemas.microsoft.com/office/thememl/2012/main" name="Office Theme" id="{62F939B6-93AF-4DB8-9C6B-D6C7DFDC589F}" vid="{4A3C46E8-61CC-4603-A589-7422A47A8E4A}"/>
     </a:ext>
   </a:extLst>
 </a:theme>
 </file>
 
 <file path=customXml/item1.xml><?xml version="1.0" encoding="utf-8"?>
-<p:properties xmlns:p="http://schemas.microsoft.com/office/2006/metadata/properties" xmlns:xsi="http://www.w3.org/2001/XMLSchema-instance" xmlns:pc="http://schemas.microsoft.com/office/infopath/2007/PartnerControls">
-  <documentManagement/>
-</p:properties>
+<?mso-contentType ?>
+<FormTemplates xmlns="http://schemas.microsoft.com/sharepoint/v3/contenttype/forms">
+  <Display>DocumentLibraryForm</Display>
+  <Edit>DocumentLibraryForm</Edit>
+  <New>DocumentLibraryForm</New>
+</FormTemplates>
 </file>
 
 <file path=customXml/item2.xml><?xml version="1.0" encoding="utf-8"?>
@@ -9956,19 +11763,15 @@
 </file>
 
 <file path=customXml/item3.xml><?xml version="1.0" encoding="utf-8"?>
-<?mso-contentType ?>
-<FormTemplates xmlns="http://schemas.microsoft.com/sharepoint/v3/contenttype/forms">
-  <Display>DocumentLibraryForm</Display>
-  <Edit>DocumentLibraryForm</Edit>
-  <New>DocumentLibraryForm</New>
-</FormTemplates>
+<p:properties xmlns:p="http://schemas.microsoft.com/office/2006/metadata/properties" xmlns:xsi="http://www.w3.org/2001/XMLSchema-instance" xmlns:pc="http://schemas.microsoft.com/office/infopath/2007/PartnerControls">
+  <documentManagement/>
+</p:properties>
 </file>
 
 <file path=customXml/itemProps1.xml><?xml version="1.0" encoding="utf-8"?>
-<ds:datastoreItem xmlns:ds="http://schemas.openxmlformats.org/officeDocument/2006/customXml" ds:itemID="{A90DDEC4-73F2-4E12-97A7-3D30E65BE0BD}">
+<ds:datastoreItem xmlns:ds="http://schemas.openxmlformats.org/officeDocument/2006/customXml" ds:itemID="{6AA6809F-516E-4BCB-9750-1ECA23E94FB7}">
   <ds:schemaRefs>
-    <ds:schemaRef ds:uri="http://schemas.microsoft.com/office/2006/metadata/properties"/>
-    <ds:schemaRef ds:uri="http://schemas.microsoft.com/office/infopath/2007/PartnerControls"/>
+    <ds:schemaRef ds:uri="http://schemas.microsoft.com/sharepoint/v3/contenttype/forms"/>
   </ds:schemaRefs>
 </ds:datastoreItem>
 </file>
@@ -9992,9 +11795,10 @@
 </file>
 
 <file path=customXml/itemProps3.xml><?xml version="1.0" encoding="utf-8"?>
-<ds:datastoreItem xmlns:ds="http://schemas.openxmlformats.org/officeDocument/2006/customXml" ds:itemID="{6AA6809F-516E-4BCB-9750-1ECA23E94FB7}">
+<ds:datastoreItem xmlns:ds="http://schemas.openxmlformats.org/officeDocument/2006/customXml" ds:itemID="{A90DDEC4-73F2-4E12-97A7-3D30E65BE0BD}">
   <ds:schemaRefs>
-    <ds:schemaRef ds:uri="http://schemas.microsoft.com/sharepoint/v3/contenttype/forms"/>
+    <ds:schemaRef ds:uri="http://schemas.microsoft.com/office/2006/metadata/properties"/>
+    <ds:schemaRef ds:uri="http://schemas.microsoft.com/office/infopath/2007/PartnerControls"/>
   </ds:schemaRefs>
 </ds:datastoreItem>
 </file>
</xml_diff>